<commit_message>
separating out supplementary material figures
</commit_message>
<xml_diff>
--- a/ms/Accessory/Wenk-Accessory-Figures.docx
+++ b/ms/Accessory/Wenk-Accessory-Figures.docx
@@ -7375,23 +7375,7 @@
         <w:t xml:space="preserve"> costs.</w:t>
       </w:r>
       <w:r>
-        <w:t xml:space="preserve"> </w:t>
-      </w:r>
-      <w:proofErr w:type="spellStart"/>
-      <w:r>
-        <w:t>Colored</w:t>
-      </w:r>
-      <w:proofErr w:type="spellEnd"/>
-      <w:r>
-        <w:t xml:space="preserve"> dots indicate plotting </w:t>
-      </w:r>
-      <w:proofErr w:type="spellStart"/>
-      <w:r>
-        <w:t>colors</w:t>
-      </w:r>
-      <w:proofErr w:type="spellEnd"/>
-      <w:r>
-        <w:t xml:space="preserve"> used for each species in Figure</w:t>
+        <w:t xml:space="preserve"> Colored dots indicate plotting colors used for each species in Figure</w:t>
       </w:r>
       <w:r>
         <w:t xml:space="preserve"> </w:t>
@@ -10527,7 +10511,6 @@
                                 <w:pStyle w:val="NormalWeb"/>
                                 <w:spacing w:before="0" w:beforeAutospacing="0" w:after="0" w:afterAutospacing="0"/>
                               </w:pPr>
-                              <w:proofErr w:type="gramStart"/>
                               <w:r>
                                 <w:rPr>
                                   <w:rFonts w:asciiTheme="minorHAnsi" w:hAnsi="Calibri" w:cstheme="minorBidi"/>
@@ -10538,20 +10521,7 @@
                                   <w:color w:val="000000" w:themeColor="text1"/>
                                   <w:kern w:val="24"/>
                                 </w:rPr>
-                                <w:t>a</w:t>
-                              </w:r>
-                              <w:proofErr w:type="gramEnd"/>
-                              <w:r>
-                                <w:rPr>
-                                  <w:rFonts w:asciiTheme="minorHAnsi" w:hAnsi="Calibri" w:cstheme="minorBidi"/>
-                                  <w:b/>
-                                  <w:bCs/>
-                                  <w:i/>
-                                  <w:iCs/>
-                                  <w:color w:val="000000" w:themeColor="text1"/>
-                                  <w:kern w:val="24"/>
-                                </w:rPr>
-                                <w:t>.</w:t>
+                                <w:t>a.</w:t>
                               </w:r>
                             </w:p>
                           </w:txbxContent>
@@ -11428,6 +11398,7 @@
       </w:pPr>
       <w:r>
         <w:rPr>
+          <w:b/>
           <w:noProof/>
           <w:sz w:val="22"/>
           <w:lang w:eastAsia="en-AU"/>
@@ -11491,21 +11462,20 @@
       </w:r>
       <w:r>
         <w:rPr>
+          <w:b/>
           <w:noProof/>
           <w:sz w:val="22"/>
           <w:lang w:eastAsia="en-AU"/>
         </w:rPr>
-        <w:t xml:space="preserve">Figure 2. Species shift energy allocation patterns with seed size, reflecting different tissue construction costs and </w:t>
+        <w:t>Figure 2.</w:t>
       </w:r>
-      <w:bookmarkStart w:id="0" w:name="_GoBack"/>
-      <w:bookmarkEnd w:id="0"/>
       <w:r>
         <w:rPr>
           <w:noProof/>
           <w:sz w:val="22"/>
           <w:lang w:eastAsia="en-AU"/>
         </w:rPr>
-        <w:t>counts of ovules and seed produced. a) The hypothesized trade-offs between pollen-attraction costs and ovule count (r</w:t>
+        <w:t xml:space="preserve"> Species shift energy allocation patterns with seed size, reflecting different tissue construction costs and counts of ovules and seed produced. a) The hypothesized trade-offs between pollen-attraction costs and ovule count (r</w:t>
       </w:r>
       <w:r>
         <w:rPr>
@@ -11645,57 +11615,166 @@
     <w:p>
       <w:pPr>
         <w:spacing w:line="259" w:lineRule="auto"/>
+        <w:rPr>
+          <w:b/>
+          <w:sz w:val="22"/>
+        </w:rPr>
       </w:pPr>
+    </w:p>
+    <w:p>
+      <w:pPr>
+        <w:spacing w:line="259" w:lineRule="auto"/>
+        <w:rPr>
+          <w:b/>
+          <w:sz w:val="22"/>
+        </w:rPr>
+      </w:pPr>
+    </w:p>
+    <w:p>
+      <w:pPr>
+        <w:spacing w:line="259" w:lineRule="auto"/>
+        <w:rPr>
+          <w:b/>
+          <w:sz w:val="22"/>
+        </w:rPr>
+      </w:pPr>
+    </w:p>
+    <w:p>
+      <w:pPr>
+        <w:spacing w:line="259" w:lineRule="auto"/>
+        <w:rPr>
+          <w:b/>
+          <w:sz w:val="22"/>
+        </w:rPr>
+      </w:pPr>
+    </w:p>
+    <w:p>
+      <w:pPr>
+        <w:spacing w:line="259" w:lineRule="auto"/>
+        <w:rPr>
+          <w:b/>
+          <w:sz w:val="22"/>
+        </w:rPr>
+      </w:pPr>
+    </w:p>
+    <w:p>
+      <w:pPr>
+        <w:spacing w:line="259" w:lineRule="auto"/>
+        <w:rPr>
+          <w:b/>
+          <w:sz w:val="22"/>
+        </w:rPr>
+      </w:pPr>
+    </w:p>
+    <w:p>
+      <w:pPr>
+        <w:spacing w:line="259" w:lineRule="auto"/>
+        <w:rPr>
+          <w:b/>
+          <w:sz w:val="22"/>
+        </w:rPr>
+      </w:pPr>
+    </w:p>
+    <w:p>
+      <w:pPr>
+        <w:spacing w:line="259" w:lineRule="auto"/>
+        <w:rPr>
+          <w:b/>
+          <w:sz w:val="22"/>
+        </w:rPr>
+      </w:pPr>
+    </w:p>
+    <w:p>
+      <w:pPr>
+        <w:spacing w:line="259" w:lineRule="auto"/>
+        <w:rPr>
+          <w:b/>
+          <w:sz w:val="22"/>
+        </w:rPr>
+      </w:pPr>
+    </w:p>
+    <w:p>
+      <w:pPr>
+        <w:spacing w:line="259" w:lineRule="auto"/>
+        <w:rPr>
+          <w:b/>
+          <w:sz w:val="22"/>
+        </w:rPr>
+      </w:pPr>
+    </w:p>
+    <w:p>
+      <w:pPr>
+        <w:spacing w:line="259" w:lineRule="auto"/>
+        <w:rPr>
+          <w:b/>
+          <w:sz w:val="22"/>
+        </w:rPr>
+      </w:pPr>
+    </w:p>
+    <w:p>
+      <w:pPr>
+        <w:spacing w:line="259" w:lineRule="auto"/>
+        <w:rPr>
+          <w:sz w:val="22"/>
+        </w:rPr>
+      </w:pPr>
+      <w:bookmarkStart w:id="0" w:name="_GoBack"/>
+      <w:bookmarkEnd w:id="0"/>
       <w:r>
         <w:rPr>
           <w:b/>
+          <w:sz w:val="22"/>
         </w:rPr>
         <w:t xml:space="preserve">Figure </w:t>
       </w:r>
       <w:r>
         <w:rPr>
           <w:b/>
+          <w:sz w:val="22"/>
         </w:rPr>
         <w:t>3</w:t>
       </w:r>
       <w:r>
         <w:rPr>
           <w:b/>
+          <w:sz w:val="22"/>
         </w:rPr>
         <w:t>.</w:t>
       </w:r>
       <w:r>
+        <w:rPr>
+          <w:sz w:val="22"/>
+        </w:rPr>
         <w:t xml:space="preserve"> </w:t>
       </w:r>
       <w:r>
+        <w:rPr>
+          <w:sz w:val="22"/>
+        </w:rPr>
         <w:t xml:space="preserve">Embryo and endosperm </w:t>
       </w:r>
       <w:r>
+        <w:rPr>
+          <w:sz w:val="22"/>
+        </w:rPr>
         <w:t>investment is much more poorly correlated with total reproductive investment, than is a composite variable, the product of a count of the buds initiated multiplied by average flower weight.</w:t>
       </w:r>
       <w:r>
+        <w:rPr>
+          <w:sz w:val="22"/>
+        </w:rPr>
         <w:t xml:space="preserve"> </w:t>
       </w:r>
       <w:r>
-        <w:t xml:space="preserve">In each plot, different </w:t>
-      </w:r>
-      <w:proofErr w:type="spellStart"/>
-      <w:r>
-        <w:t>colored</w:t>
-      </w:r>
-      <w:proofErr w:type="spellEnd"/>
-      <w:r>
-        <w:t xml:space="preserve"> points represent the 14 study species; see Table 1 for the key. The </w:t>
-      </w:r>
-      <w:proofErr w:type="spellStart"/>
-      <w:r>
-        <w:t>colored</w:t>
-      </w:r>
-      <w:proofErr w:type="spellEnd"/>
-      <w:r>
-        <w:t xml:space="preserve"> lines are best fit lines through each species’ points. There are more points in panel b, as some individuals produce buds, but no seeds. In this plot, </w:t>
+        <w:rPr>
+          <w:sz w:val="22"/>
+        </w:rPr>
+        <w:t xml:space="preserve">In each plot, different colored points represent the 14 study species; see Table 1 for the key. The colored lines are best fit lines through each species’ points. There are more points in panel b, as some individuals produce buds, but no seeds. In this plot, </w:t>
       </w:r>
       <w:r>
+        <w:rPr>
+          <w:sz w:val="22"/>
+        </w:rPr>
         <w:t xml:space="preserve">propagule weight, the weight of the dispersed unit, not embryo and endosperm weight are used, as the purpose is to plot the commonly used currency. </w:t>
       </w:r>
     </w:p>
@@ -11703,4420 +11782,6 @@
       <w:pPr>
         <w:spacing w:line="259" w:lineRule="auto"/>
       </w:pPr>
-      <w:r>
-        <w:br w:type="page"/>
-      </w:r>
-    </w:p>
-    <w:p>
-      <w:pPr>
-        <w:pStyle w:val="Heading1"/>
-      </w:pPr>
-      <w:r>
-        <w:lastRenderedPageBreak/>
-        <w:t>Supplemental figures</w:t>
-      </w:r>
-      <w:r>
-        <w:t xml:space="preserve"> and tables</w:t>
-      </w:r>
-    </w:p>
-    <w:tbl>
-      <w:tblPr>
-        <w:tblW w:w="7830" w:type="dxa"/>
-        <w:tblLook w:val="04A0" w:firstRow="1" w:lastRow="0" w:firstColumn="1" w:lastColumn="0" w:noHBand="0" w:noVBand="1"/>
-      </w:tblPr>
-      <w:tblGrid>
-        <w:gridCol w:w="2411"/>
-        <w:gridCol w:w="521"/>
-        <w:gridCol w:w="998"/>
-        <w:gridCol w:w="1275"/>
-        <w:gridCol w:w="634"/>
-        <w:gridCol w:w="852"/>
-        <w:gridCol w:w="1139"/>
-      </w:tblGrid>
-      <w:tr>
-        <w:trPr>
-          <w:trHeight w:val="300"/>
-        </w:trPr>
-        <w:tc>
-          <w:tcPr>
-            <w:tcW w:w="2411" w:type="dxa"/>
-            <w:tcBorders>
-              <w:left w:val="nil"/>
-              <w:bottom w:val="single" w:sz="4" w:space="0" w:color="auto"/>
-              <w:right w:val="nil"/>
-            </w:tcBorders>
-            <w:shd w:val="clear" w:color="auto" w:fill="auto"/>
-            <w:noWrap/>
-            <w:vAlign w:val="bottom"/>
-          </w:tcPr>
-          <w:p>
-            <w:pPr>
-              <w:spacing w:after="0" w:line="240" w:lineRule="auto"/>
-              <w:rPr>
-                <w:rFonts w:asciiTheme="minorHAnsi" w:eastAsia="Times New Roman" w:hAnsiTheme="minorHAnsi" w:cs="Times New Roman"/>
-                <w:color w:val="000000"/>
-                <w:sz w:val="20"/>
-                <w:szCs w:val="20"/>
-                <w:lang w:eastAsia="en-AU"/>
-              </w:rPr>
-            </w:pPr>
-          </w:p>
-        </w:tc>
-        <w:tc>
-          <w:tcPr>
-            <w:tcW w:w="2692" w:type="dxa"/>
-            <w:gridSpan w:val="3"/>
-            <w:tcBorders>
-              <w:left w:val="nil"/>
-              <w:bottom w:val="single" w:sz="4" w:space="0" w:color="auto"/>
-              <w:right w:val="nil"/>
-            </w:tcBorders>
-            <w:shd w:val="clear" w:color="auto" w:fill="auto"/>
-            <w:noWrap/>
-            <w:vAlign w:val="bottom"/>
-          </w:tcPr>
-          <w:p>
-            <w:pPr>
-              <w:spacing w:after="0" w:line="240" w:lineRule="auto"/>
-              <w:jc w:val="center"/>
-              <w:rPr>
-                <w:rFonts w:asciiTheme="minorHAnsi" w:eastAsia="Times New Roman" w:hAnsiTheme="minorHAnsi" w:cs="Times New Roman"/>
-                <w:i/>
-                <w:color w:val="000000"/>
-                <w:sz w:val="20"/>
-                <w:szCs w:val="20"/>
-                <w:lang w:eastAsia="en-AU"/>
-              </w:rPr>
-            </w:pPr>
-            <w:r>
-              <w:rPr>
-                <w:rFonts w:asciiTheme="minorHAnsi" w:eastAsia="Times New Roman" w:hAnsiTheme="minorHAnsi" w:cs="Times New Roman"/>
-                <w:i/>
-                <w:color w:val="000000"/>
-                <w:sz w:val="20"/>
-                <w:szCs w:val="20"/>
-                <w:lang w:eastAsia="en-AU"/>
-              </w:rPr>
-              <w:t>Total reproductive investment</w:t>
-            </w:r>
-          </w:p>
-          <w:p>
-            <w:pPr>
-              <w:spacing w:after="0" w:line="240" w:lineRule="auto"/>
-              <w:jc w:val="center"/>
-              <w:rPr>
-                <w:rFonts w:asciiTheme="minorHAnsi" w:eastAsia="Times New Roman" w:hAnsiTheme="minorHAnsi" w:cs="Times New Roman"/>
-                <w:i/>
-                <w:color w:val="000000"/>
-                <w:sz w:val="20"/>
-                <w:szCs w:val="20"/>
-                <w:lang w:eastAsia="en-AU"/>
-              </w:rPr>
-            </w:pPr>
-            <w:r>
-              <w:rPr>
-                <w:rFonts w:asciiTheme="minorHAnsi" w:eastAsia="Times New Roman" w:hAnsiTheme="minorHAnsi" w:cs="Times New Roman"/>
-                <w:i/>
-                <w:color w:val="000000"/>
-                <w:sz w:val="20"/>
-                <w:szCs w:val="20"/>
-                <w:lang w:eastAsia="en-AU"/>
-              </w:rPr>
-              <w:t>vs</w:t>
-            </w:r>
-          </w:p>
-          <w:p>
-            <w:pPr>
-              <w:spacing w:after="0" w:line="240" w:lineRule="auto"/>
-              <w:jc w:val="center"/>
-              <w:rPr>
-                <w:rFonts w:asciiTheme="minorHAnsi" w:eastAsia="Times New Roman" w:hAnsiTheme="minorHAnsi" w:cs="Times New Roman"/>
-                <w:i/>
-                <w:color w:val="000000"/>
-                <w:sz w:val="20"/>
-                <w:szCs w:val="20"/>
-                <w:lang w:eastAsia="en-AU"/>
-              </w:rPr>
-            </w:pPr>
-            <w:r>
-              <w:rPr>
-                <w:rFonts w:asciiTheme="minorHAnsi" w:eastAsia="Times New Roman" w:hAnsiTheme="minorHAnsi" w:cs="Times New Roman"/>
-                <w:i/>
-                <w:color w:val="000000"/>
-                <w:sz w:val="20"/>
-                <w:szCs w:val="20"/>
-                <w:lang w:eastAsia="en-AU"/>
-              </w:rPr>
-              <w:t>seed investment</w:t>
-            </w:r>
-          </w:p>
-        </w:tc>
-        <w:tc>
-          <w:tcPr>
-            <w:tcW w:w="2727" w:type="dxa"/>
-            <w:gridSpan w:val="3"/>
-            <w:tcBorders>
-              <w:left w:val="nil"/>
-              <w:bottom w:val="single" w:sz="4" w:space="0" w:color="auto"/>
-              <w:right w:val="nil"/>
-            </w:tcBorders>
-            <w:vAlign w:val="bottom"/>
-          </w:tcPr>
-          <w:p>
-            <w:pPr>
-              <w:spacing w:after="0" w:line="240" w:lineRule="auto"/>
-              <w:jc w:val="center"/>
-              <w:rPr>
-                <w:rFonts w:asciiTheme="minorHAnsi" w:eastAsia="Times New Roman" w:hAnsiTheme="minorHAnsi" w:cs="Times New Roman"/>
-                <w:i/>
-                <w:color w:val="000000"/>
-                <w:sz w:val="20"/>
-                <w:szCs w:val="20"/>
-                <w:lang w:eastAsia="en-AU"/>
-              </w:rPr>
-            </w:pPr>
-            <w:r>
-              <w:rPr>
-                <w:rFonts w:asciiTheme="minorHAnsi" w:eastAsia="Times New Roman" w:hAnsiTheme="minorHAnsi" w:cs="Times New Roman"/>
-                <w:i/>
-                <w:color w:val="000000"/>
-                <w:sz w:val="20"/>
-                <w:szCs w:val="20"/>
-                <w:lang w:eastAsia="en-AU"/>
-              </w:rPr>
-              <w:t>Total reproductive investment</w:t>
-            </w:r>
-          </w:p>
-          <w:p>
-            <w:pPr>
-              <w:spacing w:after="0" w:line="240" w:lineRule="auto"/>
-              <w:jc w:val="center"/>
-              <w:rPr>
-                <w:rFonts w:asciiTheme="minorHAnsi" w:eastAsia="Times New Roman" w:hAnsiTheme="minorHAnsi" w:cs="Times New Roman"/>
-                <w:i/>
-                <w:color w:val="000000"/>
-                <w:sz w:val="20"/>
-                <w:szCs w:val="20"/>
-                <w:lang w:eastAsia="en-AU"/>
-              </w:rPr>
-            </w:pPr>
-            <w:r>
-              <w:rPr>
-                <w:rFonts w:asciiTheme="minorHAnsi" w:eastAsia="Times New Roman" w:hAnsiTheme="minorHAnsi" w:cs="Times New Roman"/>
-                <w:i/>
-                <w:color w:val="000000"/>
-                <w:sz w:val="20"/>
-                <w:szCs w:val="20"/>
-                <w:lang w:eastAsia="en-AU"/>
-              </w:rPr>
-              <w:t>vs</w:t>
-            </w:r>
-          </w:p>
-          <w:p>
-            <w:pPr>
-              <w:spacing w:after="0" w:line="240" w:lineRule="auto"/>
-              <w:jc w:val="center"/>
-              <w:rPr>
-                <w:rFonts w:asciiTheme="minorHAnsi" w:eastAsia="Times New Roman" w:hAnsiTheme="minorHAnsi" w:cs="Times New Roman"/>
-                <w:i/>
-                <w:color w:val="000000"/>
-                <w:sz w:val="20"/>
-                <w:szCs w:val="20"/>
-                <w:lang w:eastAsia="en-AU"/>
-              </w:rPr>
-            </w:pPr>
-            <w:r>
-              <w:rPr>
-                <w:rFonts w:asciiTheme="minorHAnsi" w:eastAsia="Times New Roman" w:hAnsiTheme="minorHAnsi" w:cs="Times New Roman"/>
-                <w:i/>
-                <w:color w:val="000000"/>
-                <w:sz w:val="20"/>
-                <w:szCs w:val="20"/>
-                <w:lang w:eastAsia="en-AU"/>
-              </w:rPr>
-              <w:t>“flower weight*bud count”</w:t>
-            </w:r>
-          </w:p>
-        </w:tc>
-      </w:tr>
-      <w:tr>
-        <w:trPr>
-          <w:trHeight w:val="235"/>
-        </w:trPr>
-        <w:tc>
-          <w:tcPr>
-            <w:tcW w:w="2411" w:type="dxa"/>
-            <w:tcBorders>
-              <w:top w:val="single" w:sz="4" w:space="0" w:color="auto"/>
-              <w:left w:val="nil"/>
-              <w:bottom w:val="single" w:sz="4" w:space="0" w:color="auto"/>
-              <w:right w:val="single" w:sz="4" w:space="0" w:color="auto"/>
-            </w:tcBorders>
-            <w:shd w:val="clear" w:color="auto" w:fill="auto"/>
-            <w:noWrap/>
-            <w:vAlign w:val="bottom"/>
-            <w:hideMark/>
-          </w:tcPr>
-          <w:p>
-            <w:pPr>
-              <w:spacing w:after="0" w:line="260" w:lineRule="exact"/>
-              <w:rPr>
-                <w:rFonts w:asciiTheme="minorHAnsi" w:eastAsia="Times New Roman" w:hAnsiTheme="minorHAnsi" w:cs="Times New Roman"/>
-                <w:color w:val="000000"/>
-                <w:sz w:val="20"/>
-                <w:szCs w:val="20"/>
-                <w:lang w:eastAsia="en-AU"/>
-              </w:rPr>
-            </w:pPr>
-            <w:r>
-              <w:rPr>
-                <w:rFonts w:asciiTheme="minorHAnsi" w:eastAsia="Times New Roman" w:hAnsiTheme="minorHAnsi" w:cs="Times New Roman"/>
-                <w:color w:val="000000"/>
-                <w:sz w:val="20"/>
-                <w:szCs w:val="20"/>
-                <w:lang w:eastAsia="en-AU"/>
-              </w:rPr>
-              <w:t>species</w:t>
-            </w:r>
-          </w:p>
-        </w:tc>
-        <w:tc>
-          <w:tcPr>
-            <w:tcW w:w="419" w:type="dxa"/>
-            <w:tcBorders>
-              <w:left w:val="single" w:sz="4" w:space="0" w:color="auto"/>
-              <w:bottom w:val="single" w:sz="4" w:space="0" w:color="auto"/>
-              <w:right w:val="nil"/>
-            </w:tcBorders>
-            <w:shd w:val="clear" w:color="auto" w:fill="auto"/>
-            <w:noWrap/>
-            <w:vAlign w:val="bottom"/>
-            <w:hideMark/>
-          </w:tcPr>
-          <w:p>
-            <w:pPr>
-              <w:spacing w:after="0" w:line="260" w:lineRule="exact"/>
-              <w:jc w:val="center"/>
-              <w:rPr>
-                <w:rFonts w:asciiTheme="minorHAnsi" w:eastAsia="Times New Roman" w:hAnsiTheme="minorHAnsi" w:cs="Times New Roman"/>
-                <w:color w:val="000000"/>
-                <w:sz w:val="20"/>
-                <w:szCs w:val="20"/>
-                <w:lang w:eastAsia="en-AU"/>
-              </w:rPr>
-            </w:pPr>
-            <w:r>
-              <w:rPr>
-                <w:rFonts w:asciiTheme="minorHAnsi" w:eastAsia="Times New Roman" w:hAnsiTheme="minorHAnsi" w:cs="Times New Roman"/>
-                <w:color w:val="000000"/>
-                <w:sz w:val="20"/>
-                <w:szCs w:val="20"/>
-                <w:lang w:eastAsia="en-AU"/>
-              </w:rPr>
-              <w:t>n</w:t>
-            </w:r>
-          </w:p>
-        </w:tc>
-        <w:tc>
-          <w:tcPr>
-            <w:tcW w:w="998" w:type="dxa"/>
-            <w:tcBorders>
-              <w:top w:val="single" w:sz="4" w:space="0" w:color="auto"/>
-              <w:left w:val="nil"/>
-              <w:bottom w:val="single" w:sz="4" w:space="0" w:color="auto"/>
-              <w:right w:val="nil"/>
-            </w:tcBorders>
-            <w:shd w:val="clear" w:color="auto" w:fill="auto"/>
-            <w:noWrap/>
-            <w:vAlign w:val="bottom"/>
-            <w:hideMark/>
-          </w:tcPr>
-          <w:p>
-            <w:pPr>
-              <w:spacing w:after="0" w:line="260" w:lineRule="exact"/>
-              <w:jc w:val="center"/>
-              <w:rPr>
-                <w:rFonts w:asciiTheme="minorHAnsi" w:eastAsia="Times New Roman" w:hAnsiTheme="minorHAnsi" w:cs="Times New Roman"/>
-                <w:color w:val="000000"/>
-                <w:sz w:val="20"/>
-                <w:szCs w:val="20"/>
-                <w:lang w:eastAsia="en-AU"/>
-              </w:rPr>
-            </w:pPr>
-            <w:r>
-              <w:rPr>
-                <w:rFonts w:asciiTheme="minorHAnsi" w:eastAsia="Times New Roman" w:hAnsiTheme="minorHAnsi" w:cs="Times New Roman"/>
-                <w:color w:val="000000"/>
-                <w:sz w:val="20"/>
-                <w:szCs w:val="20"/>
-                <w:lang w:eastAsia="en-AU"/>
-              </w:rPr>
-              <w:t>r</w:t>
-            </w:r>
-            <w:r>
-              <w:rPr>
-                <w:rFonts w:asciiTheme="minorHAnsi" w:eastAsia="Times New Roman" w:hAnsiTheme="minorHAnsi" w:cs="Times New Roman"/>
-                <w:color w:val="000000"/>
-                <w:sz w:val="20"/>
-                <w:szCs w:val="20"/>
-                <w:vertAlign w:val="superscript"/>
-                <w:lang w:eastAsia="en-AU"/>
-              </w:rPr>
-              <w:t>2</w:t>
-            </w:r>
-          </w:p>
-        </w:tc>
-        <w:tc>
-          <w:tcPr>
-            <w:tcW w:w="1275" w:type="dxa"/>
-            <w:tcBorders>
-              <w:top w:val="single" w:sz="4" w:space="0" w:color="auto"/>
-              <w:left w:val="nil"/>
-              <w:bottom w:val="single" w:sz="4" w:space="0" w:color="auto"/>
-              <w:right w:val="single" w:sz="4" w:space="0" w:color="auto"/>
-            </w:tcBorders>
-            <w:shd w:val="clear" w:color="auto" w:fill="auto"/>
-            <w:noWrap/>
-            <w:vAlign w:val="bottom"/>
-            <w:hideMark/>
-          </w:tcPr>
-          <w:p>
-            <w:pPr>
-              <w:spacing w:after="0" w:line="260" w:lineRule="exact"/>
-              <w:ind w:right="227"/>
-              <w:jc w:val="right"/>
-              <w:rPr>
-                <w:rFonts w:asciiTheme="minorHAnsi" w:eastAsia="Times New Roman" w:hAnsiTheme="minorHAnsi" w:cs="Times New Roman"/>
-                <w:i/>
-                <w:color w:val="000000"/>
-                <w:sz w:val="20"/>
-                <w:szCs w:val="20"/>
-                <w:lang w:eastAsia="en-AU"/>
-              </w:rPr>
-            </w:pPr>
-            <w:r>
-              <w:rPr>
-                <w:rFonts w:asciiTheme="minorHAnsi" w:eastAsia="Times New Roman" w:hAnsiTheme="minorHAnsi" w:cs="Times New Roman"/>
-                <w:i/>
-                <w:color w:val="000000"/>
-                <w:sz w:val="20"/>
-                <w:szCs w:val="20"/>
-                <w:lang w:eastAsia="en-AU"/>
-              </w:rPr>
-              <w:t>p-value</w:t>
-            </w:r>
-          </w:p>
-        </w:tc>
-        <w:tc>
-          <w:tcPr>
-            <w:tcW w:w="532" w:type="dxa"/>
-            <w:tcBorders>
-              <w:top w:val="single" w:sz="4" w:space="0" w:color="auto"/>
-              <w:left w:val="single" w:sz="4" w:space="0" w:color="auto"/>
-              <w:bottom w:val="single" w:sz="4" w:space="0" w:color="auto"/>
-              <w:right w:val="nil"/>
-            </w:tcBorders>
-            <w:vAlign w:val="bottom"/>
-          </w:tcPr>
-          <w:p>
-            <w:pPr>
-              <w:spacing w:after="0" w:line="260" w:lineRule="exact"/>
-              <w:jc w:val="center"/>
-              <w:rPr>
-                <w:rFonts w:asciiTheme="minorHAnsi" w:eastAsia="Times New Roman" w:hAnsiTheme="minorHAnsi" w:cs="Times New Roman"/>
-                <w:i/>
-                <w:color w:val="000000"/>
-                <w:sz w:val="20"/>
-                <w:szCs w:val="20"/>
-                <w:lang w:eastAsia="en-AU"/>
-              </w:rPr>
-            </w:pPr>
-            <w:r>
-              <w:rPr>
-                <w:rFonts w:asciiTheme="minorHAnsi" w:eastAsia="Times New Roman" w:hAnsiTheme="minorHAnsi" w:cs="Times New Roman"/>
-                <w:color w:val="000000"/>
-                <w:sz w:val="20"/>
-                <w:szCs w:val="20"/>
-                <w:lang w:eastAsia="en-AU"/>
-              </w:rPr>
-              <w:t>n</w:t>
-            </w:r>
-          </w:p>
-        </w:tc>
-        <w:tc>
-          <w:tcPr>
-            <w:tcW w:w="958" w:type="dxa"/>
-            <w:tcBorders>
-              <w:top w:val="single" w:sz="4" w:space="0" w:color="auto"/>
-              <w:left w:val="nil"/>
-              <w:bottom w:val="single" w:sz="4" w:space="0" w:color="auto"/>
-              <w:right w:val="nil"/>
-            </w:tcBorders>
-            <w:vAlign w:val="bottom"/>
-          </w:tcPr>
-          <w:p>
-            <w:pPr>
-              <w:spacing w:after="0" w:line="260" w:lineRule="exact"/>
-              <w:jc w:val="center"/>
-              <w:rPr>
-                <w:rFonts w:asciiTheme="minorHAnsi" w:eastAsia="Times New Roman" w:hAnsiTheme="minorHAnsi" w:cs="Times New Roman"/>
-                <w:i/>
-                <w:color w:val="000000"/>
-                <w:sz w:val="20"/>
-                <w:szCs w:val="20"/>
-                <w:lang w:eastAsia="en-AU"/>
-              </w:rPr>
-            </w:pPr>
-            <w:r>
-              <w:rPr>
-                <w:rFonts w:asciiTheme="minorHAnsi" w:eastAsia="Times New Roman" w:hAnsiTheme="minorHAnsi" w:cs="Times New Roman"/>
-                <w:color w:val="000000"/>
-                <w:sz w:val="20"/>
-                <w:szCs w:val="20"/>
-                <w:lang w:eastAsia="en-AU"/>
-              </w:rPr>
-              <w:t>r</w:t>
-            </w:r>
-            <w:r>
-              <w:rPr>
-                <w:rFonts w:asciiTheme="minorHAnsi" w:eastAsia="Times New Roman" w:hAnsiTheme="minorHAnsi" w:cs="Times New Roman"/>
-                <w:color w:val="000000"/>
-                <w:sz w:val="20"/>
-                <w:szCs w:val="20"/>
-                <w:vertAlign w:val="superscript"/>
-                <w:lang w:eastAsia="en-AU"/>
-              </w:rPr>
-              <w:t>2</w:t>
-            </w:r>
-          </w:p>
-        </w:tc>
-        <w:tc>
-          <w:tcPr>
-            <w:tcW w:w="1237" w:type="dxa"/>
-            <w:tcBorders>
-              <w:top w:val="single" w:sz="4" w:space="0" w:color="auto"/>
-              <w:left w:val="nil"/>
-              <w:bottom w:val="single" w:sz="4" w:space="0" w:color="auto"/>
-              <w:right w:val="nil"/>
-            </w:tcBorders>
-            <w:vAlign w:val="bottom"/>
-          </w:tcPr>
-          <w:p>
-            <w:pPr>
-              <w:spacing w:after="0" w:line="260" w:lineRule="exact"/>
-              <w:rPr>
-                <w:rFonts w:asciiTheme="minorHAnsi" w:eastAsia="Times New Roman" w:hAnsiTheme="minorHAnsi" w:cs="Times New Roman"/>
-                <w:i/>
-                <w:color w:val="000000"/>
-                <w:sz w:val="20"/>
-                <w:szCs w:val="20"/>
-                <w:lang w:eastAsia="en-AU"/>
-              </w:rPr>
-            </w:pPr>
-            <w:r>
-              <w:rPr>
-                <w:rFonts w:asciiTheme="minorHAnsi" w:eastAsia="Times New Roman" w:hAnsiTheme="minorHAnsi" w:cs="Times New Roman"/>
-                <w:i/>
-                <w:color w:val="000000"/>
-                <w:sz w:val="20"/>
-                <w:szCs w:val="20"/>
-                <w:lang w:eastAsia="en-AU"/>
-              </w:rPr>
-              <w:t>p-value</w:t>
-            </w:r>
-          </w:p>
-        </w:tc>
-      </w:tr>
-      <w:tr>
-        <w:trPr>
-          <w:trHeight w:val="300"/>
-        </w:trPr>
-        <w:tc>
-          <w:tcPr>
-            <w:tcW w:w="2411" w:type="dxa"/>
-            <w:tcBorders>
-              <w:top w:val="nil"/>
-              <w:left w:val="nil"/>
-              <w:bottom w:val="nil"/>
-              <w:right w:val="single" w:sz="4" w:space="0" w:color="auto"/>
-            </w:tcBorders>
-            <w:shd w:val="clear" w:color="auto" w:fill="auto"/>
-            <w:noWrap/>
-            <w:vAlign w:val="center"/>
-            <w:hideMark/>
-          </w:tcPr>
-          <w:p>
-            <w:pPr>
-              <w:spacing w:after="60" w:line="360" w:lineRule="auto"/>
-              <w:rPr>
-                <w:rFonts w:asciiTheme="minorHAnsi" w:eastAsia="Times New Roman" w:hAnsiTheme="minorHAnsi" w:cs="Times New Roman"/>
-                <w:i/>
-                <w:color w:val="000000"/>
-                <w:sz w:val="20"/>
-                <w:szCs w:val="20"/>
-                <w:lang w:eastAsia="en-AU"/>
-              </w:rPr>
-            </w:pPr>
-            <w:r>
-              <w:rPr>
-                <w:rFonts w:asciiTheme="minorHAnsi" w:eastAsia="Times New Roman" w:hAnsiTheme="minorHAnsi" w:cs="Times New Roman"/>
-                <w:i/>
-                <w:color w:val="000000"/>
-                <w:sz w:val="20"/>
-                <w:szCs w:val="20"/>
-                <w:lang w:eastAsia="en-AU"/>
-              </w:rPr>
-              <w:t>Banksia ericifolia</w:t>
-            </w:r>
-          </w:p>
-        </w:tc>
-        <w:tc>
-          <w:tcPr>
-            <w:tcW w:w="419" w:type="dxa"/>
-            <w:tcBorders>
-              <w:top w:val="single" w:sz="4" w:space="0" w:color="auto"/>
-              <w:left w:val="single" w:sz="4" w:space="0" w:color="auto"/>
-              <w:bottom w:val="nil"/>
-              <w:right w:val="nil"/>
-            </w:tcBorders>
-            <w:shd w:val="clear" w:color="auto" w:fill="auto"/>
-            <w:noWrap/>
-            <w:vAlign w:val="bottom"/>
-            <w:hideMark/>
-          </w:tcPr>
-          <w:p>
-            <w:pPr>
-              <w:spacing w:after="60" w:line="360" w:lineRule="auto"/>
-              <w:jc w:val="center"/>
-              <w:rPr>
-                <w:rFonts w:asciiTheme="minorHAnsi" w:eastAsia="Times New Roman" w:hAnsiTheme="minorHAnsi" w:cs="Times New Roman"/>
-                <w:color w:val="000000"/>
-                <w:sz w:val="20"/>
-                <w:szCs w:val="20"/>
-                <w:lang w:eastAsia="en-AU"/>
-              </w:rPr>
-            </w:pPr>
-            <w:r>
-              <w:rPr>
-                <w:rFonts w:asciiTheme="minorHAnsi" w:hAnsiTheme="minorHAnsi"/>
-                <w:color w:val="000000"/>
-                <w:sz w:val="20"/>
-                <w:szCs w:val="20"/>
-              </w:rPr>
-              <w:t>6</w:t>
-            </w:r>
-          </w:p>
-        </w:tc>
-        <w:tc>
-          <w:tcPr>
-            <w:tcW w:w="998" w:type="dxa"/>
-            <w:tcBorders>
-              <w:top w:val="nil"/>
-              <w:left w:val="nil"/>
-              <w:bottom w:val="nil"/>
-              <w:right w:val="nil"/>
-            </w:tcBorders>
-            <w:shd w:val="clear" w:color="auto" w:fill="auto"/>
-            <w:noWrap/>
-            <w:vAlign w:val="bottom"/>
-            <w:hideMark/>
-          </w:tcPr>
-          <w:p>
-            <w:pPr>
-              <w:spacing w:after="60" w:line="360" w:lineRule="auto"/>
-              <w:jc w:val="center"/>
-              <w:rPr>
-                <w:rFonts w:asciiTheme="minorHAnsi" w:eastAsia="Times New Roman" w:hAnsiTheme="minorHAnsi" w:cs="Times New Roman"/>
-                <w:color w:val="000000"/>
-                <w:sz w:val="20"/>
-                <w:szCs w:val="20"/>
-                <w:lang w:eastAsia="en-AU"/>
-              </w:rPr>
-            </w:pPr>
-            <w:r>
-              <w:rPr>
-                <w:rFonts w:asciiTheme="minorHAnsi" w:hAnsiTheme="minorHAnsi"/>
-                <w:color w:val="000000"/>
-                <w:sz w:val="20"/>
-                <w:szCs w:val="20"/>
-              </w:rPr>
-              <w:t>0.85</w:t>
-            </w:r>
-          </w:p>
-        </w:tc>
-        <w:tc>
-          <w:tcPr>
-            <w:tcW w:w="1275" w:type="dxa"/>
-            <w:tcBorders>
-              <w:top w:val="nil"/>
-              <w:left w:val="nil"/>
-              <w:bottom w:val="nil"/>
-              <w:right w:val="single" w:sz="4" w:space="0" w:color="auto"/>
-            </w:tcBorders>
-            <w:shd w:val="clear" w:color="auto" w:fill="auto"/>
-            <w:noWrap/>
-            <w:vAlign w:val="bottom"/>
-            <w:hideMark/>
-          </w:tcPr>
-          <w:p>
-            <w:pPr>
-              <w:spacing w:after="60" w:line="360" w:lineRule="auto"/>
-              <w:ind w:right="227"/>
-              <w:jc w:val="right"/>
-              <w:rPr>
-                <w:rFonts w:asciiTheme="minorHAnsi" w:eastAsia="Times New Roman" w:hAnsiTheme="minorHAnsi" w:cs="Times New Roman"/>
-                <w:color w:val="000000"/>
-                <w:sz w:val="20"/>
-                <w:szCs w:val="20"/>
-                <w:lang w:eastAsia="en-AU"/>
-              </w:rPr>
-            </w:pPr>
-            <w:r>
-              <w:rPr>
-                <w:rFonts w:asciiTheme="minorHAnsi" w:hAnsiTheme="minorHAnsi"/>
-                <w:color w:val="000000"/>
-                <w:sz w:val="20"/>
-                <w:szCs w:val="20"/>
-              </w:rPr>
-              <w:t xml:space="preserve">     0.0089 </w:t>
-            </w:r>
-          </w:p>
-        </w:tc>
-        <w:tc>
-          <w:tcPr>
-            <w:tcW w:w="532" w:type="dxa"/>
-            <w:tcBorders>
-              <w:top w:val="nil"/>
-              <w:left w:val="single" w:sz="4" w:space="0" w:color="auto"/>
-              <w:bottom w:val="nil"/>
-              <w:right w:val="nil"/>
-            </w:tcBorders>
-            <w:vAlign w:val="bottom"/>
-          </w:tcPr>
-          <w:p>
-            <w:pPr>
-              <w:spacing w:after="60" w:line="360" w:lineRule="auto"/>
-              <w:ind w:right="113"/>
-              <w:jc w:val="center"/>
-              <w:rPr>
-                <w:rFonts w:asciiTheme="minorHAnsi" w:hAnsiTheme="minorHAnsi" w:cs="Times New Roman"/>
-                <w:color w:val="000000"/>
-                <w:sz w:val="20"/>
-                <w:szCs w:val="20"/>
-              </w:rPr>
-            </w:pPr>
-            <w:r>
-              <w:rPr>
-                <w:rFonts w:asciiTheme="minorHAnsi" w:hAnsiTheme="minorHAnsi"/>
-                <w:color w:val="000000"/>
-                <w:sz w:val="20"/>
-                <w:szCs w:val="20"/>
-              </w:rPr>
-              <w:t>6</w:t>
-            </w:r>
-          </w:p>
-        </w:tc>
-        <w:tc>
-          <w:tcPr>
-            <w:tcW w:w="958" w:type="dxa"/>
-            <w:tcBorders>
-              <w:top w:val="nil"/>
-              <w:left w:val="nil"/>
-              <w:bottom w:val="nil"/>
-              <w:right w:val="nil"/>
-            </w:tcBorders>
-            <w:vAlign w:val="bottom"/>
-          </w:tcPr>
-          <w:p>
-            <w:pPr>
-              <w:spacing w:after="60" w:line="360" w:lineRule="auto"/>
-              <w:ind w:right="113"/>
-              <w:jc w:val="center"/>
-              <w:rPr>
-                <w:rFonts w:asciiTheme="minorHAnsi" w:hAnsiTheme="minorHAnsi" w:cs="Times New Roman"/>
-                <w:color w:val="000000"/>
-                <w:sz w:val="20"/>
-                <w:szCs w:val="20"/>
-              </w:rPr>
-            </w:pPr>
-            <w:r>
-              <w:rPr>
-                <w:rFonts w:asciiTheme="minorHAnsi" w:hAnsiTheme="minorHAnsi"/>
-                <w:color w:val="000000"/>
-                <w:sz w:val="20"/>
-                <w:szCs w:val="20"/>
-              </w:rPr>
-              <w:t>0.92</w:t>
-            </w:r>
-          </w:p>
-        </w:tc>
-        <w:tc>
-          <w:tcPr>
-            <w:tcW w:w="1237" w:type="dxa"/>
-            <w:tcBorders>
-              <w:top w:val="nil"/>
-              <w:left w:val="nil"/>
-              <w:bottom w:val="nil"/>
-              <w:right w:val="nil"/>
-            </w:tcBorders>
-            <w:vAlign w:val="bottom"/>
-          </w:tcPr>
-          <w:p>
-            <w:pPr>
-              <w:spacing w:after="60" w:line="360" w:lineRule="auto"/>
-              <w:ind w:right="113"/>
-              <w:jc w:val="right"/>
-              <w:rPr>
-                <w:rFonts w:asciiTheme="minorHAnsi" w:hAnsiTheme="minorHAnsi" w:cs="Times New Roman"/>
-                <w:color w:val="000000"/>
-                <w:sz w:val="20"/>
-                <w:szCs w:val="20"/>
-              </w:rPr>
-            </w:pPr>
-            <w:r>
-              <w:rPr>
-                <w:rFonts w:asciiTheme="minorHAnsi" w:hAnsiTheme="minorHAnsi"/>
-                <w:color w:val="000000"/>
-                <w:sz w:val="20"/>
-                <w:szCs w:val="20"/>
-              </w:rPr>
-              <w:t xml:space="preserve">     0.0022 </w:t>
-            </w:r>
-          </w:p>
-        </w:tc>
-      </w:tr>
-      <w:tr>
-        <w:trPr>
-          <w:trHeight w:val="300"/>
-        </w:trPr>
-        <w:tc>
-          <w:tcPr>
-            <w:tcW w:w="2411" w:type="dxa"/>
-            <w:tcBorders>
-              <w:top w:val="nil"/>
-              <w:left w:val="nil"/>
-              <w:bottom w:val="nil"/>
-              <w:right w:val="single" w:sz="4" w:space="0" w:color="auto"/>
-            </w:tcBorders>
-            <w:shd w:val="clear" w:color="auto" w:fill="auto"/>
-            <w:noWrap/>
-            <w:vAlign w:val="center"/>
-            <w:hideMark/>
-          </w:tcPr>
-          <w:p>
-            <w:pPr>
-              <w:spacing w:after="60" w:line="360" w:lineRule="auto"/>
-              <w:rPr>
-                <w:rFonts w:asciiTheme="minorHAnsi" w:eastAsia="Times New Roman" w:hAnsiTheme="minorHAnsi" w:cs="Times New Roman"/>
-                <w:i/>
-                <w:color w:val="000000"/>
-                <w:sz w:val="20"/>
-                <w:szCs w:val="20"/>
-                <w:lang w:eastAsia="en-AU"/>
-              </w:rPr>
-            </w:pPr>
-            <w:r>
-              <w:rPr>
-                <w:rFonts w:asciiTheme="minorHAnsi" w:eastAsia="Times New Roman" w:hAnsiTheme="minorHAnsi" w:cs="Times New Roman"/>
-                <w:i/>
-                <w:color w:val="000000"/>
-                <w:sz w:val="20"/>
-                <w:szCs w:val="20"/>
-                <w:lang w:eastAsia="en-AU"/>
-              </w:rPr>
-              <w:t>Boronia ledifolia</w:t>
-            </w:r>
-          </w:p>
-        </w:tc>
-        <w:tc>
-          <w:tcPr>
-            <w:tcW w:w="419" w:type="dxa"/>
-            <w:tcBorders>
-              <w:top w:val="nil"/>
-              <w:left w:val="single" w:sz="4" w:space="0" w:color="auto"/>
-              <w:bottom w:val="nil"/>
-              <w:right w:val="nil"/>
-            </w:tcBorders>
-            <w:shd w:val="clear" w:color="auto" w:fill="auto"/>
-            <w:noWrap/>
-            <w:vAlign w:val="bottom"/>
-            <w:hideMark/>
-          </w:tcPr>
-          <w:p>
-            <w:pPr>
-              <w:spacing w:after="60" w:line="360" w:lineRule="auto"/>
-              <w:jc w:val="center"/>
-              <w:rPr>
-                <w:rFonts w:asciiTheme="minorHAnsi" w:eastAsia="Times New Roman" w:hAnsiTheme="minorHAnsi" w:cs="Times New Roman"/>
-                <w:color w:val="000000"/>
-                <w:sz w:val="20"/>
-                <w:szCs w:val="20"/>
-                <w:lang w:eastAsia="en-AU"/>
-              </w:rPr>
-            </w:pPr>
-            <w:r>
-              <w:rPr>
-                <w:rFonts w:asciiTheme="minorHAnsi" w:hAnsiTheme="minorHAnsi"/>
-                <w:color w:val="000000"/>
-                <w:sz w:val="20"/>
-                <w:szCs w:val="20"/>
-              </w:rPr>
-              <w:t>24</w:t>
-            </w:r>
-          </w:p>
-        </w:tc>
-        <w:tc>
-          <w:tcPr>
-            <w:tcW w:w="998" w:type="dxa"/>
-            <w:tcBorders>
-              <w:top w:val="nil"/>
-              <w:left w:val="nil"/>
-              <w:bottom w:val="nil"/>
-              <w:right w:val="nil"/>
-            </w:tcBorders>
-            <w:shd w:val="clear" w:color="auto" w:fill="auto"/>
-            <w:noWrap/>
-            <w:vAlign w:val="bottom"/>
-            <w:hideMark/>
-          </w:tcPr>
-          <w:p>
-            <w:pPr>
-              <w:spacing w:after="60" w:line="360" w:lineRule="auto"/>
-              <w:jc w:val="center"/>
-              <w:rPr>
-                <w:rFonts w:asciiTheme="minorHAnsi" w:eastAsia="Times New Roman" w:hAnsiTheme="minorHAnsi" w:cs="Times New Roman"/>
-                <w:color w:val="000000"/>
-                <w:sz w:val="20"/>
-                <w:szCs w:val="20"/>
-                <w:lang w:eastAsia="en-AU"/>
-              </w:rPr>
-            </w:pPr>
-            <w:r>
-              <w:rPr>
-                <w:rFonts w:asciiTheme="minorHAnsi" w:hAnsiTheme="minorHAnsi"/>
-                <w:color w:val="000000"/>
-                <w:sz w:val="20"/>
-                <w:szCs w:val="20"/>
-              </w:rPr>
-              <w:t>0.53</w:t>
-            </w:r>
-          </w:p>
-        </w:tc>
-        <w:tc>
-          <w:tcPr>
-            <w:tcW w:w="1275" w:type="dxa"/>
-            <w:tcBorders>
-              <w:top w:val="nil"/>
-              <w:left w:val="nil"/>
-              <w:bottom w:val="nil"/>
-              <w:right w:val="single" w:sz="4" w:space="0" w:color="auto"/>
-            </w:tcBorders>
-            <w:shd w:val="clear" w:color="auto" w:fill="auto"/>
-            <w:noWrap/>
-            <w:vAlign w:val="bottom"/>
-            <w:hideMark/>
-          </w:tcPr>
-          <w:p>
-            <w:pPr>
-              <w:spacing w:after="60" w:line="360" w:lineRule="auto"/>
-              <w:ind w:right="227"/>
-              <w:jc w:val="right"/>
-              <w:rPr>
-                <w:rFonts w:asciiTheme="minorHAnsi" w:eastAsia="Times New Roman" w:hAnsiTheme="minorHAnsi" w:cs="Times New Roman"/>
-                <w:color w:val="000000"/>
-                <w:sz w:val="20"/>
-                <w:szCs w:val="20"/>
-                <w:lang w:eastAsia="en-AU"/>
-              </w:rPr>
-            </w:pPr>
-            <w:r>
-              <w:rPr>
-                <w:rFonts w:asciiTheme="minorHAnsi" w:hAnsiTheme="minorHAnsi"/>
-                <w:color w:val="000000"/>
-                <w:sz w:val="20"/>
-                <w:szCs w:val="20"/>
-              </w:rPr>
-              <w:t xml:space="preserve">     0.0001 </w:t>
-            </w:r>
-          </w:p>
-        </w:tc>
-        <w:tc>
-          <w:tcPr>
-            <w:tcW w:w="532" w:type="dxa"/>
-            <w:tcBorders>
-              <w:top w:val="nil"/>
-              <w:left w:val="single" w:sz="4" w:space="0" w:color="auto"/>
-              <w:bottom w:val="nil"/>
-              <w:right w:val="nil"/>
-            </w:tcBorders>
-            <w:vAlign w:val="bottom"/>
-          </w:tcPr>
-          <w:p>
-            <w:pPr>
-              <w:spacing w:after="60" w:line="360" w:lineRule="auto"/>
-              <w:ind w:right="113"/>
-              <w:jc w:val="center"/>
-              <w:rPr>
-                <w:rFonts w:asciiTheme="minorHAnsi" w:hAnsiTheme="minorHAnsi" w:cs="Times New Roman"/>
-                <w:color w:val="000000"/>
-                <w:sz w:val="20"/>
-                <w:szCs w:val="20"/>
-              </w:rPr>
-            </w:pPr>
-            <w:r>
-              <w:rPr>
-                <w:rFonts w:asciiTheme="minorHAnsi" w:hAnsiTheme="minorHAnsi"/>
-                <w:color w:val="000000"/>
-                <w:sz w:val="20"/>
-                <w:szCs w:val="20"/>
-              </w:rPr>
-              <w:t>24</w:t>
-            </w:r>
-          </w:p>
-        </w:tc>
-        <w:tc>
-          <w:tcPr>
-            <w:tcW w:w="958" w:type="dxa"/>
-            <w:tcBorders>
-              <w:top w:val="nil"/>
-              <w:left w:val="nil"/>
-              <w:bottom w:val="nil"/>
-              <w:right w:val="nil"/>
-            </w:tcBorders>
-            <w:vAlign w:val="bottom"/>
-          </w:tcPr>
-          <w:p>
-            <w:pPr>
-              <w:spacing w:after="60" w:line="360" w:lineRule="auto"/>
-              <w:ind w:right="113"/>
-              <w:jc w:val="center"/>
-              <w:rPr>
-                <w:rFonts w:asciiTheme="minorHAnsi" w:hAnsiTheme="minorHAnsi" w:cs="Times New Roman"/>
-                <w:color w:val="000000"/>
-                <w:sz w:val="20"/>
-                <w:szCs w:val="20"/>
-              </w:rPr>
-            </w:pPr>
-            <w:r>
-              <w:rPr>
-                <w:rFonts w:asciiTheme="minorHAnsi" w:hAnsiTheme="minorHAnsi"/>
-                <w:color w:val="000000"/>
-                <w:sz w:val="20"/>
-                <w:szCs w:val="20"/>
-              </w:rPr>
-              <w:t>0.95</w:t>
-            </w:r>
-          </w:p>
-        </w:tc>
-        <w:tc>
-          <w:tcPr>
-            <w:tcW w:w="1237" w:type="dxa"/>
-            <w:tcBorders>
-              <w:top w:val="nil"/>
-              <w:left w:val="nil"/>
-              <w:bottom w:val="nil"/>
-              <w:right w:val="nil"/>
-            </w:tcBorders>
-            <w:vAlign w:val="bottom"/>
-          </w:tcPr>
-          <w:p>
-            <w:pPr>
-              <w:spacing w:after="60" w:line="360" w:lineRule="auto"/>
-              <w:ind w:right="113"/>
-              <w:jc w:val="right"/>
-              <w:rPr>
-                <w:rFonts w:asciiTheme="minorHAnsi" w:hAnsiTheme="minorHAnsi" w:cs="Times New Roman"/>
-                <w:color w:val="000000"/>
-                <w:sz w:val="20"/>
-                <w:szCs w:val="20"/>
-              </w:rPr>
-            </w:pPr>
-            <w:r>
-              <w:rPr>
-                <w:rFonts w:asciiTheme="minorHAnsi" w:hAnsiTheme="minorHAnsi" w:cs="Times New Roman"/>
-                <w:color w:val="000000"/>
-                <w:sz w:val="20"/>
-                <w:szCs w:val="20"/>
-              </w:rPr>
-              <w:t>&lt;0.0001</w:t>
-            </w:r>
-          </w:p>
-        </w:tc>
-      </w:tr>
-      <w:tr>
-        <w:trPr>
-          <w:trHeight w:val="300"/>
-        </w:trPr>
-        <w:tc>
-          <w:tcPr>
-            <w:tcW w:w="2411" w:type="dxa"/>
-            <w:tcBorders>
-              <w:top w:val="nil"/>
-              <w:left w:val="nil"/>
-              <w:bottom w:val="nil"/>
-              <w:right w:val="single" w:sz="4" w:space="0" w:color="auto"/>
-            </w:tcBorders>
-            <w:shd w:val="clear" w:color="auto" w:fill="auto"/>
-            <w:noWrap/>
-            <w:vAlign w:val="center"/>
-            <w:hideMark/>
-          </w:tcPr>
-          <w:p>
-            <w:pPr>
-              <w:spacing w:after="60" w:line="360" w:lineRule="auto"/>
-              <w:rPr>
-                <w:rFonts w:asciiTheme="minorHAnsi" w:eastAsia="Times New Roman" w:hAnsiTheme="minorHAnsi" w:cs="Times New Roman"/>
-                <w:i/>
-                <w:color w:val="000000"/>
-                <w:sz w:val="20"/>
-                <w:szCs w:val="20"/>
-                <w:lang w:eastAsia="en-AU"/>
-              </w:rPr>
-            </w:pPr>
-            <w:r>
-              <w:rPr>
-                <w:rFonts w:asciiTheme="minorHAnsi" w:eastAsia="Times New Roman" w:hAnsiTheme="minorHAnsi" w:cs="Times New Roman"/>
-                <w:i/>
-                <w:color w:val="000000"/>
-                <w:sz w:val="20"/>
-                <w:szCs w:val="20"/>
-                <w:lang w:eastAsia="en-AU"/>
-              </w:rPr>
-              <w:t>Conospermum ericifolium</w:t>
-            </w:r>
-          </w:p>
-        </w:tc>
-        <w:tc>
-          <w:tcPr>
-            <w:tcW w:w="419" w:type="dxa"/>
-            <w:tcBorders>
-              <w:top w:val="nil"/>
-              <w:left w:val="single" w:sz="4" w:space="0" w:color="auto"/>
-              <w:bottom w:val="nil"/>
-              <w:right w:val="nil"/>
-            </w:tcBorders>
-            <w:shd w:val="clear" w:color="auto" w:fill="auto"/>
-            <w:noWrap/>
-            <w:vAlign w:val="bottom"/>
-            <w:hideMark/>
-          </w:tcPr>
-          <w:p>
-            <w:pPr>
-              <w:spacing w:after="60" w:line="360" w:lineRule="auto"/>
-              <w:jc w:val="center"/>
-              <w:rPr>
-                <w:rFonts w:asciiTheme="minorHAnsi" w:eastAsia="Times New Roman" w:hAnsiTheme="minorHAnsi" w:cs="Times New Roman"/>
-                <w:color w:val="000000"/>
-                <w:sz w:val="20"/>
-                <w:szCs w:val="20"/>
-                <w:lang w:eastAsia="en-AU"/>
-              </w:rPr>
-            </w:pPr>
-            <w:r>
-              <w:rPr>
-                <w:rFonts w:asciiTheme="minorHAnsi" w:hAnsiTheme="minorHAnsi"/>
-                <w:color w:val="000000"/>
-                <w:sz w:val="20"/>
-                <w:szCs w:val="20"/>
-              </w:rPr>
-              <w:t>14</w:t>
-            </w:r>
-          </w:p>
-        </w:tc>
-        <w:tc>
-          <w:tcPr>
-            <w:tcW w:w="998" w:type="dxa"/>
-            <w:tcBorders>
-              <w:top w:val="nil"/>
-              <w:left w:val="nil"/>
-              <w:bottom w:val="nil"/>
-              <w:right w:val="nil"/>
-            </w:tcBorders>
-            <w:shd w:val="clear" w:color="auto" w:fill="auto"/>
-            <w:noWrap/>
-            <w:vAlign w:val="bottom"/>
-            <w:hideMark/>
-          </w:tcPr>
-          <w:p>
-            <w:pPr>
-              <w:spacing w:after="60" w:line="360" w:lineRule="auto"/>
-              <w:jc w:val="center"/>
-              <w:rPr>
-                <w:rFonts w:asciiTheme="minorHAnsi" w:eastAsia="Times New Roman" w:hAnsiTheme="minorHAnsi" w:cs="Times New Roman"/>
-                <w:color w:val="000000"/>
-                <w:sz w:val="20"/>
-                <w:szCs w:val="20"/>
-                <w:lang w:eastAsia="en-AU"/>
-              </w:rPr>
-            </w:pPr>
-            <w:r>
-              <w:rPr>
-                <w:rFonts w:asciiTheme="minorHAnsi" w:hAnsiTheme="minorHAnsi"/>
-                <w:color w:val="000000"/>
-                <w:sz w:val="20"/>
-                <w:szCs w:val="20"/>
-              </w:rPr>
-              <w:t>0.89</w:t>
-            </w:r>
-          </w:p>
-        </w:tc>
-        <w:tc>
-          <w:tcPr>
-            <w:tcW w:w="1275" w:type="dxa"/>
-            <w:tcBorders>
-              <w:top w:val="nil"/>
-              <w:left w:val="nil"/>
-              <w:bottom w:val="nil"/>
-              <w:right w:val="single" w:sz="4" w:space="0" w:color="auto"/>
-            </w:tcBorders>
-            <w:shd w:val="clear" w:color="auto" w:fill="auto"/>
-            <w:noWrap/>
-            <w:hideMark/>
-          </w:tcPr>
-          <w:p>
-            <w:pPr>
-              <w:spacing w:after="60" w:line="360" w:lineRule="auto"/>
-              <w:ind w:right="227"/>
-              <w:jc w:val="right"/>
-              <w:rPr>
-                <w:rFonts w:asciiTheme="minorHAnsi" w:eastAsia="Times New Roman" w:hAnsiTheme="minorHAnsi" w:cs="Times New Roman"/>
-                <w:color w:val="000000"/>
-                <w:sz w:val="20"/>
-                <w:szCs w:val="20"/>
-                <w:lang w:eastAsia="en-AU"/>
-              </w:rPr>
-            </w:pPr>
-            <w:r>
-              <w:rPr>
-                <w:rFonts w:asciiTheme="minorHAnsi" w:hAnsiTheme="minorHAnsi" w:cs="Times New Roman"/>
-                <w:color w:val="000000"/>
-                <w:sz w:val="20"/>
-                <w:szCs w:val="20"/>
-              </w:rPr>
-              <w:t>&lt;0.0001</w:t>
-            </w:r>
-          </w:p>
-        </w:tc>
-        <w:tc>
-          <w:tcPr>
-            <w:tcW w:w="532" w:type="dxa"/>
-            <w:tcBorders>
-              <w:top w:val="nil"/>
-              <w:left w:val="single" w:sz="4" w:space="0" w:color="auto"/>
-              <w:bottom w:val="nil"/>
-              <w:right w:val="nil"/>
-            </w:tcBorders>
-            <w:vAlign w:val="bottom"/>
-          </w:tcPr>
-          <w:p>
-            <w:pPr>
-              <w:spacing w:after="60" w:line="360" w:lineRule="auto"/>
-              <w:ind w:right="113"/>
-              <w:jc w:val="center"/>
-              <w:rPr>
-                <w:rFonts w:asciiTheme="minorHAnsi" w:hAnsiTheme="minorHAnsi" w:cs="Times New Roman"/>
-                <w:color w:val="000000"/>
-                <w:sz w:val="20"/>
-                <w:szCs w:val="20"/>
-              </w:rPr>
-            </w:pPr>
-            <w:r>
-              <w:rPr>
-                <w:rFonts w:asciiTheme="minorHAnsi" w:hAnsiTheme="minorHAnsi"/>
-                <w:color w:val="000000"/>
-                <w:sz w:val="20"/>
-                <w:szCs w:val="20"/>
-              </w:rPr>
-              <w:t>14</w:t>
-            </w:r>
-          </w:p>
-        </w:tc>
-        <w:tc>
-          <w:tcPr>
-            <w:tcW w:w="958" w:type="dxa"/>
-            <w:tcBorders>
-              <w:top w:val="nil"/>
-              <w:left w:val="nil"/>
-              <w:bottom w:val="nil"/>
-              <w:right w:val="nil"/>
-            </w:tcBorders>
-            <w:vAlign w:val="bottom"/>
-          </w:tcPr>
-          <w:p>
-            <w:pPr>
-              <w:spacing w:after="60" w:line="360" w:lineRule="auto"/>
-              <w:ind w:right="113"/>
-              <w:jc w:val="center"/>
-              <w:rPr>
-                <w:rFonts w:asciiTheme="minorHAnsi" w:hAnsiTheme="minorHAnsi" w:cs="Times New Roman"/>
-                <w:color w:val="000000"/>
-                <w:sz w:val="20"/>
-                <w:szCs w:val="20"/>
-              </w:rPr>
-            </w:pPr>
-            <w:r>
-              <w:rPr>
-                <w:rFonts w:asciiTheme="minorHAnsi" w:hAnsiTheme="minorHAnsi"/>
-                <w:color w:val="000000"/>
-                <w:sz w:val="20"/>
-                <w:szCs w:val="20"/>
-              </w:rPr>
-              <w:t>0.95</w:t>
-            </w:r>
-          </w:p>
-        </w:tc>
-        <w:tc>
-          <w:tcPr>
-            <w:tcW w:w="1237" w:type="dxa"/>
-            <w:tcBorders>
-              <w:top w:val="nil"/>
-              <w:left w:val="nil"/>
-              <w:bottom w:val="nil"/>
-              <w:right w:val="nil"/>
-            </w:tcBorders>
-          </w:tcPr>
-          <w:p>
-            <w:pPr>
-              <w:spacing w:after="60" w:line="360" w:lineRule="auto"/>
-              <w:ind w:right="113"/>
-              <w:jc w:val="right"/>
-              <w:rPr>
-                <w:rFonts w:asciiTheme="minorHAnsi" w:hAnsiTheme="minorHAnsi" w:cs="Times New Roman"/>
-                <w:color w:val="000000"/>
-                <w:sz w:val="20"/>
-                <w:szCs w:val="20"/>
-              </w:rPr>
-            </w:pPr>
-            <w:r>
-              <w:rPr>
-                <w:rFonts w:asciiTheme="minorHAnsi" w:hAnsiTheme="minorHAnsi" w:cs="Times New Roman"/>
-                <w:color w:val="000000"/>
-                <w:sz w:val="20"/>
-                <w:szCs w:val="20"/>
-              </w:rPr>
-              <w:t>&lt;0.0001</w:t>
-            </w:r>
-          </w:p>
-        </w:tc>
-      </w:tr>
-      <w:tr>
-        <w:trPr>
-          <w:trHeight w:val="300"/>
-        </w:trPr>
-        <w:tc>
-          <w:tcPr>
-            <w:tcW w:w="2411" w:type="dxa"/>
-            <w:tcBorders>
-              <w:top w:val="nil"/>
-              <w:left w:val="nil"/>
-              <w:bottom w:val="nil"/>
-              <w:right w:val="single" w:sz="4" w:space="0" w:color="auto"/>
-            </w:tcBorders>
-            <w:shd w:val="clear" w:color="auto" w:fill="auto"/>
-            <w:noWrap/>
-            <w:vAlign w:val="center"/>
-            <w:hideMark/>
-          </w:tcPr>
-          <w:p>
-            <w:pPr>
-              <w:spacing w:after="60" w:line="360" w:lineRule="auto"/>
-              <w:rPr>
-                <w:rFonts w:asciiTheme="minorHAnsi" w:eastAsia="Times New Roman" w:hAnsiTheme="minorHAnsi" w:cs="Times New Roman"/>
-                <w:i/>
-                <w:color w:val="000000"/>
-                <w:sz w:val="20"/>
-                <w:szCs w:val="20"/>
-                <w:lang w:eastAsia="en-AU"/>
-              </w:rPr>
-            </w:pPr>
-            <w:r>
-              <w:rPr>
-                <w:rFonts w:asciiTheme="minorHAnsi" w:eastAsia="Times New Roman" w:hAnsiTheme="minorHAnsi" w:cs="Times New Roman"/>
-                <w:i/>
-                <w:color w:val="000000"/>
-                <w:sz w:val="20"/>
-                <w:szCs w:val="20"/>
-                <w:lang w:eastAsia="en-AU"/>
-              </w:rPr>
-              <w:t>Epacris microphylla</w:t>
-            </w:r>
-          </w:p>
-        </w:tc>
-        <w:tc>
-          <w:tcPr>
-            <w:tcW w:w="419" w:type="dxa"/>
-            <w:tcBorders>
-              <w:top w:val="nil"/>
-              <w:left w:val="single" w:sz="4" w:space="0" w:color="auto"/>
-              <w:bottom w:val="nil"/>
-              <w:right w:val="nil"/>
-            </w:tcBorders>
-            <w:shd w:val="clear" w:color="auto" w:fill="auto"/>
-            <w:noWrap/>
-            <w:vAlign w:val="bottom"/>
-            <w:hideMark/>
-          </w:tcPr>
-          <w:p>
-            <w:pPr>
-              <w:spacing w:after="60" w:line="360" w:lineRule="auto"/>
-              <w:jc w:val="center"/>
-              <w:rPr>
-                <w:rFonts w:asciiTheme="minorHAnsi" w:eastAsia="Times New Roman" w:hAnsiTheme="minorHAnsi" w:cs="Times New Roman"/>
-                <w:color w:val="000000"/>
-                <w:sz w:val="20"/>
-                <w:szCs w:val="20"/>
-                <w:lang w:eastAsia="en-AU"/>
-              </w:rPr>
-            </w:pPr>
-            <w:r>
-              <w:rPr>
-                <w:rFonts w:asciiTheme="minorHAnsi" w:hAnsiTheme="minorHAnsi"/>
-                <w:color w:val="000000"/>
-                <w:sz w:val="20"/>
-                <w:szCs w:val="20"/>
-              </w:rPr>
-              <w:t>28</w:t>
-            </w:r>
-          </w:p>
-        </w:tc>
-        <w:tc>
-          <w:tcPr>
-            <w:tcW w:w="998" w:type="dxa"/>
-            <w:tcBorders>
-              <w:top w:val="nil"/>
-              <w:left w:val="nil"/>
-              <w:bottom w:val="nil"/>
-              <w:right w:val="nil"/>
-            </w:tcBorders>
-            <w:shd w:val="clear" w:color="auto" w:fill="auto"/>
-            <w:noWrap/>
-            <w:vAlign w:val="bottom"/>
-            <w:hideMark/>
-          </w:tcPr>
-          <w:p>
-            <w:pPr>
-              <w:spacing w:after="60" w:line="360" w:lineRule="auto"/>
-              <w:jc w:val="center"/>
-              <w:rPr>
-                <w:rFonts w:asciiTheme="minorHAnsi" w:eastAsia="Times New Roman" w:hAnsiTheme="minorHAnsi" w:cs="Times New Roman"/>
-                <w:color w:val="000000"/>
-                <w:sz w:val="20"/>
-                <w:szCs w:val="20"/>
-                <w:lang w:eastAsia="en-AU"/>
-              </w:rPr>
-            </w:pPr>
-            <w:r>
-              <w:rPr>
-                <w:rFonts w:asciiTheme="minorHAnsi" w:hAnsiTheme="minorHAnsi"/>
-                <w:color w:val="000000"/>
-                <w:sz w:val="20"/>
-                <w:szCs w:val="20"/>
-              </w:rPr>
-              <w:t>0.74</w:t>
-            </w:r>
-          </w:p>
-        </w:tc>
-        <w:tc>
-          <w:tcPr>
-            <w:tcW w:w="1275" w:type="dxa"/>
-            <w:tcBorders>
-              <w:top w:val="nil"/>
-              <w:left w:val="nil"/>
-              <w:bottom w:val="nil"/>
-              <w:right w:val="single" w:sz="4" w:space="0" w:color="auto"/>
-            </w:tcBorders>
-            <w:shd w:val="clear" w:color="auto" w:fill="auto"/>
-            <w:noWrap/>
-            <w:hideMark/>
-          </w:tcPr>
-          <w:p>
-            <w:pPr>
-              <w:spacing w:after="60" w:line="360" w:lineRule="auto"/>
-              <w:ind w:right="227"/>
-              <w:jc w:val="right"/>
-              <w:rPr>
-                <w:rFonts w:asciiTheme="minorHAnsi" w:eastAsia="Times New Roman" w:hAnsiTheme="minorHAnsi" w:cs="Times New Roman"/>
-                <w:color w:val="000000"/>
-                <w:sz w:val="20"/>
-                <w:szCs w:val="20"/>
-                <w:lang w:eastAsia="en-AU"/>
-              </w:rPr>
-            </w:pPr>
-            <w:r>
-              <w:rPr>
-                <w:rFonts w:asciiTheme="minorHAnsi" w:hAnsiTheme="minorHAnsi" w:cs="Times New Roman"/>
-                <w:color w:val="000000"/>
-                <w:sz w:val="20"/>
-                <w:szCs w:val="20"/>
-              </w:rPr>
-              <w:t>&lt;0.0001</w:t>
-            </w:r>
-          </w:p>
-        </w:tc>
-        <w:tc>
-          <w:tcPr>
-            <w:tcW w:w="532" w:type="dxa"/>
-            <w:tcBorders>
-              <w:top w:val="nil"/>
-              <w:left w:val="single" w:sz="4" w:space="0" w:color="auto"/>
-              <w:bottom w:val="nil"/>
-              <w:right w:val="nil"/>
-            </w:tcBorders>
-            <w:vAlign w:val="bottom"/>
-          </w:tcPr>
-          <w:p>
-            <w:pPr>
-              <w:spacing w:after="60" w:line="360" w:lineRule="auto"/>
-              <w:ind w:right="113"/>
-              <w:jc w:val="center"/>
-              <w:rPr>
-                <w:rFonts w:asciiTheme="minorHAnsi" w:hAnsiTheme="minorHAnsi" w:cs="Times New Roman"/>
-                <w:color w:val="000000"/>
-                <w:sz w:val="20"/>
-                <w:szCs w:val="20"/>
-              </w:rPr>
-            </w:pPr>
-            <w:r>
-              <w:rPr>
-                <w:rFonts w:asciiTheme="minorHAnsi" w:hAnsiTheme="minorHAnsi"/>
-                <w:color w:val="000000"/>
-                <w:sz w:val="20"/>
-                <w:szCs w:val="20"/>
-              </w:rPr>
-              <w:t>28</w:t>
-            </w:r>
-          </w:p>
-        </w:tc>
-        <w:tc>
-          <w:tcPr>
-            <w:tcW w:w="958" w:type="dxa"/>
-            <w:tcBorders>
-              <w:top w:val="nil"/>
-              <w:left w:val="nil"/>
-              <w:bottom w:val="nil"/>
-              <w:right w:val="nil"/>
-            </w:tcBorders>
-            <w:vAlign w:val="bottom"/>
-          </w:tcPr>
-          <w:p>
-            <w:pPr>
-              <w:spacing w:after="60" w:line="360" w:lineRule="auto"/>
-              <w:ind w:right="113"/>
-              <w:jc w:val="center"/>
-              <w:rPr>
-                <w:rFonts w:asciiTheme="minorHAnsi" w:hAnsiTheme="minorHAnsi" w:cs="Times New Roman"/>
-                <w:color w:val="000000"/>
-                <w:sz w:val="20"/>
-                <w:szCs w:val="20"/>
-              </w:rPr>
-            </w:pPr>
-            <w:r>
-              <w:rPr>
-                <w:rFonts w:asciiTheme="minorHAnsi" w:hAnsiTheme="minorHAnsi"/>
-                <w:color w:val="000000"/>
-                <w:sz w:val="20"/>
-                <w:szCs w:val="20"/>
-              </w:rPr>
-              <w:t>0.97</w:t>
-            </w:r>
-          </w:p>
-        </w:tc>
-        <w:tc>
-          <w:tcPr>
-            <w:tcW w:w="1237" w:type="dxa"/>
-            <w:tcBorders>
-              <w:top w:val="nil"/>
-              <w:left w:val="nil"/>
-              <w:bottom w:val="nil"/>
-              <w:right w:val="nil"/>
-            </w:tcBorders>
-          </w:tcPr>
-          <w:p>
-            <w:pPr>
-              <w:spacing w:after="60" w:line="360" w:lineRule="auto"/>
-              <w:ind w:right="113"/>
-              <w:jc w:val="right"/>
-              <w:rPr>
-                <w:rFonts w:asciiTheme="minorHAnsi" w:hAnsiTheme="minorHAnsi" w:cs="Times New Roman"/>
-                <w:color w:val="000000"/>
-                <w:sz w:val="20"/>
-                <w:szCs w:val="20"/>
-              </w:rPr>
-            </w:pPr>
-            <w:r>
-              <w:rPr>
-                <w:rFonts w:asciiTheme="minorHAnsi" w:hAnsiTheme="minorHAnsi" w:cs="Times New Roman"/>
-                <w:color w:val="000000"/>
-                <w:sz w:val="20"/>
-                <w:szCs w:val="20"/>
-              </w:rPr>
-              <w:t>&lt;0.0001</w:t>
-            </w:r>
-          </w:p>
-        </w:tc>
-      </w:tr>
-      <w:tr>
-        <w:trPr>
-          <w:trHeight w:val="300"/>
-        </w:trPr>
-        <w:tc>
-          <w:tcPr>
-            <w:tcW w:w="2411" w:type="dxa"/>
-            <w:tcBorders>
-              <w:top w:val="nil"/>
-              <w:left w:val="nil"/>
-              <w:bottom w:val="nil"/>
-              <w:right w:val="single" w:sz="4" w:space="0" w:color="auto"/>
-            </w:tcBorders>
-            <w:shd w:val="clear" w:color="auto" w:fill="auto"/>
-            <w:noWrap/>
-            <w:vAlign w:val="center"/>
-            <w:hideMark/>
-          </w:tcPr>
-          <w:p>
-            <w:pPr>
-              <w:spacing w:after="60" w:line="360" w:lineRule="auto"/>
-              <w:rPr>
-                <w:rFonts w:asciiTheme="minorHAnsi" w:eastAsia="Times New Roman" w:hAnsiTheme="minorHAnsi" w:cs="Times New Roman"/>
-                <w:i/>
-                <w:color w:val="000000"/>
-                <w:sz w:val="20"/>
-                <w:szCs w:val="20"/>
-                <w:lang w:eastAsia="en-AU"/>
-              </w:rPr>
-            </w:pPr>
-            <w:r>
-              <w:rPr>
-                <w:rFonts w:asciiTheme="minorHAnsi" w:eastAsia="Times New Roman" w:hAnsiTheme="minorHAnsi" w:cs="Times New Roman"/>
-                <w:i/>
-                <w:color w:val="000000"/>
-                <w:sz w:val="20"/>
-                <w:szCs w:val="20"/>
-                <w:lang w:eastAsia="en-AU"/>
-              </w:rPr>
-              <w:t>Grevillea buxifolia</w:t>
-            </w:r>
-          </w:p>
-        </w:tc>
-        <w:tc>
-          <w:tcPr>
-            <w:tcW w:w="419" w:type="dxa"/>
-            <w:tcBorders>
-              <w:top w:val="nil"/>
-              <w:left w:val="single" w:sz="4" w:space="0" w:color="auto"/>
-              <w:bottom w:val="nil"/>
-              <w:right w:val="nil"/>
-            </w:tcBorders>
-            <w:shd w:val="clear" w:color="auto" w:fill="auto"/>
-            <w:noWrap/>
-            <w:vAlign w:val="bottom"/>
-            <w:hideMark/>
-          </w:tcPr>
-          <w:p>
-            <w:pPr>
-              <w:spacing w:after="60" w:line="360" w:lineRule="auto"/>
-              <w:jc w:val="center"/>
-              <w:rPr>
-                <w:rFonts w:asciiTheme="minorHAnsi" w:eastAsia="Times New Roman" w:hAnsiTheme="minorHAnsi" w:cs="Times New Roman"/>
-                <w:color w:val="000000"/>
-                <w:sz w:val="20"/>
-                <w:szCs w:val="20"/>
-                <w:lang w:eastAsia="en-AU"/>
-              </w:rPr>
-            </w:pPr>
-            <w:r>
-              <w:rPr>
-                <w:rFonts w:asciiTheme="minorHAnsi" w:hAnsiTheme="minorHAnsi"/>
-                <w:color w:val="000000"/>
-                <w:sz w:val="20"/>
-                <w:szCs w:val="20"/>
-              </w:rPr>
-              <w:t>12</w:t>
-            </w:r>
-          </w:p>
-        </w:tc>
-        <w:tc>
-          <w:tcPr>
-            <w:tcW w:w="998" w:type="dxa"/>
-            <w:tcBorders>
-              <w:top w:val="nil"/>
-              <w:left w:val="nil"/>
-              <w:bottom w:val="nil"/>
-              <w:right w:val="nil"/>
-            </w:tcBorders>
-            <w:shd w:val="clear" w:color="auto" w:fill="auto"/>
-            <w:noWrap/>
-            <w:vAlign w:val="bottom"/>
-            <w:hideMark/>
-          </w:tcPr>
-          <w:p>
-            <w:pPr>
-              <w:spacing w:after="60" w:line="360" w:lineRule="auto"/>
-              <w:jc w:val="center"/>
-              <w:rPr>
-                <w:rFonts w:asciiTheme="minorHAnsi" w:eastAsia="Times New Roman" w:hAnsiTheme="minorHAnsi" w:cs="Times New Roman"/>
-                <w:color w:val="000000"/>
-                <w:sz w:val="20"/>
-                <w:szCs w:val="20"/>
-                <w:lang w:eastAsia="en-AU"/>
-              </w:rPr>
-            </w:pPr>
-            <w:r>
-              <w:rPr>
-                <w:rFonts w:asciiTheme="minorHAnsi" w:hAnsiTheme="minorHAnsi"/>
-                <w:color w:val="000000"/>
-                <w:sz w:val="20"/>
-                <w:szCs w:val="20"/>
-              </w:rPr>
-              <w:t>0.51</w:t>
-            </w:r>
-          </w:p>
-        </w:tc>
-        <w:tc>
-          <w:tcPr>
-            <w:tcW w:w="1275" w:type="dxa"/>
-            <w:tcBorders>
-              <w:top w:val="nil"/>
-              <w:left w:val="nil"/>
-              <w:bottom w:val="nil"/>
-              <w:right w:val="single" w:sz="4" w:space="0" w:color="auto"/>
-            </w:tcBorders>
-            <w:shd w:val="clear" w:color="auto" w:fill="auto"/>
-            <w:noWrap/>
-            <w:vAlign w:val="bottom"/>
-            <w:hideMark/>
-          </w:tcPr>
-          <w:p>
-            <w:pPr>
-              <w:spacing w:after="60" w:line="360" w:lineRule="auto"/>
-              <w:ind w:right="227"/>
-              <w:jc w:val="right"/>
-              <w:rPr>
-                <w:rFonts w:asciiTheme="minorHAnsi" w:eastAsia="Times New Roman" w:hAnsiTheme="minorHAnsi" w:cs="Times New Roman"/>
-                <w:color w:val="000000"/>
-                <w:sz w:val="20"/>
-                <w:szCs w:val="20"/>
-                <w:lang w:eastAsia="en-AU"/>
-              </w:rPr>
-            </w:pPr>
-            <w:r>
-              <w:rPr>
-                <w:rFonts w:asciiTheme="minorHAnsi" w:hAnsiTheme="minorHAnsi"/>
-                <w:color w:val="000000"/>
-                <w:sz w:val="20"/>
-                <w:szCs w:val="20"/>
-              </w:rPr>
-              <w:t xml:space="preserve">     0.0096 </w:t>
-            </w:r>
-          </w:p>
-        </w:tc>
-        <w:tc>
-          <w:tcPr>
-            <w:tcW w:w="532" w:type="dxa"/>
-            <w:tcBorders>
-              <w:top w:val="nil"/>
-              <w:left w:val="single" w:sz="4" w:space="0" w:color="auto"/>
-              <w:bottom w:val="nil"/>
-              <w:right w:val="nil"/>
-            </w:tcBorders>
-            <w:vAlign w:val="bottom"/>
-          </w:tcPr>
-          <w:p>
-            <w:pPr>
-              <w:spacing w:after="60" w:line="360" w:lineRule="auto"/>
-              <w:ind w:right="113"/>
-              <w:jc w:val="center"/>
-              <w:rPr>
-                <w:rFonts w:asciiTheme="minorHAnsi" w:hAnsiTheme="minorHAnsi" w:cs="Times New Roman"/>
-                <w:color w:val="000000"/>
-                <w:sz w:val="20"/>
-                <w:szCs w:val="20"/>
-              </w:rPr>
-            </w:pPr>
-            <w:r>
-              <w:rPr>
-                <w:rFonts w:asciiTheme="minorHAnsi" w:hAnsiTheme="minorHAnsi"/>
-                <w:color w:val="000000"/>
-                <w:sz w:val="20"/>
-                <w:szCs w:val="20"/>
-              </w:rPr>
-              <w:t>12</w:t>
-            </w:r>
-          </w:p>
-        </w:tc>
-        <w:tc>
-          <w:tcPr>
-            <w:tcW w:w="958" w:type="dxa"/>
-            <w:tcBorders>
-              <w:top w:val="nil"/>
-              <w:left w:val="nil"/>
-              <w:bottom w:val="nil"/>
-              <w:right w:val="nil"/>
-            </w:tcBorders>
-            <w:vAlign w:val="bottom"/>
-          </w:tcPr>
-          <w:p>
-            <w:pPr>
-              <w:spacing w:after="60" w:line="360" w:lineRule="auto"/>
-              <w:ind w:right="113"/>
-              <w:jc w:val="center"/>
-              <w:rPr>
-                <w:rFonts w:asciiTheme="minorHAnsi" w:hAnsiTheme="minorHAnsi" w:cs="Times New Roman"/>
-                <w:color w:val="000000"/>
-                <w:sz w:val="20"/>
-                <w:szCs w:val="20"/>
-              </w:rPr>
-            </w:pPr>
-            <w:r>
-              <w:rPr>
-                <w:rFonts w:asciiTheme="minorHAnsi" w:hAnsiTheme="minorHAnsi"/>
-                <w:color w:val="000000"/>
-                <w:sz w:val="20"/>
-                <w:szCs w:val="20"/>
-              </w:rPr>
-              <w:t>0.97</w:t>
-            </w:r>
-          </w:p>
-        </w:tc>
-        <w:tc>
-          <w:tcPr>
-            <w:tcW w:w="1237" w:type="dxa"/>
-            <w:tcBorders>
-              <w:top w:val="nil"/>
-              <w:left w:val="nil"/>
-              <w:bottom w:val="nil"/>
-              <w:right w:val="nil"/>
-            </w:tcBorders>
-          </w:tcPr>
-          <w:p>
-            <w:pPr>
-              <w:spacing w:after="60" w:line="360" w:lineRule="auto"/>
-              <w:ind w:right="113"/>
-              <w:jc w:val="right"/>
-              <w:rPr>
-                <w:rFonts w:asciiTheme="minorHAnsi" w:hAnsiTheme="minorHAnsi" w:cs="Times New Roman"/>
-                <w:color w:val="000000"/>
-                <w:sz w:val="20"/>
-                <w:szCs w:val="20"/>
-              </w:rPr>
-            </w:pPr>
-            <w:r>
-              <w:rPr>
-                <w:rFonts w:asciiTheme="minorHAnsi" w:hAnsiTheme="minorHAnsi" w:cs="Times New Roman"/>
-                <w:color w:val="000000"/>
-                <w:sz w:val="20"/>
-                <w:szCs w:val="20"/>
-              </w:rPr>
-              <w:t>&lt;0.0001</w:t>
-            </w:r>
-          </w:p>
-        </w:tc>
-      </w:tr>
-      <w:tr>
-        <w:trPr>
-          <w:trHeight w:val="300"/>
-        </w:trPr>
-        <w:tc>
-          <w:tcPr>
-            <w:tcW w:w="2411" w:type="dxa"/>
-            <w:tcBorders>
-              <w:top w:val="nil"/>
-              <w:left w:val="nil"/>
-              <w:bottom w:val="nil"/>
-              <w:right w:val="single" w:sz="4" w:space="0" w:color="auto"/>
-            </w:tcBorders>
-            <w:shd w:val="clear" w:color="auto" w:fill="auto"/>
-            <w:noWrap/>
-            <w:vAlign w:val="center"/>
-            <w:hideMark/>
-          </w:tcPr>
-          <w:p>
-            <w:pPr>
-              <w:spacing w:after="60" w:line="360" w:lineRule="auto"/>
-              <w:rPr>
-                <w:rFonts w:asciiTheme="minorHAnsi" w:eastAsia="Times New Roman" w:hAnsiTheme="minorHAnsi" w:cs="Times New Roman"/>
-                <w:i/>
-                <w:color w:val="000000"/>
-                <w:sz w:val="20"/>
-                <w:szCs w:val="20"/>
-                <w:lang w:eastAsia="en-AU"/>
-              </w:rPr>
-            </w:pPr>
-            <w:r>
-              <w:rPr>
-                <w:rFonts w:asciiTheme="minorHAnsi" w:eastAsia="Times New Roman" w:hAnsiTheme="minorHAnsi" w:cs="Times New Roman"/>
-                <w:i/>
-                <w:color w:val="000000"/>
-                <w:sz w:val="20"/>
-                <w:szCs w:val="20"/>
-                <w:lang w:eastAsia="en-AU"/>
-              </w:rPr>
-              <w:t>Grevillea speciosa</w:t>
-            </w:r>
-          </w:p>
-        </w:tc>
-        <w:tc>
-          <w:tcPr>
-            <w:tcW w:w="419" w:type="dxa"/>
-            <w:tcBorders>
-              <w:top w:val="nil"/>
-              <w:left w:val="single" w:sz="4" w:space="0" w:color="auto"/>
-              <w:bottom w:val="nil"/>
-              <w:right w:val="nil"/>
-            </w:tcBorders>
-            <w:shd w:val="clear" w:color="auto" w:fill="auto"/>
-            <w:noWrap/>
-            <w:vAlign w:val="bottom"/>
-            <w:hideMark/>
-          </w:tcPr>
-          <w:p>
-            <w:pPr>
-              <w:spacing w:after="60" w:line="360" w:lineRule="auto"/>
-              <w:jc w:val="center"/>
-              <w:rPr>
-                <w:rFonts w:asciiTheme="minorHAnsi" w:eastAsia="Times New Roman" w:hAnsiTheme="minorHAnsi" w:cs="Times New Roman"/>
-                <w:color w:val="000000"/>
-                <w:sz w:val="20"/>
-                <w:szCs w:val="20"/>
-                <w:lang w:eastAsia="en-AU"/>
-              </w:rPr>
-            </w:pPr>
-            <w:r>
-              <w:rPr>
-                <w:rFonts w:asciiTheme="minorHAnsi" w:hAnsiTheme="minorHAnsi"/>
-                <w:color w:val="000000"/>
-                <w:sz w:val="20"/>
-                <w:szCs w:val="20"/>
-              </w:rPr>
-              <w:t>12</w:t>
-            </w:r>
-          </w:p>
-        </w:tc>
-        <w:tc>
-          <w:tcPr>
-            <w:tcW w:w="998" w:type="dxa"/>
-            <w:tcBorders>
-              <w:top w:val="nil"/>
-              <w:left w:val="nil"/>
-              <w:bottom w:val="nil"/>
-              <w:right w:val="nil"/>
-            </w:tcBorders>
-            <w:shd w:val="clear" w:color="auto" w:fill="auto"/>
-            <w:noWrap/>
-            <w:vAlign w:val="bottom"/>
-            <w:hideMark/>
-          </w:tcPr>
-          <w:p>
-            <w:pPr>
-              <w:spacing w:after="60" w:line="360" w:lineRule="auto"/>
-              <w:jc w:val="center"/>
-              <w:rPr>
-                <w:rFonts w:asciiTheme="minorHAnsi" w:eastAsia="Times New Roman" w:hAnsiTheme="minorHAnsi" w:cs="Times New Roman"/>
-                <w:color w:val="000000"/>
-                <w:sz w:val="20"/>
-                <w:szCs w:val="20"/>
-                <w:lang w:eastAsia="en-AU"/>
-              </w:rPr>
-            </w:pPr>
-            <w:r>
-              <w:rPr>
-                <w:rFonts w:asciiTheme="minorHAnsi" w:hAnsiTheme="minorHAnsi"/>
-                <w:color w:val="000000"/>
-                <w:sz w:val="20"/>
-                <w:szCs w:val="20"/>
-              </w:rPr>
-              <w:t>0.55</w:t>
-            </w:r>
-          </w:p>
-        </w:tc>
-        <w:tc>
-          <w:tcPr>
-            <w:tcW w:w="1275" w:type="dxa"/>
-            <w:tcBorders>
-              <w:top w:val="nil"/>
-              <w:left w:val="nil"/>
-              <w:bottom w:val="nil"/>
-              <w:right w:val="single" w:sz="4" w:space="0" w:color="auto"/>
-            </w:tcBorders>
-            <w:shd w:val="clear" w:color="auto" w:fill="auto"/>
-            <w:noWrap/>
-            <w:vAlign w:val="bottom"/>
-            <w:hideMark/>
-          </w:tcPr>
-          <w:p>
-            <w:pPr>
-              <w:spacing w:after="60" w:line="360" w:lineRule="auto"/>
-              <w:ind w:right="227"/>
-              <w:jc w:val="right"/>
-              <w:rPr>
-                <w:rFonts w:asciiTheme="minorHAnsi" w:eastAsia="Times New Roman" w:hAnsiTheme="minorHAnsi" w:cs="Times New Roman"/>
-                <w:color w:val="000000"/>
-                <w:sz w:val="20"/>
-                <w:szCs w:val="20"/>
-                <w:lang w:eastAsia="en-AU"/>
-              </w:rPr>
-            </w:pPr>
-            <w:r>
-              <w:rPr>
-                <w:rFonts w:asciiTheme="minorHAnsi" w:hAnsiTheme="minorHAnsi"/>
-                <w:color w:val="000000"/>
-                <w:sz w:val="20"/>
-                <w:szCs w:val="20"/>
-              </w:rPr>
-              <w:t xml:space="preserve">     0.0058 </w:t>
-            </w:r>
-          </w:p>
-        </w:tc>
-        <w:tc>
-          <w:tcPr>
-            <w:tcW w:w="532" w:type="dxa"/>
-            <w:tcBorders>
-              <w:top w:val="nil"/>
-              <w:left w:val="single" w:sz="4" w:space="0" w:color="auto"/>
-              <w:bottom w:val="nil"/>
-              <w:right w:val="nil"/>
-            </w:tcBorders>
-            <w:vAlign w:val="bottom"/>
-          </w:tcPr>
-          <w:p>
-            <w:pPr>
-              <w:spacing w:after="60" w:line="360" w:lineRule="auto"/>
-              <w:ind w:right="113"/>
-              <w:jc w:val="center"/>
-              <w:rPr>
-                <w:rFonts w:asciiTheme="minorHAnsi" w:hAnsiTheme="minorHAnsi" w:cs="Times New Roman"/>
-                <w:color w:val="000000"/>
-                <w:sz w:val="20"/>
-                <w:szCs w:val="20"/>
-              </w:rPr>
-            </w:pPr>
-            <w:r>
-              <w:rPr>
-                <w:rFonts w:asciiTheme="minorHAnsi" w:hAnsiTheme="minorHAnsi"/>
-                <w:color w:val="000000"/>
-                <w:sz w:val="20"/>
-                <w:szCs w:val="20"/>
-              </w:rPr>
-              <w:t>12</w:t>
-            </w:r>
-          </w:p>
-        </w:tc>
-        <w:tc>
-          <w:tcPr>
-            <w:tcW w:w="958" w:type="dxa"/>
-            <w:tcBorders>
-              <w:top w:val="nil"/>
-              <w:left w:val="nil"/>
-              <w:bottom w:val="nil"/>
-              <w:right w:val="nil"/>
-            </w:tcBorders>
-            <w:vAlign w:val="bottom"/>
-          </w:tcPr>
-          <w:p>
-            <w:pPr>
-              <w:spacing w:after="60" w:line="360" w:lineRule="auto"/>
-              <w:ind w:right="113"/>
-              <w:jc w:val="center"/>
-              <w:rPr>
-                <w:rFonts w:asciiTheme="minorHAnsi" w:hAnsiTheme="minorHAnsi" w:cs="Times New Roman"/>
-                <w:color w:val="000000"/>
-                <w:sz w:val="20"/>
-                <w:szCs w:val="20"/>
-              </w:rPr>
-            </w:pPr>
-            <w:r>
-              <w:rPr>
-                <w:rFonts w:asciiTheme="minorHAnsi" w:hAnsiTheme="minorHAnsi"/>
-                <w:color w:val="000000"/>
-                <w:sz w:val="20"/>
-                <w:szCs w:val="20"/>
-              </w:rPr>
-              <w:t>0.54</w:t>
-            </w:r>
-          </w:p>
-        </w:tc>
-        <w:tc>
-          <w:tcPr>
-            <w:tcW w:w="1237" w:type="dxa"/>
-            <w:tcBorders>
-              <w:top w:val="nil"/>
-              <w:left w:val="nil"/>
-              <w:bottom w:val="nil"/>
-              <w:right w:val="nil"/>
-            </w:tcBorders>
-            <w:vAlign w:val="bottom"/>
-          </w:tcPr>
-          <w:p>
-            <w:pPr>
-              <w:spacing w:after="60" w:line="360" w:lineRule="auto"/>
-              <w:ind w:right="113"/>
-              <w:jc w:val="right"/>
-              <w:rPr>
-                <w:rFonts w:asciiTheme="minorHAnsi" w:hAnsiTheme="minorHAnsi" w:cs="Times New Roman"/>
-                <w:color w:val="000000"/>
-                <w:sz w:val="20"/>
-                <w:szCs w:val="20"/>
-              </w:rPr>
-            </w:pPr>
-            <w:r>
-              <w:rPr>
-                <w:rFonts w:asciiTheme="minorHAnsi" w:hAnsiTheme="minorHAnsi"/>
-                <w:color w:val="000000"/>
-                <w:sz w:val="20"/>
-                <w:szCs w:val="20"/>
-              </w:rPr>
-              <w:t xml:space="preserve">     0.0067 </w:t>
-            </w:r>
-          </w:p>
-        </w:tc>
-      </w:tr>
-      <w:tr>
-        <w:trPr>
-          <w:trHeight w:val="300"/>
-        </w:trPr>
-        <w:tc>
-          <w:tcPr>
-            <w:tcW w:w="2411" w:type="dxa"/>
-            <w:tcBorders>
-              <w:top w:val="nil"/>
-              <w:left w:val="nil"/>
-              <w:bottom w:val="nil"/>
-              <w:right w:val="single" w:sz="4" w:space="0" w:color="auto"/>
-            </w:tcBorders>
-            <w:shd w:val="clear" w:color="auto" w:fill="auto"/>
-            <w:noWrap/>
-            <w:vAlign w:val="center"/>
-            <w:hideMark/>
-          </w:tcPr>
-          <w:p>
-            <w:pPr>
-              <w:spacing w:after="60" w:line="360" w:lineRule="auto"/>
-              <w:rPr>
-                <w:rFonts w:asciiTheme="minorHAnsi" w:eastAsia="Times New Roman" w:hAnsiTheme="minorHAnsi" w:cs="Times New Roman"/>
-                <w:i/>
-                <w:color w:val="000000"/>
-                <w:sz w:val="20"/>
-                <w:szCs w:val="20"/>
-                <w:lang w:eastAsia="en-AU"/>
-              </w:rPr>
-            </w:pPr>
-            <w:r>
-              <w:rPr>
-                <w:rFonts w:asciiTheme="minorHAnsi" w:eastAsia="Times New Roman" w:hAnsiTheme="minorHAnsi" w:cs="Times New Roman"/>
-                <w:i/>
-                <w:color w:val="000000"/>
-                <w:sz w:val="20"/>
-                <w:szCs w:val="20"/>
-                <w:lang w:eastAsia="en-AU"/>
-              </w:rPr>
-              <w:t>Hakea teretifolia</w:t>
-            </w:r>
-          </w:p>
-        </w:tc>
-        <w:tc>
-          <w:tcPr>
-            <w:tcW w:w="419" w:type="dxa"/>
-            <w:tcBorders>
-              <w:top w:val="nil"/>
-              <w:left w:val="single" w:sz="4" w:space="0" w:color="auto"/>
-              <w:bottom w:val="nil"/>
-              <w:right w:val="nil"/>
-            </w:tcBorders>
-            <w:shd w:val="clear" w:color="auto" w:fill="auto"/>
-            <w:noWrap/>
-            <w:vAlign w:val="bottom"/>
-            <w:hideMark/>
-          </w:tcPr>
-          <w:p>
-            <w:pPr>
-              <w:spacing w:after="60" w:line="360" w:lineRule="auto"/>
-              <w:jc w:val="center"/>
-              <w:rPr>
-                <w:rFonts w:asciiTheme="minorHAnsi" w:eastAsia="Times New Roman" w:hAnsiTheme="minorHAnsi" w:cs="Times New Roman"/>
-                <w:color w:val="000000"/>
-                <w:sz w:val="20"/>
-                <w:szCs w:val="20"/>
-                <w:lang w:eastAsia="en-AU"/>
-              </w:rPr>
-            </w:pPr>
-            <w:r>
-              <w:rPr>
-                <w:rFonts w:asciiTheme="minorHAnsi" w:hAnsiTheme="minorHAnsi"/>
-                <w:color w:val="000000"/>
-                <w:sz w:val="20"/>
-                <w:szCs w:val="20"/>
-              </w:rPr>
-              <w:t>12</w:t>
-            </w:r>
-          </w:p>
-        </w:tc>
-        <w:tc>
-          <w:tcPr>
-            <w:tcW w:w="998" w:type="dxa"/>
-            <w:tcBorders>
-              <w:top w:val="nil"/>
-              <w:left w:val="nil"/>
-              <w:bottom w:val="nil"/>
-              <w:right w:val="nil"/>
-            </w:tcBorders>
-            <w:shd w:val="clear" w:color="auto" w:fill="auto"/>
-            <w:noWrap/>
-            <w:vAlign w:val="bottom"/>
-            <w:hideMark/>
-          </w:tcPr>
-          <w:p>
-            <w:pPr>
-              <w:spacing w:after="60" w:line="360" w:lineRule="auto"/>
-              <w:jc w:val="center"/>
-              <w:rPr>
-                <w:rFonts w:asciiTheme="minorHAnsi" w:eastAsia="Times New Roman" w:hAnsiTheme="minorHAnsi" w:cs="Times New Roman"/>
-                <w:color w:val="000000"/>
-                <w:sz w:val="20"/>
-                <w:szCs w:val="20"/>
-                <w:lang w:eastAsia="en-AU"/>
-              </w:rPr>
-            </w:pPr>
-            <w:r>
-              <w:rPr>
-                <w:rFonts w:asciiTheme="minorHAnsi" w:hAnsiTheme="minorHAnsi"/>
-                <w:color w:val="000000"/>
-                <w:sz w:val="20"/>
-                <w:szCs w:val="20"/>
-              </w:rPr>
-              <w:t>0.77</w:t>
-            </w:r>
-          </w:p>
-        </w:tc>
-        <w:tc>
-          <w:tcPr>
-            <w:tcW w:w="1275" w:type="dxa"/>
-            <w:tcBorders>
-              <w:top w:val="nil"/>
-              <w:left w:val="nil"/>
-              <w:bottom w:val="nil"/>
-              <w:right w:val="single" w:sz="4" w:space="0" w:color="auto"/>
-            </w:tcBorders>
-            <w:shd w:val="clear" w:color="auto" w:fill="auto"/>
-            <w:noWrap/>
-            <w:vAlign w:val="bottom"/>
-            <w:hideMark/>
-          </w:tcPr>
-          <w:p>
-            <w:pPr>
-              <w:spacing w:after="60" w:line="360" w:lineRule="auto"/>
-              <w:ind w:right="227"/>
-              <w:jc w:val="right"/>
-              <w:rPr>
-                <w:rFonts w:asciiTheme="minorHAnsi" w:eastAsia="Times New Roman" w:hAnsiTheme="minorHAnsi" w:cs="Times New Roman"/>
-                <w:color w:val="000000"/>
-                <w:sz w:val="20"/>
-                <w:szCs w:val="20"/>
-                <w:lang w:eastAsia="en-AU"/>
-              </w:rPr>
-            </w:pPr>
-            <w:r>
-              <w:rPr>
-                <w:rFonts w:asciiTheme="minorHAnsi" w:hAnsiTheme="minorHAnsi"/>
-                <w:color w:val="000000"/>
-                <w:sz w:val="20"/>
-                <w:szCs w:val="20"/>
-              </w:rPr>
-              <w:t xml:space="preserve">     0.0002 </w:t>
-            </w:r>
-          </w:p>
-        </w:tc>
-        <w:tc>
-          <w:tcPr>
-            <w:tcW w:w="532" w:type="dxa"/>
-            <w:tcBorders>
-              <w:top w:val="nil"/>
-              <w:left w:val="single" w:sz="4" w:space="0" w:color="auto"/>
-              <w:bottom w:val="nil"/>
-              <w:right w:val="nil"/>
-            </w:tcBorders>
-            <w:vAlign w:val="bottom"/>
-          </w:tcPr>
-          <w:p>
-            <w:pPr>
-              <w:spacing w:after="60" w:line="360" w:lineRule="auto"/>
-              <w:ind w:right="113"/>
-              <w:jc w:val="center"/>
-              <w:rPr>
-                <w:rFonts w:asciiTheme="minorHAnsi" w:hAnsiTheme="minorHAnsi" w:cs="Times New Roman"/>
-                <w:color w:val="000000"/>
-                <w:sz w:val="20"/>
-                <w:szCs w:val="20"/>
-              </w:rPr>
-            </w:pPr>
-            <w:r>
-              <w:rPr>
-                <w:rFonts w:asciiTheme="minorHAnsi" w:hAnsiTheme="minorHAnsi"/>
-                <w:color w:val="000000"/>
-                <w:sz w:val="20"/>
-                <w:szCs w:val="20"/>
-              </w:rPr>
-              <w:t>12</w:t>
-            </w:r>
-          </w:p>
-        </w:tc>
-        <w:tc>
-          <w:tcPr>
-            <w:tcW w:w="958" w:type="dxa"/>
-            <w:tcBorders>
-              <w:top w:val="nil"/>
-              <w:left w:val="nil"/>
-              <w:bottom w:val="nil"/>
-              <w:right w:val="nil"/>
-            </w:tcBorders>
-            <w:vAlign w:val="bottom"/>
-          </w:tcPr>
-          <w:p>
-            <w:pPr>
-              <w:spacing w:after="60" w:line="360" w:lineRule="auto"/>
-              <w:ind w:right="113"/>
-              <w:jc w:val="center"/>
-              <w:rPr>
-                <w:rFonts w:asciiTheme="minorHAnsi" w:hAnsiTheme="minorHAnsi" w:cs="Times New Roman"/>
-                <w:color w:val="000000"/>
-                <w:sz w:val="20"/>
-                <w:szCs w:val="20"/>
-              </w:rPr>
-            </w:pPr>
-            <w:r>
-              <w:rPr>
-                <w:rFonts w:asciiTheme="minorHAnsi" w:hAnsiTheme="minorHAnsi"/>
-                <w:color w:val="000000"/>
-                <w:sz w:val="20"/>
-                <w:szCs w:val="20"/>
-              </w:rPr>
-              <w:t>0.89</w:t>
-            </w:r>
-          </w:p>
-        </w:tc>
-        <w:tc>
-          <w:tcPr>
-            <w:tcW w:w="1237" w:type="dxa"/>
-            <w:tcBorders>
-              <w:top w:val="nil"/>
-              <w:left w:val="nil"/>
-              <w:bottom w:val="nil"/>
-              <w:right w:val="nil"/>
-            </w:tcBorders>
-          </w:tcPr>
-          <w:p>
-            <w:pPr>
-              <w:spacing w:after="60" w:line="360" w:lineRule="auto"/>
-              <w:ind w:right="113"/>
-              <w:jc w:val="right"/>
-              <w:rPr>
-                <w:rFonts w:asciiTheme="minorHAnsi" w:hAnsiTheme="minorHAnsi" w:cs="Times New Roman"/>
-                <w:color w:val="000000"/>
-                <w:sz w:val="20"/>
-                <w:szCs w:val="20"/>
-              </w:rPr>
-            </w:pPr>
-            <w:r>
-              <w:rPr>
-                <w:rFonts w:asciiTheme="minorHAnsi" w:hAnsiTheme="minorHAnsi" w:cs="Times New Roman"/>
-                <w:color w:val="000000"/>
-                <w:sz w:val="20"/>
-                <w:szCs w:val="20"/>
-              </w:rPr>
-              <w:t>&lt;0.0001</w:t>
-            </w:r>
-          </w:p>
-        </w:tc>
-      </w:tr>
-      <w:tr>
-        <w:trPr>
-          <w:trHeight w:val="300"/>
-        </w:trPr>
-        <w:tc>
-          <w:tcPr>
-            <w:tcW w:w="2411" w:type="dxa"/>
-            <w:tcBorders>
-              <w:top w:val="nil"/>
-              <w:left w:val="nil"/>
-              <w:bottom w:val="nil"/>
-              <w:right w:val="single" w:sz="4" w:space="0" w:color="auto"/>
-            </w:tcBorders>
-            <w:shd w:val="clear" w:color="auto" w:fill="auto"/>
-            <w:noWrap/>
-            <w:vAlign w:val="center"/>
-            <w:hideMark/>
-          </w:tcPr>
-          <w:p>
-            <w:pPr>
-              <w:spacing w:after="60" w:line="360" w:lineRule="auto"/>
-              <w:rPr>
-                <w:rFonts w:asciiTheme="minorHAnsi" w:eastAsia="Times New Roman" w:hAnsiTheme="minorHAnsi" w:cs="Times New Roman"/>
-                <w:i/>
-                <w:color w:val="000000"/>
-                <w:sz w:val="20"/>
-                <w:szCs w:val="20"/>
-                <w:lang w:eastAsia="en-AU"/>
-              </w:rPr>
-            </w:pPr>
-            <w:r>
-              <w:rPr>
-                <w:rFonts w:asciiTheme="minorHAnsi" w:eastAsia="Times New Roman" w:hAnsiTheme="minorHAnsi" w:cs="Times New Roman"/>
-                <w:i/>
-                <w:color w:val="000000"/>
-                <w:sz w:val="20"/>
-                <w:szCs w:val="20"/>
-                <w:lang w:eastAsia="en-AU"/>
-              </w:rPr>
-              <w:t>Hemigenia purpurea</w:t>
-            </w:r>
-          </w:p>
-        </w:tc>
-        <w:tc>
-          <w:tcPr>
-            <w:tcW w:w="419" w:type="dxa"/>
-            <w:tcBorders>
-              <w:top w:val="nil"/>
-              <w:left w:val="single" w:sz="4" w:space="0" w:color="auto"/>
-              <w:bottom w:val="nil"/>
-              <w:right w:val="nil"/>
-            </w:tcBorders>
-            <w:shd w:val="clear" w:color="auto" w:fill="auto"/>
-            <w:noWrap/>
-            <w:vAlign w:val="bottom"/>
-            <w:hideMark/>
-          </w:tcPr>
-          <w:p>
-            <w:pPr>
-              <w:spacing w:after="60" w:line="360" w:lineRule="auto"/>
-              <w:jc w:val="center"/>
-              <w:rPr>
-                <w:rFonts w:asciiTheme="minorHAnsi" w:eastAsia="Times New Roman" w:hAnsiTheme="minorHAnsi" w:cs="Times New Roman"/>
-                <w:color w:val="000000"/>
-                <w:sz w:val="20"/>
-                <w:szCs w:val="20"/>
-                <w:lang w:eastAsia="en-AU"/>
-              </w:rPr>
-            </w:pPr>
-            <w:r>
-              <w:rPr>
-                <w:rFonts w:asciiTheme="minorHAnsi" w:hAnsiTheme="minorHAnsi"/>
-                <w:color w:val="000000"/>
-                <w:sz w:val="20"/>
-                <w:szCs w:val="20"/>
-              </w:rPr>
-              <w:t>17</w:t>
-            </w:r>
-          </w:p>
-        </w:tc>
-        <w:tc>
-          <w:tcPr>
-            <w:tcW w:w="998" w:type="dxa"/>
-            <w:tcBorders>
-              <w:top w:val="nil"/>
-              <w:left w:val="nil"/>
-              <w:bottom w:val="nil"/>
-              <w:right w:val="nil"/>
-            </w:tcBorders>
-            <w:shd w:val="clear" w:color="auto" w:fill="auto"/>
-            <w:noWrap/>
-            <w:vAlign w:val="bottom"/>
-            <w:hideMark/>
-          </w:tcPr>
-          <w:p>
-            <w:pPr>
-              <w:spacing w:after="60" w:line="360" w:lineRule="auto"/>
-              <w:jc w:val="center"/>
-              <w:rPr>
-                <w:rFonts w:asciiTheme="minorHAnsi" w:eastAsia="Times New Roman" w:hAnsiTheme="minorHAnsi" w:cs="Times New Roman"/>
-                <w:color w:val="000000"/>
-                <w:sz w:val="20"/>
-                <w:szCs w:val="20"/>
-                <w:lang w:eastAsia="en-AU"/>
-              </w:rPr>
-            </w:pPr>
-            <w:r>
-              <w:rPr>
-                <w:rFonts w:asciiTheme="minorHAnsi" w:hAnsiTheme="minorHAnsi"/>
-                <w:color w:val="000000"/>
-                <w:sz w:val="20"/>
-                <w:szCs w:val="20"/>
-              </w:rPr>
-              <w:t>0.70</w:t>
-            </w:r>
-          </w:p>
-        </w:tc>
-        <w:tc>
-          <w:tcPr>
-            <w:tcW w:w="1275" w:type="dxa"/>
-            <w:tcBorders>
-              <w:top w:val="nil"/>
-              <w:left w:val="nil"/>
-              <w:bottom w:val="nil"/>
-              <w:right w:val="single" w:sz="4" w:space="0" w:color="auto"/>
-            </w:tcBorders>
-            <w:shd w:val="clear" w:color="auto" w:fill="auto"/>
-            <w:noWrap/>
-            <w:hideMark/>
-          </w:tcPr>
-          <w:p>
-            <w:pPr>
-              <w:spacing w:after="60" w:line="360" w:lineRule="auto"/>
-              <w:ind w:right="227"/>
-              <w:jc w:val="right"/>
-              <w:rPr>
-                <w:rFonts w:asciiTheme="minorHAnsi" w:eastAsia="Times New Roman" w:hAnsiTheme="minorHAnsi" w:cs="Times New Roman"/>
-                <w:color w:val="000000"/>
-                <w:sz w:val="20"/>
-                <w:szCs w:val="20"/>
-                <w:lang w:eastAsia="en-AU"/>
-              </w:rPr>
-            </w:pPr>
-            <w:r>
-              <w:rPr>
-                <w:rFonts w:asciiTheme="minorHAnsi" w:hAnsiTheme="minorHAnsi" w:cs="Times New Roman"/>
-                <w:color w:val="000000"/>
-                <w:sz w:val="20"/>
-                <w:szCs w:val="20"/>
-              </w:rPr>
-              <w:t>&lt;0.0001</w:t>
-            </w:r>
-          </w:p>
-        </w:tc>
-        <w:tc>
-          <w:tcPr>
-            <w:tcW w:w="532" w:type="dxa"/>
-            <w:tcBorders>
-              <w:top w:val="nil"/>
-              <w:left w:val="single" w:sz="4" w:space="0" w:color="auto"/>
-              <w:bottom w:val="nil"/>
-              <w:right w:val="nil"/>
-            </w:tcBorders>
-            <w:vAlign w:val="bottom"/>
-          </w:tcPr>
-          <w:p>
-            <w:pPr>
-              <w:spacing w:after="60" w:line="360" w:lineRule="auto"/>
-              <w:ind w:right="113"/>
-              <w:jc w:val="center"/>
-              <w:rPr>
-                <w:rFonts w:asciiTheme="minorHAnsi" w:hAnsiTheme="minorHAnsi" w:cs="Times New Roman"/>
-                <w:color w:val="000000"/>
-                <w:sz w:val="20"/>
-                <w:szCs w:val="20"/>
-              </w:rPr>
-            </w:pPr>
-            <w:r>
-              <w:rPr>
-                <w:rFonts w:asciiTheme="minorHAnsi" w:hAnsiTheme="minorHAnsi"/>
-                <w:color w:val="000000"/>
-                <w:sz w:val="20"/>
-                <w:szCs w:val="20"/>
-              </w:rPr>
-              <w:t>17</w:t>
-            </w:r>
-          </w:p>
-        </w:tc>
-        <w:tc>
-          <w:tcPr>
-            <w:tcW w:w="958" w:type="dxa"/>
-            <w:tcBorders>
-              <w:top w:val="nil"/>
-              <w:left w:val="nil"/>
-              <w:bottom w:val="nil"/>
-              <w:right w:val="nil"/>
-            </w:tcBorders>
-            <w:vAlign w:val="bottom"/>
-          </w:tcPr>
-          <w:p>
-            <w:pPr>
-              <w:spacing w:after="60" w:line="360" w:lineRule="auto"/>
-              <w:ind w:right="113"/>
-              <w:jc w:val="center"/>
-              <w:rPr>
-                <w:rFonts w:asciiTheme="minorHAnsi" w:hAnsiTheme="minorHAnsi" w:cs="Times New Roman"/>
-                <w:color w:val="000000"/>
-                <w:sz w:val="20"/>
-                <w:szCs w:val="20"/>
-              </w:rPr>
-            </w:pPr>
-            <w:r>
-              <w:rPr>
-                <w:rFonts w:asciiTheme="minorHAnsi" w:hAnsiTheme="minorHAnsi"/>
-                <w:color w:val="000000"/>
-                <w:sz w:val="20"/>
-                <w:szCs w:val="20"/>
-              </w:rPr>
-              <w:t>0.98</w:t>
-            </w:r>
-          </w:p>
-        </w:tc>
-        <w:tc>
-          <w:tcPr>
-            <w:tcW w:w="1237" w:type="dxa"/>
-            <w:tcBorders>
-              <w:top w:val="nil"/>
-              <w:left w:val="nil"/>
-              <w:bottom w:val="nil"/>
-              <w:right w:val="nil"/>
-            </w:tcBorders>
-          </w:tcPr>
-          <w:p>
-            <w:pPr>
-              <w:spacing w:after="60" w:line="360" w:lineRule="auto"/>
-              <w:ind w:right="113"/>
-              <w:jc w:val="right"/>
-              <w:rPr>
-                <w:rFonts w:asciiTheme="minorHAnsi" w:hAnsiTheme="minorHAnsi" w:cs="Times New Roman"/>
-                <w:color w:val="000000"/>
-                <w:sz w:val="20"/>
-                <w:szCs w:val="20"/>
-              </w:rPr>
-            </w:pPr>
-            <w:r>
-              <w:rPr>
-                <w:rFonts w:asciiTheme="minorHAnsi" w:hAnsiTheme="minorHAnsi" w:cs="Times New Roman"/>
-                <w:color w:val="000000"/>
-                <w:sz w:val="20"/>
-                <w:szCs w:val="20"/>
-              </w:rPr>
-              <w:t>&lt;0.0001</w:t>
-            </w:r>
-          </w:p>
-        </w:tc>
-      </w:tr>
-      <w:tr>
-        <w:trPr>
-          <w:trHeight w:val="300"/>
-        </w:trPr>
-        <w:tc>
-          <w:tcPr>
-            <w:tcW w:w="2411" w:type="dxa"/>
-            <w:tcBorders>
-              <w:top w:val="nil"/>
-              <w:left w:val="nil"/>
-              <w:bottom w:val="nil"/>
-              <w:right w:val="single" w:sz="4" w:space="0" w:color="auto"/>
-            </w:tcBorders>
-            <w:shd w:val="clear" w:color="auto" w:fill="auto"/>
-            <w:noWrap/>
-            <w:vAlign w:val="center"/>
-            <w:hideMark/>
-          </w:tcPr>
-          <w:p>
-            <w:pPr>
-              <w:spacing w:after="60" w:line="360" w:lineRule="auto"/>
-              <w:rPr>
-                <w:rFonts w:asciiTheme="minorHAnsi" w:eastAsia="Times New Roman" w:hAnsiTheme="minorHAnsi" w:cs="Times New Roman"/>
-                <w:i/>
-                <w:color w:val="000000"/>
-                <w:sz w:val="20"/>
-                <w:szCs w:val="20"/>
-                <w:lang w:eastAsia="en-AU"/>
-              </w:rPr>
-            </w:pPr>
-            <w:r>
-              <w:rPr>
-                <w:rFonts w:asciiTheme="minorHAnsi" w:eastAsia="Times New Roman" w:hAnsiTheme="minorHAnsi" w:cs="Times New Roman"/>
-                <w:i/>
-                <w:color w:val="000000"/>
-                <w:sz w:val="20"/>
-                <w:szCs w:val="20"/>
-                <w:lang w:eastAsia="en-AU"/>
-              </w:rPr>
-              <w:t>Leucopogon esquamatus</w:t>
-            </w:r>
-          </w:p>
-        </w:tc>
-        <w:tc>
-          <w:tcPr>
-            <w:tcW w:w="419" w:type="dxa"/>
-            <w:tcBorders>
-              <w:top w:val="nil"/>
-              <w:left w:val="single" w:sz="4" w:space="0" w:color="auto"/>
-              <w:bottom w:val="nil"/>
-              <w:right w:val="nil"/>
-            </w:tcBorders>
-            <w:shd w:val="clear" w:color="auto" w:fill="auto"/>
-            <w:noWrap/>
-            <w:vAlign w:val="bottom"/>
-            <w:hideMark/>
-          </w:tcPr>
-          <w:p>
-            <w:pPr>
-              <w:spacing w:after="60" w:line="360" w:lineRule="auto"/>
-              <w:jc w:val="center"/>
-              <w:rPr>
-                <w:rFonts w:asciiTheme="minorHAnsi" w:eastAsia="Times New Roman" w:hAnsiTheme="minorHAnsi" w:cs="Times New Roman"/>
-                <w:color w:val="000000"/>
-                <w:sz w:val="20"/>
-                <w:szCs w:val="20"/>
-                <w:lang w:eastAsia="en-AU"/>
-              </w:rPr>
-            </w:pPr>
-            <w:r>
-              <w:rPr>
-                <w:rFonts w:asciiTheme="minorHAnsi" w:hAnsiTheme="minorHAnsi"/>
-                <w:color w:val="000000"/>
-                <w:sz w:val="20"/>
-                <w:szCs w:val="20"/>
-              </w:rPr>
-              <w:t>23</w:t>
-            </w:r>
-          </w:p>
-        </w:tc>
-        <w:tc>
-          <w:tcPr>
-            <w:tcW w:w="998" w:type="dxa"/>
-            <w:tcBorders>
-              <w:top w:val="nil"/>
-              <w:left w:val="nil"/>
-              <w:bottom w:val="nil"/>
-              <w:right w:val="nil"/>
-            </w:tcBorders>
-            <w:shd w:val="clear" w:color="auto" w:fill="auto"/>
-            <w:noWrap/>
-            <w:vAlign w:val="bottom"/>
-            <w:hideMark/>
-          </w:tcPr>
-          <w:p>
-            <w:pPr>
-              <w:spacing w:after="60" w:line="360" w:lineRule="auto"/>
-              <w:jc w:val="center"/>
-              <w:rPr>
-                <w:rFonts w:asciiTheme="minorHAnsi" w:eastAsia="Times New Roman" w:hAnsiTheme="minorHAnsi" w:cs="Times New Roman"/>
-                <w:color w:val="000000"/>
-                <w:sz w:val="20"/>
-                <w:szCs w:val="20"/>
-                <w:lang w:eastAsia="en-AU"/>
-              </w:rPr>
-            </w:pPr>
-            <w:r>
-              <w:rPr>
-                <w:rFonts w:asciiTheme="minorHAnsi" w:hAnsiTheme="minorHAnsi"/>
-                <w:color w:val="000000"/>
-                <w:sz w:val="20"/>
-                <w:szCs w:val="20"/>
-              </w:rPr>
-              <w:t>0.71</w:t>
-            </w:r>
-          </w:p>
-        </w:tc>
-        <w:tc>
-          <w:tcPr>
-            <w:tcW w:w="1275" w:type="dxa"/>
-            <w:tcBorders>
-              <w:top w:val="nil"/>
-              <w:left w:val="nil"/>
-              <w:bottom w:val="nil"/>
-              <w:right w:val="single" w:sz="4" w:space="0" w:color="auto"/>
-            </w:tcBorders>
-            <w:shd w:val="clear" w:color="auto" w:fill="auto"/>
-            <w:noWrap/>
-            <w:hideMark/>
-          </w:tcPr>
-          <w:p>
-            <w:pPr>
-              <w:spacing w:after="60" w:line="360" w:lineRule="auto"/>
-              <w:ind w:right="227"/>
-              <w:jc w:val="right"/>
-              <w:rPr>
-                <w:rFonts w:asciiTheme="minorHAnsi" w:eastAsia="Times New Roman" w:hAnsiTheme="minorHAnsi" w:cs="Times New Roman"/>
-                <w:color w:val="000000"/>
-                <w:sz w:val="20"/>
-                <w:szCs w:val="20"/>
-                <w:lang w:eastAsia="en-AU"/>
-              </w:rPr>
-            </w:pPr>
-            <w:r>
-              <w:rPr>
-                <w:rFonts w:asciiTheme="minorHAnsi" w:hAnsiTheme="minorHAnsi" w:cs="Times New Roman"/>
-                <w:color w:val="000000"/>
-                <w:sz w:val="20"/>
-                <w:szCs w:val="20"/>
-              </w:rPr>
-              <w:t>&lt;0.0001</w:t>
-            </w:r>
-          </w:p>
-        </w:tc>
-        <w:tc>
-          <w:tcPr>
-            <w:tcW w:w="532" w:type="dxa"/>
-            <w:tcBorders>
-              <w:top w:val="nil"/>
-              <w:left w:val="single" w:sz="4" w:space="0" w:color="auto"/>
-              <w:bottom w:val="nil"/>
-              <w:right w:val="nil"/>
-            </w:tcBorders>
-            <w:vAlign w:val="bottom"/>
-          </w:tcPr>
-          <w:p>
-            <w:pPr>
-              <w:spacing w:after="60" w:line="360" w:lineRule="auto"/>
-              <w:ind w:right="113"/>
-              <w:jc w:val="center"/>
-              <w:rPr>
-                <w:rFonts w:asciiTheme="minorHAnsi" w:hAnsiTheme="minorHAnsi" w:cs="Times New Roman"/>
-                <w:color w:val="000000"/>
-                <w:sz w:val="20"/>
-                <w:szCs w:val="20"/>
-              </w:rPr>
-            </w:pPr>
-            <w:r>
-              <w:rPr>
-                <w:rFonts w:asciiTheme="minorHAnsi" w:hAnsiTheme="minorHAnsi"/>
-                <w:color w:val="000000"/>
-                <w:sz w:val="20"/>
-                <w:szCs w:val="20"/>
-              </w:rPr>
-              <w:t>23</w:t>
-            </w:r>
-          </w:p>
-        </w:tc>
-        <w:tc>
-          <w:tcPr>
-            <w:tcW w:w="958" w:type="dxa"/>
-            <w:tcBorders>
-              <w:top w:val="nil"/>
-              <w:left w:val="nil"/>
-              <w:bottom w:val="nil"/>
-              <w:right w:val="nil"/>
-            </w:tcBorders>
-            <w:vAlign w:val="bottom"/>
-          </w:tcPr>
-          <w:p>
-            <w:pPr>
-              <w:spacing w:after="60" w:line="360" w:lineRule="auto"/>
-              <w:ind w:right="113"/>
-              <w:jc w:val="center"/>
-              <w:rPr>
-                <w:rFonts w:asciiTheme="minorHAnsi" w:hAnsiTheme="minorHAnsi" w:cs="Times New Roman"/>
-                <w:color w:val="000000"/>
-                <w:sz w:val="20"/>
-                <w:szCs w:val="20"/>
-              </w:rPr>
-            </w:pPr>
-            <w:r>
-              <w:rPr>
-                <w:rFonts w:asciiTheme="minorHAnsi" w:hAnsiTheme="minorHAnsi"/>
-                <w:color w:val="000000"/>
-                <w:sz w:val="20"/>
-                <w:szCs w:val="20"/>
-              </w:rPr>
-              <w:t>0.99</w:t>
-            </w:r>
-          </w:p>
-        </w:tc>
-        <w:tc>
-          <w:tcPr>
-            <w:tcW w:w="1237" w:type="dxa"/>
-            <w:tcBorders>
-              <w:top w:val="nil"/>
-              <w:left w:val="nil"/>
-              <w:bottom w:val="nil"/>
-              <w:right w:val="nil"/>
-            </w:tcBorders>
-          </w:tcPr>
-          <w:p>
-            <w:pPr>
-              <w:spacing w:after="60" w:line="360" w:lineRule="auto"/>
-              <w:ind w:right="113"/>
-              <w:jc w:val="right"/>
-              <w:rPr>
-                <w:rFonts w:asciiTheme="minorHAnsi" w:hAnsiTheme="minorHAnsi" w:cs="Times New Roman"/>
-                <w:color w:val="000000"/>
-                <w:sz w:val="20"/>
-                <w:szCs w:val="20"/>
-              </w:rPr>
-            </w:pPr>
-            <w:r>
-              <w:rPr>
-                <w:rFonts w:asciiTheme="minorHAnsi" w:hAnsiTheme="minorHAnsi" w:cs="Times New Roman"/>
-                <w:color w:val="000000"/>
-                <w:sz w:val="20"/>
-                <w:szCs w:val="20"/>
-              </w:rPr>
-              <w:t>&lt;0.0001</w:t>
-            </w:r>
-          </w:p>
-        </w:tc>
-      </w:tr>
-      <w:tr>
-        <w:trPr>
-          <w:trHeight w:val="300"/>
-        </w:trPr>
-        <w:tc>
-          <w:tcPr>
-            <w:tcW w:w="2411" w:type="dxa"/>
-            <w:tcBorders>
-              <w:top w:val="nil"/>
-              <w:left w:val="nil"/>
-              <w:bottom w:val="nil"/>
-              <w:right w:val="single" w:sz="4" w:space="0" w:color="auto"/>
-            </w:tcBorders>
-            <w:shd w:val="clear" w:color="auto" w:fill="auto"/>
-            <w:noWrap/>
-            <w:vAlign w:val="center"/>
-            <w:hideMark/>
-          </w:tcPr>
-          <w:p>
-            <w:pPr>
-              <w:spacing w:after="60" w:line="360" w:lineRule="auto"/>
-              <w:rPr>
-                <w:rFonts w:asciiTheme="minorHAnsi" w:eastAsia="Times New Roman" w:hAnsiTheme="minorHAnsi" w:cs="Times New Roman"/>
-                <w:i/>
-                <w:color w:val="000000"/>
-                <w:sz w:val="20"/>
-                <w:szCs w:val="20"/>
-                <w:lang w:eastAsia="en-AU"/>
-              </w:rPr>
-            </w:pPr>
-            <w:r>
-              <w:rPr>
-                <w:rFonts w:asciiTheme="minorHAnsi" w:eastAsia="Times New Roman" w:hAnsiTheme="minorHAnsi" w:cs="Times New Roman"/>
-                <w:i/>
-                <w:color w:val="000000"/>
-                <w:sz w:val="20"/>
-                <w:szCs w:val="20"/>
-                <w:lang w:eastAsia="en-AU"/>
-              </w:rPr>
-              <w:t>Persoonia lanceolata</w:t>
-            </w:r>
-          </w:p>
-        </w:tc>
-        <w:tc>
-          <w:tcPr>
-            <w:tcW w:w="419" w:type="dxa"/>
-            <w:tcBorders>
-              <w:top w:val="nil"/>
-              <w:left w:val="single" w:sz="4" w:space="0" w:color="auto"/>
-              <w:bottom w:val="nil"/>
-              <w:right w:val="nil"/>
-            </w:tcBorders>
-            <w:shd w:val="clear" w:color="auto" w:fill="auto"/>
-            <w:noWrap/>
-            <w:vAlign w:val="bottom"/>
-            <w:hideMark/>
-          </w:tcPr>
-          <w:p>
-            <w:pPr>
-              <w:spacing w:after="60" w:line="360" w:lineRule="auto"/>
-              <w:jc w:val="center"/>
-              <w:rPr>
-                <w:rFonts w:asciiTheme="minorHAnsi" w:eastAsia="Times New Roman" w:hAnsiTheme="minorHAnsi" w:cs="Times New Roman"/>
-                <w:color w:val="000000"/>
-                <w:sz w:val="20"/>
-                <w:szCs w:val="20"/>
-                <w:lang w:eastAsia="en-AU"/>
-              </w:rPr>
-            </w:pPr>
-            <w:r>
-              <w:rPr>
-                <w:rFonts w:asciiTheme="minorHAnsi" w:hAnsiTheme="minorHAnsi"/>
-                <w:color w:val="000000"/>
-                <w:sz w:val="20"/>
-                <w:szCs w:val="20"/>
-              </w:rPr>
-              <w:t>6</w:t>
-            </w:r>
-          </w:p>
-        </w:tc>
-        <w:tc>
-          <w:tcPr>
-            <w:tcW w:w="998" w:type="dxa"/>
-            <w:tcBorders>
-              <w:top w:val="nil"/>
-              <w:left w:val="nil"/>
-              <w:bottom w:val="nil"/>
-              <w:right w:val="nil"/>
-            </w:tcBorders>
-            <w:shd w:val="clear" w:color="auto" w:fill="auto"/>
-            <w:noWrap/>
-            <w:vAlign w:val="bottom"/>
-            <w:hideMark/>
-          </w:tcPr>
-          <w:p>
-            <w:pPr>
-              <w:spacing w:after="60" w:line="360" w:lineRule="auto"/>
-              <w:jc w:val="center"/>
-              <w:rPr>
-                <w:rFonts w:asciiTheme="minorHAnsi" w:eastAsia="Times New Roman" w:hAnsiTheme="minorHAnsi" w:cs="Times New Roman"/>
-                <w:color w:val="000000"/>
-                <w:sz w:val="20"/>
-                <w:szCs w:val="20"/>
-                <w:lang w:eastAsia="en-AU"/>
-              </w:rPr>
-            </w:pPr>
-            <w:r>
-              <w:rPr>
-                <w:rFonts w:asciiTheme="minorHAnsi" w:hAnsiTheme="minorHAnsi"/>
-                <w:color w:val="000000"/>
-                <w:sz w:val="20"/>
-                <w:szCs w:val="20"/>
-              </w:rPr>
-              <w:t>0.84</w:t>
-            </w:r>
-          </w:p>
-        </w:tc>
-        <w:tc>
-          <w:tcPr>
-            <w:tcW w:w="1275" w:type="dxa"/>
-            <w:tcBorders>
-              <w:top w:val="nil"/>
-              <w:left w:val="nil"/>
-              <w:bottom w:val="nil"/>
-              <w:right w:val="single" w:sz="4" w:space="0" w:color="auto"/>
-            </w:tcBorders>
-            <w:shd w:val="clear" w:color="auto" w:fill="auto"/>
-            <w:noWrap/>
-            <w:vAlign w:val="bottom"/>
-            <w:hideMark/>
-          </w:tcPr>
-          <w:p>
-            <w:pPr>
-              <w:spacing w:after="60" w:line="360" w:lineRule="auto"/>
-              <w:ind w:right="227"/>
-              <w:jc w:val="right"/>
-              <w:rPr>
-                <w:rFonts w:asciiTheme="minorHAnsi" w:eastAsia="Times New Roman" w:hAnsiTheme="minorHAnsi" w:cs="Times New Roman"/>
-                <w:color w:val="000000"/>
-                <w:sz w:val="20"/>
-                <w:szCs w:val="20"/>
-                <w:lang w:eastAsia="en-AU"/>
-              </w:rPr>
-            </w:pPr>
-            <w:r>
-              <w:rPr>
-                <w:rFonts w:asciiTheme="minorHAnsi" w:hAnsiTheme="minorHAnsi"/>
-                <w:color w:val="000000"/>
-                <w:sz w:val="20"/>
-                <w:szCs w:val="20"/>
-              </w:rPr>
-              <w:t xml:space="preserve">     0.0102 </w:t>
-            </w:r>
-          </w:p>
-        </w:tc>
-        <w:tc>
-          <w:tcPr>
-            <w:tcW w:w="532" w:type="dxa"/>
-            <w:tcBorders>
-              <w:top w:val="nil"/>
-              <w:left w:val="single" w:sz="4" w:space="0" w:color="auto"/>
-              <w:bottom w:val="nil"/>
-              <w:right w:val="nil"/>
-            </w:tcBorders>
-            <w:vAlign w:val="bottom"/>
-          </w:tcPr>
-          <w:p>
-            <w:pPr>
-              <w:spacing w:after="60" w:line="360" w:lineRule="auto"/>
-              <w:ind w:right="113"/>
-              <w:jc w:val="center"/>
-              <w:rPr>
-                <w:rFonts w:asciiTheme="minorHAnsi" w:hAnsiTheme="minorHAnsi" w:cs="Times New Roman"/>
-                <w:color w:val="000000"/>
-                <w:sz w:val="20"/>
-                <w:szCs w:val="20"/>
-              </w:rPr>
-            </w:pPr>
-            <w:r>
-              <w:rPr>
-                <w:rFonts w:asciiTheme="minorHAnsi" w:hAnsiTheme="minorHAnsi"/>
-                <w:color w:val="000000"/>
-                <w:sz w:val="20"/>
-                <w:szCs w:val="20"/>
-              </w:rPr>
-              <w:t>6</w:t>
-            </w:r>
-          </w:p>
-        </w:tc>
-        <w:tc>
-          <w:tcPr>
-            <w:tcW w:w="958" w:type="dxa"/>
-            <w:tcBorders>
-              <w:top w:val="nil"/>
-              <w:left w:val="nil"/>
-              <w:bottom w:val="nil"/>
-              <w:right w:val="nil"/>
-            </w:tcBorders>
-            <w:vAlign w:val="bottom"/>
-          </w:tcPr>
-          <w:p>
-            <w:pPr>
-              <w:spacing w:after="60" w:line="360" w:lineRule="auto"/>
-              <w:ind w:right="113"/>
-              <w:jc w:val="center"/>
-              <w:rPr>
-                <w:rFonts w:asciiTheme="minorHAnsi" w:hAnsiTheme="minorHAnsi" w:cs="Times New Roman"/>
-                <w:color w:val="000000"/>
-                <w:sz w:val="20"/>
-                <w:szCs w:val="20"/>
-              </w:rPr>
-            </w:pPr>
-            <w:r>
-              <w:rPr>
-                <w:rFonts w:asciiTheme="minorHAnsi" w:hAnsiTheme="minorHAnsi"/>
-                <w:color w:val="000000"/>
-                <w:sz w:val="20"/>
-                <w:szCs w:val="20"/>
-              </w:rPr>
-              <w:t>0.92</w:t>
-            </w:r>
-          </w:p>
-        </w:tc>
-        <w:tc>
-          <w:tcPr>
-            <w:tcW w:w="1237" w:type="dxa"/>
-            <w:tcBorders>
-              <w:top w:val="nil"/>
-              <w:left w:val="nil"/>
-              <w:bottom w:val="nil"/>
-              <w:right w:val="nil"/>
-            </w:tcBorders>
-            <w:vAlign w:val="bottom"/>
-          </w:tcPr>
-          <w:p>
-            <w:pPr>
-              <w:spacing w:after="60" w:line="360" w:lineRule="auto"/>
-              <w:ind w:right="113"/>
-              <w:jc w:val="right"/>
-              <w:rPr>
-                <w:rFonts w:asciiTheme="minorHAnsi" w:hAnsiTheme="minorHAnsi" w:cs="Times New Roman"/>
-                <w:color w:val="000000"/>
-                <w:sz w:val="20"/>
-                <w:szCs w:val="20"/>
-              </w:rPr>
-            </w:pPr>
-            <w:r>
-              <w:rPr>
-                <w:rFonts w:asciiTheme="minorHAnsi" w:hAnsiTheme="minorHAnsi"/>
-                <w:color w:val="000000"/>
-                <w:sz w:val="20"/>
-                <w:szCs w:val="20"/>
-              </w:rPr>
-              <w:t xml:space="preserve">     0.0022 </w:t>
-            </w:r>
-          </w:p>
-        </w:tc>
-      </w:tr>
-      <w:tr>
-        <w:trPr>
-          <w:trHeight w:val="300"/>
-        </w:trPr>
-        <w:tc>
-          <w:tcPr>
-            <w:tcW w:w="2411" w:type="dxa"/>
-            <w:tcBorders>
-              <w:top w:val="nil"/>
-              <w:left w:val="nil"/>
-              <w:bottom w:val="nil"/>
-              <w:right w:val="single" w:sz="4" w:space="0" w:color="auto"/>
-            </w:tcBorders>
-            <w:shd w:val="clear" w:color="auto" w:fill="auto"/>
-            <w:noWrap/>
-            <w:vAlign w:val="center"/>
-            <w:hideMark/>
-          </w:tcPr>
-          <w:p>
-            <w:pPr>
-              <w:spacing w:after="60" w:line="360" w:lineRule="auto"/>
-              <w:rPr>
-                <w:rFonts w:asciiTheme="minorHAnsi" w:eastAsia="Times New Roman" w:hAnsiTheme="minorHAnsi" w:cs="Times New Roman"/>
-                <w:i/>
-                <w:color w:val="000000"/>
-                <w:sz w:val="20"/>
-                <w:szCs w:val="20"/>
-                <w:lang w:eastAsia="en-AU"/>
-              </w:rPr>
-            </w:pPr>
-            <w:r>
-              <w:rPr>
-                <w:rFonts w:asciiTheme="minorHAnsi" w:eastAsia="Times New Roman" w:hAnsiTheme="minorHAnsi" w:cs="Times New Roman"/>
-                <w:i/>
-                <w:color w:val="000000"/>
-                <w:sz w:val="20"/>
-                <w:szCs w:val="20"/>
-                <w:lang w:eastAsia="en-AU"/>
-              </w:rPr>
-              <w:t>Petrophile puchella</w:t>
-            </w:r>
-          </w:p>
-        </w:tc>
-        <w:tc>
-          <w:tcPr>
-            <w:tcW w:w="419" w:type="dxa"/>
-            <w:tcBorders>
-              <w:top w:val="nil"/>
-              <w:left w:val="single" w:sz="4" w:space="0" w:color="auto"/>
-              <w:bottom w:val="nil"/>
-              <w:right w:val="nil"/>
-            </w:tcBorders>
-            <w:shd w:val="clear" w:color="auto" w:fill="auto"/>
-            <w:noWrap/>
-            <w:vAlign w:val="bottom"/>
-            <w:hideMark/>
-          </w:tcPr>
-          <w:p>
-            <w:pPr>
-              <w:spacing w:after="60" w:line="360" w:lineRule="auto"/>
-              <w:jc w:val="center"/>
-              <w:rPr>
-                <w:rFonts w:asciiTheme="minorHAnsi" w:eastAsia="Times New Roman" w:hAnsiTheme="minorHAnsi" w:cs="Times New Roman"/>
-                <w:color w:val="000000"/>
-                <w:sz w:val="20"/>
-                <w:szCs w:val="20"/>
-                <w:lang w:eastAsia="en-AU"/>
-              </w:rPr>
-            </w:pPr>
-            <w:r>
-              <w:rPr>
-                <w:rFonts w:asciiTheme="minorHAnsi" w:hAnsiTheme="minorHAnsi"/>
-                <w:color w:val="000000"/>
-                <w:sz w:val="20"/>
-                <w:szCs w:val="20"/>
-              </w:rPr>
-              <w:t>9</w:t>
-            </w:r>
-          </w:p>
-        </w:tc>
-        <w:tc>
-          <w:tcPr>
-            <w:tcW w:w="998" w:type="dxa"/>
-            <w:tcBorders>
-              <w:top w:val="nil"/>
-              <w:left w:val="nil"/>
-              <w:bottom w:val="nil"/>
-              <w:right w:val="nil"/>
-            </w:tcBorders>
-            <w:shd w:val="clear" w:color="auto" w:fill="auto"/>
-            <w:noWrap/>
-            <w:vAlign w:val="bottom"/>
-            <w:hideMark/>
-          </w:tcPr>
-          <w:p>
-            <w:pPr>
-              <w:spacing w:after="60" w:line="360" w:lineRule="auto"/>
-              <w:jc w:val="center"/>
-              <w:rPr>
-                <w:rFonts w:asciiTheme="minorHAnsi" w:eastAsia="Times New Roman" w:hAnsiTheme="minorHAnsi" w:cs="Times New Roman"/>
-                <w:color w:val="000000"/>
-                <w:sz w:val="20"/>
-                <w:szCs w:val="20"/>
-                <w:lang w:eastAsia="en-AU"/>
-              </w:rPr>
-            </w:pPr>
-            <w:r>
-              <w:rPr>
-                <w:rFonts w:asciiTheme="minorHAnsi" w:hAnsiTheme="minorHAnsi"/>
-                <w:color w:val="000000"/>
-                <w:sz w:val="20"/>
-                <w:szCs w:val="20"/>
-              </w:rPr>
-              <w:t>0.30</w:t>
-            </w:r>
-          </w:p>
-        </w:tc>
-        <w:tc>
-          <w:tcPr>
-            <w:tcW w:w="1275" w:type="dxa"/>
-            <w:tcBorders>
-              <w:top w:val="nil"/>
-              <w:left w:val="nil"/>
-              <w:bottom w:val="nil"/>
-              <w:right w:val="single" w:sz="4" w:space="0" w:color="auto"/>
-            </w:tcBorders>
-            <w:shd w:val="clear" w:color="auto" w:fill="auto"/>
-            <w:noWrap/>
-            <w:vAlign w:val="bottom"/>
-            <w:hideMark/>
-          </w:tcPr>
-          <w:p>
-            <w:pPr>
-              <w:spacing w:after="60" w:line="360" w:lineRule="auto"/>
-              <w:ind w:right="227"/>
-              <w:jc w:val="right"/>
-              <w:rPr>
-                <w:rFonts w:asciiTheme="minorHAnsi" w:eastAsia="Times New Roman" w:hAnsiTheme="minorHAnsi" w:cs="Times New Roman"/>
-                <w:color w:val="000000"/>
-                <w:sz w:val="20"/>
-                <w:szCs w:val="20"/>
-                <w:lang w:eastAsia="en-AU"/>
-              </w:rPr>
-            </w:pPr>
-            <w:r>
-              <w:rPr>
-                <w:rFonts w:asciiTheme="minorHAnsi" w:hAnsiTheme="minorHAnsi"/>
-                <w:color w:val="000000"/>
-                <w:sz w:val="20"/>
-                <w:szCs w:val="20"/>
-              </w:rPr>
-              <w:t xml:space="preserve">     0.1290 </w:t>
-            </w:r>
-          </w:p>
-        </w:tc>
-        <w:tc>
-          <w:tcPr>
-            <w:tcW w:w="532" w:type="dxa"/>
-            <w:tcBorders>
-              <w:top w:val="nil"/>
-              <w:left w:val="single" w:sz="4" w:space="0" w:color="auto"/>
-              <w:bottom w:val="nil"/>
-              <w:right w:val="nil"/>
-            </w:tcBorders>
-            <w:vAlign w:val="bottom"/>
-          </w:tcPr>
-          <w:p>
-            <w:pPr>
-              <w:spacing w:after="60" w:line="360" w:lineRule="auto"/>
-              <w:ind w:right="113"/>
-              <w:jc w:val="center"/>
-              <w:rPr>
-                <w:rFonts w:asciiTheme="minorHAnsi" w:hAnsiTheme="minorHAnsi" w:cs="Times New Roman"/>
-                <w:color w:val="000000"/>
-                <w:sz w:val="20"/>
-                <w:szCs w:val="20"/>
-              </w:rPr>
-            </w:pPr>
-            <w:r>
-              <w:rPr>
-                <w:rFonts w:asciiTheme="minorHAnsi" w:hAnsiTheme="minorHAnsi"/>
-                <w:color w:val="000000"/>
-                <w:sz w:val="20"/>
-                <w:szCs w:val="20"/>
-              </w:rPr>
-              <w:t>9</w:t>
-            </w:r>
-          </w:p>
-        </w:tc>
-        <w:tc>
-          <w:tcPr>
-            <w:tcW w:w="958" w:type="dxa"/>
-            <w:tcBorders>
-              <w:top w:val="nil"/>
-              <w:left w:val="nil"/>
-              <w:bottom w:val="nil"/>
-              <w:right w:val="nil"/>
-            </w:tcBorders>
-            <w:vAlign w:val="bottom"/>
-          </w:tcPr>
-          <w:p>
-            <w:pPr>
-              <w:spacing w:after="60" w:line="360" w:lineRule="auto"/>
-              <w:ind w:right="113"/>
-              <w:jc w:val="center"/>
-              <w:rPr>
-                <w:rFonts w:asciiTheme="minorHAnsi" w:hAnsiTheme="minorHAnsi" w:cs="Times New Roman"/>
-                <w:color w:val="000000"/>
-                <w:sz w:val="20"/>
-                <w:szCs w:val="20"/>
-              </w:rPr>
-            </w:pPr>
-            <w:r>
-              <w:rPr>
-                <w:rFonts w:asciiTheme="minorHAnsi" w:hAnsiTheme="minorHAnsi"/>
-                <w:color w:val="000000"/>
-                <w:sz w:val="20"/>
-                <w:szCs w:val="20"/>
-              </w:rPr>
-              <w:t>0.98</w:t>
-            </w:r>
-          </w:p>
-        </w:tc>
-        <w:tc>
-          <w:tcPr>
-            <w:tcW w:w="1237" w:type="dxa"/>
-            <w:tcBorders>
-              <w:top w:val="nil"/>
-              <w:left w:val="nil"/>
-              <w:bottom w:val="nil"/>
-              <w:right w:val="nil"/>
-            </w:tcBorders>
-          </w:tcPr>
-          <w:p>
-            <w:pPr>
-              <w:spacing w:after="60" w:line="360" w:lineRule="auto"/>
-              <w:ind w:right="113"/>
-              <w:jc w:val="right"/>
-              <w:rPr>
-                <w:rFonts w:asciiTheme="minorHAnsi" w:hAnsiTheme="minorHAnsi" w:cs="Times New Roman"/>
-                <w:color w:val="000000"/>
-                <w:sz w:val="20"/>
-                <w:szCs w:val="20"/>
-              </w:rPr>
-            </w:pPr>
-            <w:r>
-              <w:rPr>
-                <w:rFonts w:asciiTheme="minorHAnsi" w:hAnsiTheme="minorHAnsi" w:cs="Times New Roman"/>
-                <w:color w:val="000000"/>
-                <w:sz w:val="20"/>
-                <w:szCs w:val="20"/>
-              </w:rPr>
-              <w:t>&lt;0.0001</w:t>
-            </w:r>
-          </w:p>
-        </w:tc>
-      </w:tr>
-      <w:tr>
-        <w:trPr>
-          <w:trHeight w:val="300"/>
-        </w:trPr>
-        <w:tc>
-          <w:tcPr>
-            <w:tcW w:w="2411" w:type="dxa"/>
-            <w:tcBorders>
-              <w:top w:val="nil"/>
-              <w:left w:val="nil"/>
-              <w:bottom w:val="nil"/>
-              <w:right w:val="single" w:sz="4" w:space="0" w:color="auto"/>
-            </w:tcBorders>
-            <w:shd w:val="clear" w:color="auto" w:fill="auto"/>
-            <w:noWrap/>
-            <w:vAlign w:val="center"/>
-            <w:hideMark/>
-          </w:tcPr>
-          <w:p>
-            <w:pPr>
-              <w:spacing w:after="60" w:line="360" w:lineRule="auto"/>
-              <w:rPr>
-                <w:rFonts w:asciiTheme="minorHAnsi" w:eastAsia="Times New Roman" w:hAnsiTheme="minorHAnsi" w:cs="Times New Roman"/>
-                <w:i/>
-                <w:color w:val="000000"/>
-                <w:sz w:val="20"/>
-                <w:szCs w:val="20"/>
-                <w:lang w:eastAsia="en-AU"/>
-              </w:rPr>
-            </w:pPr>
-            <w:r>
-              <w:rPr>
-                <w:rFonts w:asciiTheme="minorHAnsi" w:eastAsia="Times New Roman" w:hAnsiTheme="minorHAnsi" w:cs="Times New Roman"/>
-                <w:i/>
-                <w:color w:val="000000"/>
-                <w:sz w:val="20"/>
-                <w:szCs w:val="20"/>
-                <w:lang w:eastAsia="en-AU"/>
-              </w:rPr>
-              <w:t>Phyllota phyllicoides</w:t>
-            </w:r>
-          </w:p>
-        </w:tc>
-        <w:tc>
-          <w:tcPr>
-            <w:tcW w:w="419" w:type="dxa"/>
-            <w:tcBorders>
-              <w:top w:val="nil"/>
-              <w:left w:val="single" w:sz="4" w:space="0" w:color="auto"/>
-              <w:bottom w:val="nil"/>
-              <w:right w:val="nil"/>
-            </w:tcBorders>
-            <w:shd w:val="clear" w:color="auto" w:fill="auto"/>
-            <w:noWrap/>
-            <w:vAlign w:val="bottom"/>
-            <w:hideMark/>
-          </w:tcPr>
-          <w:p>
-            <w:pPr>
-              <w:spacing w:after="60" w:line="360" w:lineRule="auto"/>
-              <w:jc w:val="center"/>
-              <w:rPr>
-                <w:rFonts w:asciiTheme="minorHAnsi" w:eastAsia="Times New Roman" w:hAnsiTheme="minorHAnsi" w:cs="Times New Roman"/>
-                <w:color w:val="000000"/>
-                <w:sz w:val="20"/>
-                <w:szCs w:val="20"/>
-                <w:lang w:eastAsia="en-AU"/>
-              </w:rPr>
-            </w:pPr>
-            <w:r>
-              <w:rPr>
-                <w:rFonts w:asciiTheme="minorHAnsi" w:hAnsiTheme="minorHAnsi"/>
-                <w:color w:val="000000"/>
-                <w:sz w:val="20"/>
-                <w:szCs w:val="20"/>
-              </w:rPr>
-              <w:t>19</w:t>
-            </w:r>
-          </w:p>
-        </w:tc>
-        <w:tc>
-          <w:tcPr>
-            <w:tcW w:w="998" w:type="dxa"/>
-            <w:tcBorders>
-              <w:top w:val="nil"/>
-              <w:left w:val="nil"/>
-              <w:bottom w:val="nil"/>
-              <w:right w:val="nil"/>
-            </w:tcBorders>
-            <w:shd w:val="clear" w:color="auto" w:fill="auto"/>
-            <w:noWrap/>
-            <w:vAlign w:val="bottom"/>
-            <w:hideMark/>
-          </w:tcPr>
-          <w:p>
-            <w:pPr>
-              <w:spacing w:after="60" w:line="360" w:lineRule="auto"/>
-              <w:jc w:val="center"/>
-              <w:rPr>
-                <w:rFonts w:asciiTheme="minorHAnsi" w:eastAsia="Times New Roman" w:hAnsiTheme="minorHAnsi" w:cs="Times New Roman"/>
-                <w:color w:val="000000"/>
-                <w:sz w:val="20"/>
-                <w:szCs w:val="20"/>
-                <w:lang w:eastAsia="en-AU"/>
-              </w:rPr>
-            </w:pPr>
-            <w:r>
-              <w:rPr>
-                <w:rFonts w:asciiTheme="minorHAnsi" w:hAnsiTheme="minorHAnsi"/>
-                <w:color w:val="000000"/>
-                <w:sz w:val="20"/>
-                <w:szCs w:val="20"/>
-              </w:rPr>
-              <w:t>0.32</w:t>
-            </w:r>
-          </w:p>
-        </w:tc>
-        <w:tc>
-          <w:tcPr>
-            <w:tcW w:w="1275" w:type="dxa"/>
-            <w:tcBorders>
-              <w:top w:val="nil"/>
-              <w:left w:val="nil"/>
-              <w:bottom w:val="nil"/>
-              <w:right w:val="single" w:sz="4" w:space="0" w:color="auto"/>
-            </w:tcBorders>
-            <w:shd w:val="clear" w:color="auto" w:fill="auto"/>
-            <w:noWrap/>
-            <w:vAlign w:val="bottom"/>
-            <w:hideMark/>
-          </w:tcPr>
-          <w:p>
-            <w:pPr>
-              <w:spacing w:after="60" w:line="360" w:lineRule="auto"/>
-              <w:ind w:right="227"/>
-              <w:jc w:val="right"/>
-              <w:rPr>
-                <w:rFonts w:asciiTheme="minorHAnsi" w:eastAsia="Times New Roman" w:hAnsiTheme="minorHAnsi" w:cs="Times New Roman"/>
-                <w:color w:val="000000"/>
-                <w:sz w:val="20"/>
-                <w:szCs w:val="20"/>
-                <w:lang w:eastAsia="en-AU"/>
-              </w:rPr>
-            </w:pPr>
-            <w:r>
-              <w:rPr>
-                <w:rFonts w:asciiTheme="minorHAnsi" w:hAnsiTheme="minorHAnsi"/>
-                <w:color w:val="000000"/>
-                <w:sz w:val="20"/>
-                <w:szCs w:val="20"/>
-              </w:rPr>
-              <w:t xml:space="preserve">     0.0123 </w:t>
-            </w:r>
-          </w:p>
-        </w:tc>
-        <w:tc>
-          <w:tcPr>
-            <w:tcW w:w="532" w:type="dxa"/>
-            <w:tcBorders>
-              <w:top w:val="nil"/>
-              <w:left w:val="single" w:sz="4" w:space="0" w:color="auto"/>
-              <w:bottom w:val="nil"/>
-              <w:right w:val="nil"/>
-            </w:tcBorders>
-            <w:vAlign w:val="bottom"/>
-          </w:tcPr>
-          <w:p>
-            <w:pPr>
-              <w:spacing w:after="60" w:line="360" w:lineRule="auto"/>
-              <w:ind w:right="113"/>
-              <w:jc w:val="center"/>
-              <w:rPr>
-                <w:rFonts w:asciiTheme="minorHAnsi" w:hAnsiTheme="minorHAnsi" w:cs="Times New Roman"/>
-                <w:color w:val="000000"/>
-                <w:sz w:val="20"/>
-                <w:szCs w:val="20"/>
-              </w:rPr>
-            </w:pPr>
-            <w:r>
-              <w:rPr>
-                <w:rFonts w:asciiTheme="minorHAnsi" w:hAnsiTheme="minorHAnsi"/>
-                <w:color w:val="000000"/>
-                <w:sz w:val="20"/>
-                <w:szCs w:val="20"/>
-              </w:rPr>
-              <w:t>19</w:t>
-            </w:r>
-          </w:p>
-        </w:tc>
-        <w:tc>
-          <w:tcPr>
-            <w:tcW w:w="958" w:type="dxa"/>
-            <w:tcBorders>
-              <w:top w:val="nil"/>
-              <w:left w:val="nil"/>
-              <w:bottom w:val="nil"/>
-              <w:right w:val="nil"/>
-            </w:tcBorders>
-            <w:vAlign w:val="bottom"/>
-          </w:tcPr>
-          <w:p>
-            <w:pPr>
-              <w:spacing w:after="60" w:line="360" w:lineRule="auto"/>
-              <w:ind w:right="113"/>
-              <w:jc w:val="center"/>
-              <w:rPr>
-                <w:rFonts w:asciiTheme="minorHAnsi" w:hAnsiTheme="minorHAnsi" w:cs="Times New Roman"/>
-                <w:color w:val="000000"/>
-                <w:sz w:val="20"/>
-                <w:szCs w:val="20"/>
-              </w:rPr>
-            </w:pPr>
-            <w:r>
-              <w:rPr>
-                <w:rFonts w:asciiTheme="minorHAnsi" w:hAnsiTheme="minorHAnsi"/>
-                <w:color w:val="000000"/>
-                <w:sz w:val="20"/>
-                <w:szCs w:val="20"/>
-              </w:rPr>
-              <w:t>0.99</w:t>
-            </w:r>
-          </w:p>
-        </w:tc>
-        <w:tc>
-          <w:tcPr>
-            <w:tcW w:w="1237" w:type="dxa"/>
-            <w:tcBorders>
-              <w:top w:val="nil"/>
-              <w:left w:val="nil"/>
-              <w:bottom w:val="nil"/>
-              <w:right w:val="nil"/>
-            </w:tcBorders>
-          </w:tcPr>
-          <w:p>
-            <w:pPr>
-              <w:spacing w:after="60" w:line="360" w:lineRule="auto"/>
-              <w:ind w:right="113"/>
-              <w:jc w:val="right"/>
-              <w:rPr>
-                <w:rFonts w:asciiTheme="minorHAnsi" w:hAnsiTheme="minorHAnsi" w:cs="Times New Roman"/>
-                <w:color w:val="000000"/>
-                <w:sz w:val="20"/>
-                <w:szCs w:val="20"/>
-              </w:rPr>
-            </w:pPr>
-            <w:r>
-              <w:rPr>
-                <w:rFonts w:asciiTheme="minorHAnsi" w:hAnsiTheme="minorHAnsi" w:cs="Times New Roman"/>
-                <w:color w:val="000000"/>
-                <w:sz w:val="20"/>
-                <w:szCs w:val="20"/>
-              </w:rPr>
-              <w:t>&lt;0.0001</w:t>
-            </w:r>
-          </w:p>
-        </w:tc>
-      </w:tr>
-      <w:tr>
-        <w:trPr>
-          <w:trHeight w:val="300"/>
-        </w:trPr>
-        <w:tc>
-          <w:tcPr>
-            <w:tcW w:w="2411" w:type="dxa"/>
-            <w:tcBorders>
-              <w:top w:val="nil"/>
-              <w:left w:val="nil"/>
-              <w:right w:val="single" w:sz="4" w:space="0" w:color="auto"/>
-            </w:tcBorders>
-            <w:shd w:val="clear" w:color="auto" w:fill="auto"/>
-            <w:noWrap/>
-            <w:vAlign w:val="center"/>
-            <w:hideMark/>
-          </w:tcPr>
-          <w:p>
-            <w:pPr>
-              <w:spacing w:after="60" w:line="360" w:lineRule="auto"/>
-              <w:rPr>
-                <w:rFonts w:asciiTheme="minorHAnsi" w:eastAsia="Times New Roman" w:hAnsiTheme="minorHAnsi" w:cs="Times New Roman"/>
-                <w:i/>
-                <w:color w:val="000000"/>
-                <w:sz w:val="20"/>
-                <w:szCs w:val="20"/>
-                <w:lang w:eastAsia="en-AU"/>
-              </w:rPr>
-            </w:pPr>
-            <w:r>
-              <w:rPr>
-                <w:rFonts w:asciiTheme="minorHAnsi" w:eastAsia="Times New Roman" w:hAnsiTheme="minorHAnsi" w:cs="Times New Roman"/>
-                <w:i/>
-                <w:color w:val="000000"/>
-                <w:sz w:val="20"/>
-                <w:szCs w:val="20"/>
-                <w:lang w:eastAsia="en-AU"/>
-              </w:rPr>
-              <w:t>Pimelea linifolia</w:t>
-            </w:r>
-          </w:p>
-        </w:tc>
-        <w:tc>
-          <w:tcPr>
-            <w:tcW w:w="419" w:type="dxa"/>
-            <w:tcBorders>
-              <w:top w:val="nil"/>
-              <w:left w:val="single" w:sz="4" w:space="0" w:color="auto"/>
-              <w:right w:val="nil"/>
-            </w:tcBorders>
-            <w:shd w:val="clear" w:color="auto" w:fill="auto"/>
-            <w:noWrap/>
-            <w:vAlign w:val="bottom"/>
-            <w:hideMark/>
-          </w:tcPr>
-          <w:p>
-            <w:pPr>
-              <w:spacing w:after="60" w:line="360" w:lineRule="auto"/>
-              <w:jc w:val="center"/>
-              <w:rPr>
-                <w:rFonts w:asciiTheme="minorHAnsi" w:eastAsia="Times New Roman" w:hAnsiTheme="minorHAnsi" w:cs="Times New Roman"/>
-                <w:color w:val="000000"/>
-                <w:sz w:val="20"/>
-                <w:szCs w:val="20"/>
-                <w:lang w:eastAsia="en-AU"/>
-              </w:rPr>
-            </w:pPr>
-            <w:r>
-              <w:rPr>
-                <w:rFonts w:asciiTheme="minorHAnsi" w:hAnsiTheme="minorHAnsi"/>
-                <w:color w:val="000000"/>
-                <w:sz w:val="20"/>
-                <w:szCs w:val="20"/>
-              </w:rPr>
-              <w:t>13</w:t>
-            </w:r>
-          </w:p>
-        </w:tc>
-        <w:tc>
-          <w:tcPr>
-            <w:tcW w:w="998" w:type="dxa"/>
-            <w:tcBorders>
-              <w:top w:val="nil"/>
-              <w:left w:val="nil"/>
-              <w:right w:val="nil"/>
-            </w:tcBorders>
-            <w:shd w:val="clear" w:color="auto" w:fill="auto"/>
-            <w:noWrap/>
-            <w:vAlign w:val="bottom"/>
-            <w:hideMark/>
-          </w:tcPr>
-          <w:p>
-            <w:pPr>
-              <w:spacing w:after="60" w:line="360" w:lineRule="auto"/>
-              <w:jc w:val="center"/>
-              <w:rPr>
-                <w:rFonts w:asciiTheme="minorHAnsi" w:eastAsia="Times New Roman" w:hAnsiTheme="minorHAnsi" w:cs="Times New Roman"/>
-                <w:color w:val="000000"/>
-                <w:sz w:val="20"/>
-                <w:szCs w:val="20"/>
-                <w:lang w:eastAsia="en-AU"/>
-              </w:rPr>
-            </w:pPr>
-            <w:r>
-              <w:rPr>
-                <w:rFonts w:asciiTheme="minorHAnsi" w:hAnsiTheme="minorHAnsi"/>
-                <w:color w:val="000000"/>
-                <w:sz w:val="20"/>
-                <w:szCs w:val="20"/>
-              </w:rPr>
-              <w:t>0.78</w:t>
-            </w:r>
-          </w:p>
-        </w:tc>
-        <w:tc>
-          <w:tcPr>
-            <w:tcW w:w="1275" w:type="dxa"/>
-            <w:tcBorders>
-              <w:top w:val="nil"/>
-              <w:left w:val="nil"/>
-              <w:right w:val="single" w:sz="4" w:space="0" w:color="auto"/>
-            </w:tcBorders>
-            <w:shd w:val="clear" w:color="auto" w:fill="auto"/>
-            <w:noWrap/>
-            <w:vAlign w:val="bottom"/>
-            <w:hideMark/>
-          </w:tcPr>
-          <w:p>
-            <w:pPr>
-              <w:spacing w:after="60" w:line="360" w:lineRule="auto"/>
-              <w:ind w:right="227"/>
-              <w:jc w:val="right"/>
-              <w:rPr>
-                <w:rFonts w:asciiTheme="minorHAnsi" w:eastAsia="Times New Roman" w:hAnsiTheme="minorHAnsi" w:cs="Times New Roman"/>
-                <w:color w:val="000000"/>
-                <w:sz w:val="20"/>
-                <w:szCs w:val="20"/>
-                <w:lang w:eastAsia="en-AU"/>
-              </w:rPr>
-            </w:pPr>
-            <w:r>
-              <w:rPr>
-                <w:rFonts w:asciiTheme="minorHAnsi" w:hAnsiTheme="minorHAnsi"/>
-                <w:color w:val="000000"/>
-                <w:sz w:val="20"/>
-                <w:szCs w:val="20"/>
-              </w:rPr>
-              <w:t xml:space="preserve">     0.0001 </w:t>
-            </w:r>
-          </w:p>
-        </w:tc>
-        <w:tc>
-          <w:tcPr>
-            <w:tcW w:w="532" w:type="dxa"/>
-            <w:tcBorders>
-              <w:top w:val="nil"/>
-              <w:left w:val="single" w:sz="4" w:space="0" w:color="auto"/>
-              <w:right w:val="nil"/>
-            </w:tcBorders>
-            <w:vAlign w:val="bottom"/>
-          </w:tcPr>
-          <w:p>
-            <w:pPr>
-              <w:spacing w:after="60" w:line="360" w:lineRule="auto"/>
-              <w:ind w:right="113"/>
-              <w:jc w:val="center"/>
-              <w:rPr>
-                <w:rFonts w:asciiTheme="minorHAnsi" w:hAnsiTheme="minorHAnsi" w:cs="Times New Roman"/>
-                <w:color w:val="000000"/>
-                <w:sz w:val="20"/>
-                <w:szCs w:val="20"/>
-              </w:rPr>
-            </w:pPr>
-            <w:r>
-              <w:rPr>
-                <w:rFonts w:asciiTheme="minorHAnsi" w:hAnsiTheme="minorHAnsi"/>
-                <w:color w:val="000000"/>
-                <w:sz w:val="20"/>
-                <w:szCs w:val="20"/>
-              </w:rPr>
-              <w:t>13</w:t>
-            </w:r>
-          </w:p>
-        </w:tc>
-        <w:tc>
-          <w:tcPr>
-            <w:tcW w:w="958" w:type="dxa"/>
-            <w:tcBorders>
-              <w:top w:val="nil"/>
-              <w:left w:val="nil"/>
-              <w:right w:val="nil"/>
-            </w:tcBorders>
-            <w:vAlign w:val="bottom"/>
-          </w:tcPr>
-          <w:p>
-            <w:pPr>
-              <w:spacing w:after="60" w:line="360" w:lineRule="auto"/>
-              <w:ind w:right="113"/>
-              <w:jc w:val="center"/>
-              <w:rPr>
-                <w:rFonts w:asciiTheme="minorHAnsi" w:hAnsiTheme="minorHAnsi" w:cs="Times New Roman"/>
-                <w:color w:val="000000"/>
-                <w:sz w:val="20"/>
-                <w:szCs w:val="20"/>
-              </w:rPr>
-            </w:pPr>
-            <w:r>
-              <w:rPr>
-                <w:rFonts w:asciiTheme="minorHAnsi" w:hAnsiTheme="minorHAnsi"/>
-                <w:color w:val="000000"/>
-                <w:sz w:val="20"/>
-                <w:szCs w:val="20"/>
-              </w:rPr>
-              <w:t>0.99</w:t>
-            </w:r>
-          </w:p>
-        </w:tc>
-        <w:tc>
-          <w:tcPr>
-            <w:tcW w:w="1237" w:type="dxa"/>
-            <w:tcBorders>
-              <w:top w:val="nil"/>
-              <w:left w:val="nil"/>
-              <w:right w:val="nil"/>
-            </w:tcBorders>
-          </w:tcPr>
-          <w:p>
-            <w:pPr>
-              <w:spacing w:after="60" w:line="360" w:lineRule="auto"/>
-              <w:ind w:right="113"/>
-              <w:jc w:val="right"/>
-              <w:rPr>
-                <w:rFonts w:asciiTheme="minorHAnsi" w:hAnsiTheme="minorHAnsi" w:cs="Times New Roman"/>
-                <w:color w:val="000000"/>
-                <w:sz w:val="20"/>
-                <w:szCs w:val="20"/>
-              </w:rPr>
-            </w:pPr>
-            <w:r>
-              <w:rPr>
-                <w:rFonts w:asciiTheme="minorHAnsi" w:hAnsiTheme="minorHAnsi" w:cs="Times New Roman"/>
-                <w:color w:val="000000"/>
-                <w:sz w:val="20"/>
-                <w:szCs w:val="20"/>
-              </w:rPr>
-              <w:t>&lt;0.0001</w:t>
-            </w:r>
-          </w:p>
-        </w:tc>
-      </w:tr>
-      <w:tr>
-        <w:trPr>
-          <w:trHeight w:val="300"/>
-        </w:trPr>
-        <w:tc>
-          <w:tcPr>
-            <w:tcW w:w="2411" w:type="dxa"/>
-            <w:tcBorders>
-              <w:top w:val="nil"/>
-              <w:left w:val="nil"/>
-              <w:bottom w:val="single" w:sz="4" w:space="0" w:color="auto"/>
-              <w:right w:val="single" w:sz="4" w:space="0" w:color="auto"/>
-            </w:tcBorders>
-            <w:shd w:val="clear" w:color="auto" w:fill="auto"/>
-            <w:noWrap/>
-            <w:vAlign w:val="center"/>
-            <w:hideMark/>
-          </w:tcPr>
-          <w:p>
-            <w:pPr>
-              <w:spacing w:after="60" w:line="360" w:lineRule="auto"/>
-              <w:rPr>
-                <w:rFonts w:asciiTheme="minorHAnsi" w:eastAsia="Times New Roman" w:hAnsiTheme="minorHAnsi" w:cs="Times New Roman"/>
-                <w:i/>
-                <w:color w:val="000000"/>
-                <w:sz w:val="20"/>
-                <w:szCs w:val="20"/>
-                <w:lang w:eastAsia="en-AU"/>
-              </w:rPr>
-            </w:pPr>
-            <w:r>
-              <w:rPr>
-                <w:rFonts w:asciiTheme="minorHAnsi" w:eastAsia="Times New Roman" w:hAnsiTheme="minorHAnsi" w:cs="Times New Roman"/>
-                <w:i/>
-                <w:color w:val="000000"/>
-                <w:sz w:val="20"/>
-                <w:szCs w:val="20"/>
-                <w:lang w:eastAsia="en-AU"/>
-              </w:rPr>
-              <w:t>Pultanaea tuberculata</w:t>
-            </w:r>
-          </w:p>
-        </w:tc>
-        <w:tc>
-          <w:tcPr>
-            <w:tcW w:w="419" w:type="dxa"/>
-            <w:tcBorders>
-              <w:top w:val="nil"/>
-              <w:left w:val="single" w:sz="4" w:space="0" w:color="auto"/>
-              <w:bottom w:val="single" w:sz="4" w:space="0" w:color="auto"/>
-              <w:right w:val="nil"/>
-            </w:tcBorders>
-            <w:shd w:val="clear" w:color="auto" w:fill="auto"/>
-            <w:noWrap/>
-            <w:vAlign w:val="bottom"/>
-            <w:hideMark/>
-          </w:tcPr>
-          <w:p>
-            <w:pPr>
-              <w:spacing w:after="60" w:line="360" w:lineRule="auto"/>
-              <w:jc w:val="center"/>
-              <w:rPr>
-                <w:rFonts w:asciiTheme="minorHAnsi" w:eastAsia="Times New Roman" w:hAnsiTheme="minorHAnsi" w:cs="Times New Roman"/>
-                <w:color w:val="000000"/>
-                <w:sz w:val="20"/>
-                <w:szCs w:val="20"/>
-                <w:lang w:eastAsia="en-AU"/>
-              </w:rPr>
-            </w:pPr>
-            <w:r>
-              <w:rPr>
-                <w:rFonts w:asciiTheme="minorHAnsi" w:hAnsiTheme="minorHAnsi"/>
-                <w:color w:val="000000"/>
-                <w:sz w:val="20"/>
-                <w:szCs w:val="20"/>
-              </w:rPr>
-              <w:t>28</w:t>
-            </w:r>
-          </w:p>
-        </w:tc>
-        <w:tc>
-          <w:tcPr>
-            <w:tcW w:w="998" w:type="dxa"/>
-            <w:tcBorders>
-              <w:top w:val="nil"/>
-              <w:left w:val="nil"/>
-              <w:bottom w:val="single" w:sz="4" w:space="0" w:color="auto"/>
-              <w:right w:val="nil"/>
-            </w:tcBorders>
-            <w:shd w:val="clear" w:color="auto" w:fill="auto"/>
-            <w:noWrap/>
-            <w:vAlign w:val="bottom"/>
-            <w:hideMark/>
-          </w:tcPr>
-          <w:p>
-            <w:pPr>
-              <w:spacing w:after="60" w:line="360" w:lineRule="auto"/>
-              <w:jc w:val="center"/>
-              <w:rPr>
-                <w:rFonts w:asciiTheme="minorHAnsi" w:eastAsia="Times New Roman" w:hAnsiTheme="minorHAnsi" w:cs="Times New Roman"/>
-                <w:color w:val="000000"/>
-                <w:sz w:val="20"/>
-                <w:szCs w:val="20"/>
-                <w:lang w:eastAsia="en-AU"/>
-              </w:rPr>
-            </w:pPr>
-            <w:r>
-              <w:rPr>
-                <w:rFonts w:asciiTheme="minorHAnsi" w:hAnsiTheme="minorHAnsi"/>
-                <w:color w:val="000000"/>
-                <w:sz w:val="20"/>
-                <w:szCs w:val="20"/>
-              </w:rPr>
-              <w:t>0.49</w:t>
-            </w:r>
-          </w:p>
-        </w:tc>
-        <w:tc>
-          <w:tcPr>
-            <w:tcW w:w="1275" w:type="dxa"/>
-            <w:tcBorders>
-              <w:top w:val="nil"/>
-              <w:left w:val="nil"/>
-              <w:bottom w:val="single" w:sz="4" w:space="0" w:color="auto"/>
-              <w:right w:val="single" w:sz="4" w:space="0" w:color="auto"/>
-            </w:tcBorders>
-            <w:shd w:val="clear" w:color="auto" w:fill="auto"/>
-            <w:noWrap/>
-            <w:vAlign w:val="bottom"/>
-            <w:hideMark/>
-          </w:tcPr>
-          <w:p>
-            <w:pPr>
-              <w:spacing w:after="60" w:line="360" w:lineRule="auto"/>
-              <w:ind w:right="227"/>
-              <w:jc w:val="right"/>
-              <w:rPr>
-                <w:rFonts w:asciiTheme="minorHAnsi" w:eastAsia="Times New Roman" w:hAnsiTheme="minorHAnsi" w:cs="Times New Roman"/>
-                <w:color w:val="000000"/>
-                <w:sz w:val="20"/>
-                <w:szCs w:val="20"/>
-                <w:lang w:eastAsia="en-AU"/>
-              </w:rPr>
-            </w:pPr>
-            <w:r>
-              <w:rPr>
-                <w:rFonts w:asciiTheme="minorHAnsi" w:hAnsiTheme="minorHAnsi" w:cs="Times New Roman"/>
-                <w:color w:val="000000"/>
-                <w:sz w:val="20"/>
-                <w:szCs w:val="20"/>
-              </w:rPr>
-              <w:t>&lt;0.0001</w:t>
-            </w:r>
-          </w:p>
-        </w:tc>
-        <w:tc>
-          <w:tcPr>
-            <w:tcW w:w="532" w:type="dxa"/>
-            <w:tcBorders>
-              <w:top w:val="nil"/>
-              <w:left w:val="single" w:sz="4" w:space="0" w:color="auto"/>
-              <w:bottom w:val="single" w:sz="4" w:space="0" w:color="auto"/>
-              <w:right w:val="nil"/>
-            </w:tcBorders>
-            <w:vAlign w:val="bottom"/>
-          </w:tcPr>
-          <w:p>
-            <w:pPr>
-              <w:spacing w:after="60" w:line="360" w:lineRule="auto"/>
-              <w:ind w:right="113"/>
-              <w:jc w:val="center"/>
-              <w:rPr>
-                <w:rFonts w:asciiTheme="minorHAnsi" w:hAnsiTheme="minorHAnsi" w:cs="Times New Roman"/>
-                <w:color w:val="000000"/>
-                <w:sz w:val="20"/>
-                <w:szCs w:val="20"/>
-              </w:rPr>
-            </w:pPr>
-            <w:r>
-              <w:rPr>
-                <w:rFonts w:asciiTheme="minorHAnsi" w:hAnsiTheme="minorHAnsi"/>
-                <w:color w:val="000000"/>
-                <w:sz w:val="20"/>
-                <w:szCs w:val="20"/>
-              </w:rPr>
-              <w:t>28</w:t>
-            </w:r>
-          </w:p>
-        </w:tc>
-        <w:tc>
-          <w:tcPr>
-            <w:tcW w:w="958" w:type="dxa"/>
-            <w:tcBorders>
-              <w:top w:val="nil"/>
-              <w:left w:val="nil"/>
-              <w:bottom w:val="single" w:sz="4" w:space="0" w:color="auto"/>
-              <w:right w:val="nil"/>
-            </w:tcBorders>
-            <w:vAlign w:val="bottom"/>
-          </w:tcPr>
-          <w:p>
-            <w:pPr>
-              <w:spacing w:after="60" w:line="360" w:lineRule="auto"/>
-              <w:ind w:right="113"/>
-              <w:jc w:val="center"/>
-              <w:rPr>
-                <w:rFonts w:asciiTheme="minorHAnsi" w:hAnsiTheme="minorHAnsi" w:cs="Times New Roman"/>
-                <w:color w:val="000000"/>
-                <w:sz w:val="20"/>
-                <w:szCs w:val="20"/>
-              </w:rPr>
-            </w:pPr>
-            <w:r>
-              <w:rPr>
-                <w:rFonts w:asciiTheme="minorHAnsi" w:hAnsiTheme="minorHAnsi"/>
-                <w:color w:val="000000"/>
-                <w:sz w:val="20"/>
-                <w:szCs w:val="20"/>
-              </w:rPr>
-              <w:t>0.99</w:t>
-            </w:r>
-          </w:p>
-        </w:tc>
-        <w:tc>
-          <w:tcPr>
-            <w:tcW w:w="1237" w:type="dxa"/>
-            <w:tcBorders>
-              <w:top w:val="nil"/>
-              <w:left w:val="nil"/>
-              <w:bottom w:val="single" w:sz="4" w:space="0" w:color="auto"/>
-              <w:right w:val="nil"/>
-            </w:tcBorders>
-          </w:tcPr>
-          <w:p>
-            <w:pPr>
-              <w:spacing w:after="60" w:line="360" w:lineRule="auto"/>
-              <w:ind w:right="113"/>
-              <w:jc w:val="right"/>
-              <w:rPr>
-                <w:rFonts w:asciiTheme="minorHAnsi" w:hAnsiTheme="minorHAnsi" w:cs="Times New Roman"/>
-                <w:color w:val="000000"/>
-                <w:sz w:val="20"/>
-                <w:szCs w:val="20"/>
-              </w:rPr>
-            </w:pPr>
-            <w:r>
-              <w:rPr>
-                <w:rFonts w:asciiTheme="minorHAnsi" w:hAnsiTheme="minorHAnsi" w:cs="Times New Roman"/>
-                <w:color w:val="000000"/>
-                <w:sz w:val="20"/>
-                <w:szCs w:val="20"/>
-              </w:rPr>
-              <w:t>&lt;0.0001</w:t>
-            </w:r>
-          </w:p>
-        </w:tc>
-      </w:tr>
-      <w:tr>
-        <w:trPr>
-          <w:trHeight w:val="300"/>
-        </w:trPr>
-        <w:tc>
-          <w:tcPr>
-            <w:tcW w:w="2411" w:type="dxa"/>
-            <w:tcBorders>
-              <w:top w:val="single" w:sz="4" w:space="0" w:color="auto"/>
-              <w:left w:val="nil"/>
-              <w:bottom w:val="single" w:sz="4" w:space="0" w:color="auto"/>
-              <w:right w:val="single" w:sz="4" w:space="0" w:color="auto"/>
-            </w:tcBorders>
-            <w:shd w:val="clear" w:color="auto" w:fill="auto"/>
-            <w:noWrap/>
-            <w:vAlign w:val="center"/>
-          </w:tcPr>
-          <w:p>
-            <w:pPr>
-              <w:spacing w:after="60" w:line="360" w:lineRule="auto"/>
-              <w:rPr>
-                <w:rFonts w:asciiTheme="minorHAnsi" w:eastAsia="Times New Roman" w:hAnsiTheme="minorHAnsi" w:cs="Times New Roman"/>
-                <w:color w:val="000000"/>
-                <w:sz w:val="20"/>
-                <w:szCs w:val="20"/>
-                <w:lang w:eastAsia="en-AU"/>
-              </w:rPr>
-            </w:pPr>
-            <w:r>
-              <w:rPr>
-                <w:rFonts w:asciiTheme="minorHAnsi" w:eastAsia="Times New Roman" w:hAnsiTheme="minorHAnsi" w:cs="Times New Roman"/>
-                <w:color w:val="000000"/>
-                <w:sz w:val="20"/>
-                <w:szCs w:val="20"/>
-                <w:lang w:eastAsia="en-AU"/>
-              </w:rPr>
-              <w:t>Across all individuals</w:t>
-            </w:r>
-          </w:p>
-        </w:tc>
-        <w:tc>
-          <w:tcPr>
-            <w:tcW w:w="419" w:type="dxa"/>
-            <w:tcBorders>
-              <w:top w:val="single" w:sz="4" w:space="0" w:color="auto"/>
-              <w:left w:val="single" w:sz="4" w:space="0" w:color="auto"/>
-              <w:bottom w:val="single" w:sz="4" w:space="0" w:color="auto"/>
-              <w:right w:val="nil"/>
-            </w:tcBorders>
-            <w:shd w:val="clear" w:color="auto" w:fill="auto"/>
-            <w:noWrap/>
-            <w:vAlign w:val="bottom"/>
-          </w:tcPr>
-          <w:p>
-            <w:pPr>
-              <w:spacing w:after="60" w:line="360" w:lineRule="auto"/>
-              <w:jc w:val="center"/>
-              <w:rPr>
-                <w:rFonts w:asciiTheme="minorHAnsi" w:hAnsiTheme="minorHAnsi"/>
-                <w:color w:val="000000"/>
-                <w:sz w:val="20"/>
-                <w:szCs w:val="20"/>
-              </w:rPr>
-            </w:pPr>
-            <w:r>
-              <w:rPr>
-                <w:rFonts w:asciiTheme="minorHAnsi" w:hAnsiTheme="minorHAnsi"/>
-                <w:color w:val="000000"/>
-                <w:sz w:val="20"/>
-                <w:szCs w:val="20"/>
-              </w:rPr>
-              <w:t>223</w:t>
-            </w:r>
-          </w:p>
-        </w:tc>
-        <w:tc>
-          <w:tcPr>
-            <w:tcW w:w="998" w:type="dxa"/>
-            <w:tcBorders>
-              <w:top w:val="single" w:sz="4" w:space="0" w:color="auto"/>
-              <w:left w:val="nil"/>
-              <w:bottom w:val="single" w:sz="4" w:space="0" w:color="auto"/>
-              <w:right w:val="nil"/>
-            </w:tcBorders>
-            <w:shd w:val="clear" w:color="auto" w:fill="auto"/>
-            <w:noWrap/>
-            <w:vAlign w:val="bottom"/>
-          </w:tcPr>
-          <w:p>
-            <w:pPr>
-              <w:spacing w:after="60" w:line="360" w:lineRule="auto"/>
-              <w:jc w:val="center"/>
-              <w:rPr>
-                <w:rFonts w:asciiTheme="minorHAnsi" w:hAnsiTheme="minorHAnsi"/>
-                <w:color w:val="000000"/>
-                <w:sz w:val="20"/>
-                <w:szCs w:val="20"/>
-              </w:rPr>
-            </w:pPr>
-            <w:r>
-              <w:rPr>
-                <w:rFonts w:asciiTheme="minorHAnsi" w:hAnsiTheme="minorHAnsi"/>
-                <w:color w:val="000000"/>
-                <w:sz w:val="20"/>
-                <w:szCs w:val="20"/>
-              </w:rPr>
-              <w:t>0.66</w:t>
-            </w:r>
-          </w:p>
-        </w:tc>
-        <w:tc>
-          <w:tcPr>
-            <w:tcW w:w="1275" w:type="dxa"/>
-            <w:tcBorders>
-              <w:top w:val="single" w:sz="4" w:space="0" w:color="auto"/>
-              <w:left w:val="nil"/>
-              <w:bottom w:val="single" w:sz="4" w:space="0" w:color="auto"/>
-              <w:right w:val="single" w:sz="4" w:space="0" w:color="auto"/>
-            </w:tcBorders>
-            <w:shd w:val="clear" w:color="auto" w:fill="auto"/>
-            <w:noWrap/>
-            <w:vAlign w:val="bottom"/>
-          </w:tcPr>
-          <w:p>
-            <w:pPr>
-              <w:spacing w:after="60" w:line="360" w:lineRule="auto"/>
-              <w:ind w:right="227"/>
-              <w:jc w:val="right"/>
-              <w:rPr>
-                <w:rFonts w:asciiTheme="minorHAnsi" w:hAnsiTheme="minorHAnsi" w:cs="Times New Roman"/>
-                <w:color w:val="000000"/>
-                <w:sz w:val="20"/>
-                <w:szCs w:val="20"/>
-              </w:rPr>
-            </w:pPr>
-            <w:r>
-              <w:rPr>
-                <w:rFonts w:asciiTheme="minorHAnsi" w:hAnsiTheme="minorHAnsi" w:cs="Times New Roman"/>
-                <w:color w:val="000000"/>
-                <w:sz w:val="20"/>
-                <w:szCs w:val="20"/>
-              </w:rPr>
-              <w:t>&lt;0.0001</w:t>
-            </w:r>
-          </w:p>
-        </w:tc>
-        <w:tc>
-          <w:tcPr>
-            <w:tcW w:w="532" w:type="dxa"/>
-            <w:tcBorders>
-              <w:top w:val="single" w:sz="4" w:space="0" w:color="auto"/>
-              <w:left w:val="single" w:sz="4" w:space="0" w:color="auto"/>
-              <w:bottom w:val="single" w:sz="4" w:space="0" w:color="auto"/>
-              <w:right w:val="nil"/>
-            </w:tcBorders>
-            <w:vAlign w:val="bottom"/>
-          </w:tcPr>
-          <w:p>
-            <w:pPr>
-              <w:spacing w:after="60" w:line="360" w:lineRule="auto"/>
-              <w:ind w:right="113"/>
-              <w:jc w:val="center"/>
-              <w:rPr>
-                <w:rFonts w:asciiTheme="minorHAnsi" w:hAnsiTheme="minorHAnsi"/>
-                <w:color w:val="000000"/>
-                <w:sz w:val="20"/>
-                <w:szCs w:val="20"/>
-              </w:rPr>
-            </w:pPr>
-            <w:r>
-              <w:rPr>
-                <w:rFonts w:asciiTheme="minorHAnsi" w:hAnsiTheme="minorHAnsi"/>
-                <w:color w:val="000000"/>
-                <w:sz w:val="20"/>
-                <w:szCs w:val="20"/>
-              </w:rPr>
-              <w:t>223</w:t>
-            </w:r>
-          </w:p>
-        </w:tc>
-        <w:tc>
-          <w:tcPr>
-            <w:tcW w:w="958" w:type="dxa"/>
-            <w:tcBorders>
-              <w:top w:val="single" w:sz="4" w:space="0" w:color="auto"/>
-              <w:left w:val="nil"/>
-              <w:bottom w:val="single" w:sz="4" w:space="0" w:color="auto"/>
-              <w:right w:val="nil"/>
-            </w:tcBorders>
-            <w:vAlign w:val="bottom"/>
-          </w:tcPr>
-          <w:p>
-            <w:pPr>
-              <w:spacing w:after="60" w:line="360" w:lineRule="auto"/>
-              <w:ind w:right="113"/>
-              <w:jc w:val="center"/>
-              <w:rPr>
-                <w:rFonts w:asciiTheme="minorHAnsi" w:hAnsiTheme="minorHAnsi"/>
-                <w:color w:val="000000"/>
-                <w:sz w:val="20"/>
-                <w:szCs w:val="20"/>
-              </w:rPr>
-            </w:pPr>
-            <w:r>
-              <w:rPr>
-                <w:rFonts w:asciiTheme="minorHAnsi" w:hAnsiTheme="minorHAnsi"/>
-                <w:color w:val="000000"/>
-                <w:sz w:val="20"/>
-                <w:szCs w:val="20"/>
-              </w:rPr>
-              <w:t>0.92</w:t>
-            </w:r>
-          </w:p>
-        </w:tc>
-        <w:tc>
-          <w:tcPr>
-            <w:tcW w:w="1237" w:type="dxa"/>
-            <w:tcBorders>
-              <w:top w:val="single" w:sz="4" w:space="0" w:color="auto"/>
-              <w:left w:val="nil"/>
-              <w:bottom w:val="single" w:sz="4" w:space="0" w:color="auto"/>
-              <w:right w:val="nil"/>
-            </w:tcBorders>
-          </w:tcPr>
-          <w:p>
-            <w:pPr>
-              <w:spacing w:after="60" w:line="360" w:lineRule="auto"/>
-              <w:ind w:right="113"/>
-              <w:jc w:val="right"/>
-              <w:rPr>
-                <w:rFonts w:asciiTheme="minorHAnsi" w:hAnsiTheme="minorHAnsi" w:cs="Times New Roman"/>
-                <w:color w:val="000000"/>
-                <w:sz w:val="20"/>
-                <w:szCs w:val="20"/>
-              </w:rPr>
-            </w:pPr>
-            <w:r>
-              <w:rPr>
-                <w:rFonts w:asciiTheme="minorHAnsi" w:hAnsiTheme="minorHAnsi" w:cs="Times New Roman"/>
-                <w:color w:val="000000"/>
-                <w:sz w:val="20"/>
-                <w:szCs w:val="20"/>
-              </w:rPr>
-              <w:t>&lt;0.0001</w:t>
-            </w:r>
-          </w:p>
-        </w:tc>
-      </w:tr>
-    </w:tbl>
-    <w:p>
-      <w:pPr>
-        <w:rPr>
-          <w:b/>
-        </w:rPr>
-      </w:pPr>
-    </w:p>
-    <w:p>
-      <w:r>
-        <w:rPr>
-          <w:b/>
-        </w:rPr>
-        <w:t xml:space="preserve">Table </w:t>
-      </w:r>
-      <w:r>
-        <w:rPr>
-          <w:b/>
-        </w:rPr>
-        <w:t>S1</w:t>
-      </w:r>
-      <w:r>
-        <w:rPr>
-          <w:b/>
-        </w:rPr>
-        <w:t>.</w:t>
-      </w:r>
-      <w:r>
-        <w:t xml:space="preserve"> </w:t>
-      </w:r>
-      <w:r>
-        <w:t>Correlations, within each of the 14 study species, between tot</w:t>
-      </w:r>
-      <w:r>
-        <w:t xml:space="preserve">al reproductive investment (mg) and investment in </w:t>
-      </w:r>
-      <w:r>
-        <w:t xml:space="preserve">seeds </w:t>
-      </w:r>
-      <w:r>
-        <w:t xml:space="preserve">(mg) and between reproductive investment (mg) and investment as defined by the composite variable, flower weight * bud count. </w:t>
-      </w:r>
-      <w:r>
-        <w:t>All r</w:t>
-      </w:r>
-      <w:r>
-        <w:t>egressions include only those individual</w:t>
-      </w:r>
-      <w:r>
-        <w:t>s that produced at least 1 seed.</w:t>
-      </w:r>
     </w:p>
     <w:sectPr>
       <w:pgSz w:w="11906" w:h="16838"/>
@@ -17345,7 +13010,7 @@
 </file>
 
 <file path=customXml/itemProps1.xml><?xml version="1.0" encoding="utf-8"?>
-<ds:datastoreItem xmlns:ds="http://schemas.openxmlformats.org/officeDocument/2006/customXml" ds:itemID="{255C0474-6268-4F86-8E7F-92F84EFEB20F}">
+<ds:datastoreItem xmlns:ds="http://schemas.openxmlformats.org/officeDocument/2006/customXml" ds:itemID="{FE8252A9-3B72-45D1-9E70-D75AE434C45D}">
   <ds:schemaRefs>
     <ds:schemaRef ds:uri="http://schemas.openxmlformats.org/officeDocument/2006/bibliography"/>
   </ds:schemaRefs>

</xml_diff>

<commit_message>
Edits to Accessory Figs manuscript, including reworking Figure 1 and accompanying text and work on discussion.
Some work on Tables for Supp Material
</commit_message>
<xml_diff>
--- a/ms/Accessory/Wenk-Accessory-Figures.docx
+++ b/ms/Accessory/Wenk-Accessory-Figures.docx
@@ -9826,15 +9826,15 @@
         <mc:AlternateContent>
           <mc:Choice Requires="wpg">
             <w:drawing>
-              <wp:anchor distT="0" distB="0" distL="114300" distR="114300" simplePos="0" relativeHeight="251732992" behindDoc="0" locked="0" layoutInCell="1" allowOverlap="1" wp14:anchorId="0D30C95D" wp14:editId="7132395C">
+              <wp:anchor distT="0" distB="0" distL="114300" distR="114300" simplePos="0" relativeHeight="251732992" behindDoc="0" locked="0" layoutInCell="1" allowOverlap="1" wp14:anchorId="0D30C95D" wp14:editId="3ABC942A">
                 <wp:simplePos x="0" y="0"/>
                 <wp:positionH relativeFrom="column">
-                  <wp:posOffset>1623774</wp:posOffset>
+                  <wp:posOffset>1138695</wp:posOffset>
                 </wp:positionH>
                 <wp:positionV relativeFrom="paragraph">
-                  <wp:posOffset>-576967</wp:posOffset>
+                  <wp:posOffset>8567</wp:posOffset>
                 </wp:positionV>
-                <wp:extent cx="4581308" cy="3443916"/>
+                <wp:extent cx="4581308" cy="1585043"/>
                 <wp:effectExtent l="0" t="0" r="10160" b="0"/>
                 <wp:wrapNone/>
                 <wp:docPr id="31" name="Group 50"/>
@@ -9846,9 +9846,9 @@
                       <wpg:grpSpPr>
                         <a:xfrm>
                           <a:off x="0" y="0"/>
-                          <a:ext cx="4581308" cy="3443916"/>
+                          <a:ext cx="4581308" cy="1585043"/>
                           <a:chOff x="108334" y="0"/>
-                          <a:chExt cx="4885135" cy="3713859"/>
+                          <a:chExt cx="4885135" cy="1709283"/>
                         </a:xfrm>
                       </wpg:grpSpPr>
                       <wps:wsp>
@@ -9870,7 +9870,53 @@
                               <w:pPr>
                                 <w:pStyle w:val="NormalWeb"/>
                                 <w:spacing w:before="0" w:beforeAutospacing="0" w:after="0" w:afterAutospacing="0"/>
+                                <w:rPr>
+                                  <w:sz w:val="22"/>
+                                  <w:szCs w:val="22"/>
+                                </w:rPr>
                               </w:pPr>
+                              <w:r>
+                                <w:rPr>
+                                  <w:rFonts w:asciiTheme="minorHAnsi" w:hAnsi="Calibri" w:cstheme="minorBidi"/>
+                                  <w:b/>
+                                  <w:bCs/>
+                                  <w:i/>
+                                  <w:iCs/>
+                                  <w:color w:val="000000" w:themeColor="text1"/>
+                                  <w:kern w:val="24"/>
+                                  <w:sz w:val="22"/>
+                                  <w:szCs w:val="22"/>
+                                </w:rPr>
+                                <w:t>a</w:t>
+                              </w:r>
+                              <w:r>
+                                <w:rPr>
+                                  <w:rFonts w:asciiTheme="minorHAnsi" w:hAnsi="Calibri" w:cstheme="minorBidi"/>
+                                  <w:b/>
+                                  <w:bCs/>
+                                  <w:i/>
+                                  <w:iCs/>
+                                  <w:color w:val="000000" w:themeColor="text1"/>
+                                  <w:kern w:val="24"/>
+                                  <w:sz w:val="22"/>
+                                  <w:szCs w:val="22"/>
+                                </w:rPr>
+                                <w:t>.</w:t>
+                              </w:r>
+                              <w:r>
+                                <w:rPr>
+                                  <w:rFonts w:asciiTheme="minorHAnsi" w:hAnsi="Calibri" w:cstheme="minorBidi"/>
+                                  <w:b/>
+                                  <w:bCs/>
+                                  <w:i/>
+                                  <w:iCs/>
+                                  <w:color w:val="000000" w:themeColor="text1"/>
+                                  <w:kern w:val="24"/>
+                                  <w:sz w:val="22"/>
+                                  <w:szCs w:val="22"/>
+                                </w:rPr>
+                                <w:t xml:space="preserve"> </w:t>
+                              </w:r>
                               <w:r>
                                 <w:rPr>
                                   <w:rFonts w:asciiTheme="minorHAnsi" w:hAnsi="Calibri" w:cstheme="minorBidi"/>
@@ -10511,18 +10557,6 @@
                                 <w:pStyle w:val="NormalWeb"/>
                                 <w:spacing w:before="0" w:beforeAutospacing="0" w:after="0" w:afterAutospacing="0"/>
                               </w:pPr>
-                              <w:r>
-                                <w:rPr>
-                                  <w:rFonts w:asciiTheme="minorHAnsi" w:hAnsi="Calibri" w:cstheme="minorBidi"/>
-                                  <w:b/>
-                                  <w:bCs/>
-                                  <w:i/>
-                                  <w:iCs/>
-                                  <w:color w:val="000000" w:themeColor="text1"/>
-                                  <w:kern w:val="24"/>
-                                </w:rPr>
-                                <w:t>a.</w:t>
-                              </w:r>
                             </w:p>
                           </w:txbxContent>
                         </wps:txbx>
@@ -10700,47 +10734,6 @@
                         </wps:style>
                         <wps:bodyPr/>
                       </wps:wsp>
-                      <wps:wsp>
-                        <wps:cNvPr id="56" name="TextBox 48"/>
-                        <wps:cNvSpPr txBox="1"/>
-                        <wps:spPr>
-                          <a:xfrm>
-                            <a:off x="108342" y="3451604"/>
-                            <a:ext cx="1154972" cy="262255"/>
-                          </a:xfrm>
-                          <a:prstGeom prst="rect">
-                            <a:avLst/>
-                          </a:prstGeom>
-                          <a:noFill/>
-                        </wps:spPr>
-                        <wps:txbx>
-                          <w:txbxContent>
-                            <w:p>
-                              <w:pPr>
-                                <w:pStyle w:val="NormalWeb"/>
-                                <w:spacing w:before="0" w:beforeAutospacing="0" w:after="0" w:afterAutospacing="0"/>
-                              </w:pPr>
-                              <w:r>
-                                <w:rPr>
-                                  <w:rFonts w:asciiTheme="minorHAnsi" w:hAnsi="Calibri" w:cstheme="minorBidi"/>
-                                  <w:b/>
-                                  <w:bCs/>
-                                  <w:i/>
-                                  <w:iCs/>
-                                  <w:color w:val="000000" w:themeColor="text1"/>
-                                  <w:kern w:val="24"/>
-                                  <w:sz w:val="22"/>
-                                  <w:szCs w:val="22"/>
-                                </w:rPr>
-                                <w:t>Predictions</w:t>
-                              </w:r>
-                            </w:p>
-                          </w:txbxContent>
-                        </wps:txbx>
-                        <wps:bodyPr wrap="square" rtlCol="0">
-                          <a:noAutofit/>
-                        </wps:bodyPr>
-                      </wps:wsp>
                     </wpg:wgp>
                   </a:graphicData>
                 </a:graphic>
@@ -10755,7 +10748,7 @@
           </mc:Choice>
           <mc:Fallback>
             <w:pict>
-              <v:group w14:anchorId="0D30C95D" id="Group 50" o:spid="_x0000_s1026" style="position:absolute;margin-left:127.85pt;margin-top:-45.45pt;width:360.75pt;height:271.15pt;z-index:251732992;mso-width-relative:margin;mso-height-relative:margin" coordorigin="1083" coordsize="48851,37138" o:gfxdata="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">
+              <v:group w14:anchorId="0D30C95D" id="Group 50" o:spid="_x0000_s1026" style="position:absolute;margin-left:89.65pt;margin-top:.65pt;width:360.75pt;height:124.8pt;z-index:251732992;mso-width-relative:margin;mso-height-relative:margin" coordorigin="1083" coordsize="48851,17092" o:gfxdata="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">
                 <v:shapetype id="_x0000_t202" coordsize="21600,21600" o:spt="202" path="m,l,21600r21600,l21600,xe">
                   <v:stroke joinstyle="miter"/>
                   <v:path gradientshapeok="t" o:connecttype="rect"/>
@@ -10767,7 +10760,53 @@
                         <w:pPr>
                           <w:pStyle w:val="NormalWeb"/>
                           <w:spacing w:before="0" w:beforeAutospacing="0" w:after="0" w:afterAutospacing="0"/>
+                          <w:rPr>
+                            <w:sz w:val="22"/>
+                            <w:szCs w:val="22"/>
+                          </w:rPr>
                         </w:pPr>
+                        <w:r>
+                          <w:rPr>
+                            <w:rFonts w:asciiTheme="minorHAnsi" w:hAnsi="Calibri" w:cstheme="minorBidi"/>
+                            <w:b/>
+                            <w:bCs/>
+                            <w:i/>
+                            <w:iCs/>
+                            <w:color w:val="000000" w:themeColor="text1"/>
+                            <w:kern w:val="24"/>
+                            <w:sz w:val="22"/>
+                            <w:szCs w:val="22"/>
+                          </w:rPr>
+                          <w:t>a</w:t>
+                        </w:r>
+                        <w:r>
+                          <w:rPr>
+                            <w:rFonts w:asciiTheme="minorHAnsi" w:hAnsi="Calibri" w:cstheme="minorBidi"/>
+                            <w:b/>
+                            <w:bCs/>
+                            <w:i/>
+                            <w:iCs/>
+                            <w:color w:val="000000" w:themeColor="text1"/>
+                            <w:kern w:val="24"/>
+                            <w:sz w:val="22"/>
+                            <w:szCs w:val="22"/>
+                          </w:rPr>
+                          <w:t>.</w:t>
+                        </w:r>
+                        <w:r>
+                          <w:rPr>
+                            <w:rFonts w:asciiTheme="minorHAnsi" w:hAnsi="Calibri" w:cstheme="minorBidi"/>
+                            <w:b/>
+                            <w:bCs/>
+                            <w:i/>
+                            <w:iCs/>
+                            <w:color w:val="000000" w:themeColor="text1"/>
+                            <w:kern w:val="24"/>
+                            <w:sz w:val="22"/>
+                            <w:szCs w:val="22"/>
+                          </w:rPr>
+                          <w:t xml:space="preserve"> </w:t>
+                        </w:r>
                         <w:r>
                           <w:rPr>
                             <w:rFonts w:asciiTheme="minorHAnsi" w:hAnsi="Calibri" w:cstheme="minorBidi"/>
@@ -11034,32 +11073,6 @@
                           <w:pStyle w:val="NormalWeb"/>
                           <w:spacing w:before="0" w:beforeAutospacing="0" w:after="0" w:afterAutospacing="0"/>
                         </w:pPr>
-                        <w:proofErr w:type="gramStart"/>
-                        <w:r>
-                          <w:rPr>
-                            <w:rFonts w:asciiTheme="minorHAnsi" w:hAnsi="Calibri" w:cstheme="minorBidi"/>
-                            <w:b/>
-                            <w:bCs/>
-                            <w:i/>
-                            <w:iCs/>
-                            <w:color w:val="000000" w:themeColor="text1"/>
-                            <w:kern w:val="24"/>
-                          </w:rPr>
-                          <w:t>a</w:t>
-                        </w:r>
-                        <w:proofErr w:type="gramEnd"/>
-                        <w:r>
-                          <w:rPr>
-                            <w:rFonts w:asciiTheme="minorHAnsi" w:hAnsi="Calibri" w:cstheme="minorBidi"/>
-                            <w:b/>
-                            <w:bCs/>
-                            <w:i/>
-                            <w:iCs/>
-                            <w:color w:val="000000" w:themeColor="text1"/>
-                            <w:kern w:val="24"/>
-                          </w:rPr>
-                          <w:t>.</w:t>
-                        </w:r>
                       </w:p>
                     </w:txbxContent>
                   </v:textbox>
@@ -11122,32 +11135,6 @@
                 <v:shape id="Elbow Connector 54" o:spid="_x0000_s1046" type="#_x0000_t34" style="position:absolute;left:23809;top:13105;width:3360;height:2193;visibility:visible;mso-wrap-style:square" o:connectortype="elbow" o:gfxdata="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" strokecolor="black [3213]" strokeweight="1pt">
                   <v:stroke endarrow="block"/>
                 </v:shape>
-                <v:shape id="TextBox 48" o:spid="_x0000_s1047" type="#_x0000_t202" style="position:absolute;left:1083;top:34516;width:11550;height:2622;visibility:visible;mso-wrap-style:square;v-text-anchor:top" o:gfxdata="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" filled="f" stroked="f">
-                  <v:textbox>
-                    <w:txbxContent>
-                      <w:p>
-                        <w:pPr>
-                          <w:pStyle w:val="NormalWeb"/>
-                          <w:spacing w:before="0" w:beforeAutospacing="0" w:after="0" w:afterAutospacing="0"/>
-                        </w:pPr>
-                        <w:r>
-                          <w:rPr>
-                            <w:rFonts w:asciiTheme="minorHAnsi" w:hAnsi="Calibri" w:cstheme="minorBidi"/>
-                            <w:b/>
-                            <w:bCs/>
-                            <w:i/>
-                            <w:iCs/>
-                            <w:color w:val="000000" w:themeColor="text1"/>
-                            <w:kern w:val="24"/>
-                            <w:sz w:val="22"/>
-                            <w:szCs w:val="22"/>
-                          </w:rPr>
-                          <w:t>Predictions</w:t>
-                        </w:r>
-                      </w:p>
-                    </w:txbxContent>
-                  </v:textbox>
-                </v:shape>
               </v:group>
             </w:pict>
           </mc:Fallback>
@@ -11158,6 +11145,7 @@
       </w:r>
     </w:p>
     <w:p/>
+    <w:p/>
     <w:p>
       <w:r>
         <w:rPr>
@@ -11165,18 +11153,18 @@
           <w:lang w:eastAsia="en-AU"/>
         </w:rPr>
         <w:drawing>
-          <wp:anchor distT="0" distB="0" distL="114300" distR="114300" simplePos="0" relativeHeight="251738112" behindDoc="0" locked="0" layoutInCell="1" allowOverlap="1" wp14:anchorId="6A702C4C" wp14:editId="53306F25">
+          <wp:anchor distT="0" distB="0" distL="114300" distR="114300" simplePos="0" relativeHeight="251747328" behindDoc="0" locked="0" layoutInCell="1" allowOverlap="1" wp14:anchorId="4AFDE0B6" wp14:editId="59ED30FC">
             <wp:simplePos x="0" y="0"/>
             <wp:positionH relativeFrom="column">
-              <wp:posOffset>1641685</wp:posOffset>
+              <wp:posOffset>683895</wp:posOffset>
             </wp:positionH>
             <wp:positionV relativeFrom="paragraph">
-              <wp:posOffset>236717</wp:posOffset>
+              <wp:posOffset>366080</wp:posOffset>
             </wp:positionV>
-            <wp:extent cx="3630930" cy="1818640"/>
-            <wp:effectExtent l="0" t="0" r="0" b="0"/>
+            <wp:extent cx="5408930" cy="2162810"/>
+            <wp:effectExtent l="0" t="0" r="1270" b="8890"/>
             <wp:wrapSquare wrapText="bothSides"/>
-            <wp:docPr id="7" name="Picture 7"/>
+            <wp:docPr id="103" name="Picture 103"/>
             <wp:cNvGraphicFramePr>
               <a:graphicFrameLocks xmlns:a="http://schemas.openxmlformats.org/drawingml/2006/main" noChangeAspect="1"/>
             </wp:cNvGraphicFramePr>
@@ -11184,7 +11172,7 @@
               <a:graphicData uri="http://schemas.openxmlformats.org/drawingml/2006/picture">
                 <pic:pic xmlns:pic="http://schemas.openxmlformats.org/drawingml/2006/picture">
                   <pic:nvPicPr>
-                    <pic:cNvPr id="7" name="Figure01b&amp;c_predictions.wmf"/>
+                    <pic:cNvPr id="103" name="Figure01b&amp;c&amp;d_predictions.png"/>
                     <pic:cNvPicPr/>
                   </pic:nvPicPr>
                   <pic:blipFill>
@@ -11202,7 +11190,7 @@
                   <pic:spPr>
                     <a:xfrm>
                       <a:off x="0" y="0"/>
-                      <a:ext cx="3630930" cy="1818640"/>
+                      <a:ext cx="5408930" cy="2162810"/>
                     </a:xfrm>
                     <a:prstGeom prst="rect">
                       <a:avLst/>
@@ -11225,75 +11213,1419 @@
     <w:p/>
     <w:p/>
     <w:p>
+      <w:pPr>
+        <w:pStyle w:val="NormalWeb"/>
+        <w:spacing w:before="0" w:beforeAutospacing="0" w:after="0" w:afterAutospacing="0"/>
+        <w:ind w:left="1440"/>
+        <w:rPr>
+          <w:rFonts w:asciiTheme="minorHAnsi" w:hAnsi="Calibri" w:cstheme="minorBidi"/>
+          <w:b/>
+          <w:bCs/>
+          <w:i/>
+          <w:iCs/>
+          <w:color w:val="000000" w:themeColor="text1"/>
+          <w:kern w:val="24"/>
+          <w:sz w:val="22"/>
+          <w:szCs w:val="22"/>
+        </w:rPr>
+      </w:pPr>
+    </w:p>
+    <w:p>
+      <w:pPr>
+        <w:pStyle w:val="NormalWeb"/>
+        <w:spacing w:before="0" w:beforeAutospacing="0" w:after="0" w:afterAutospacing="0"/>
+        <w:ind w:left="1440"/>
+        <w:rPr>
+          <w:rFonts w:asciiTheme="minorHAnsi" w:hAnsi="Calibri" w:cstheme="minorBidi"/>
+          <w:b/>
+          <w:bCs/>
+          <w:i/>
+          <w:iCs/>
+          <w:color w:val="000000" w:themeColor="text1"/>
+          <w:kern w:val="24"/>
+          <w:sz w:val="22"/>
+          <w:szCs w:val="22"/>
+        </w:rPr>
+      </w:pPr>
+    </w:p>
+    <w:p>
+      <w:pPr>
+        <w:pStyle w:val="NormalWeb"/>
+        <w:spacing w:before="0" w:beforeAutospacing="0" w:after="0" w:afterAutospacing="0"/>
+        <w:ind w:left="1440"/>
+        <w:rPr>
+          <w:rFonts w:asciiTheme="minorHAnsi" w:hAnsi="Calibri" w:cstheme="minorBidi"/>
+          <w:b/>
+          <w:bCs/>
+          <w:i/>
+          <w:iCs/>
+          <w:color w:val="000000" w:themeColor="text1"/>
+          <w:kern w:val="24"/>
+          <w:sz w:val="22"/>
+          <w:szCs w:val="22"/>
+        </w:rPr>
+      </w:pPr>
+    </w:p>
+    <w:p>
+      <w:pPr>
+        <w:pStyle w:val="NormalWeb"/>
+        <w:spacing w:before="0" w:beforeAutospacing="0" w:after="0" w:afterAutospacing="0"/>
+        <w:ind w:left="1440"/>
+        <w:rPr>
+          <w:rFonts w:asciiTheme="minorHAnsi" w:hAnsi="Calibri" w:cstheme="minorBidi"/>
+          <w:b/>
+          <w:bCs/>
+          <w:i/>
+          <w:iCs/>
+          <w:color w:val="000000" w:themeColor="text1"/>
+          <w:kern w:val="24"/>
+          <w:sz w:val="22"/>
+          <w:szCs w:val="22"/>
+        </w:rPr>
+      </w:pPr>
+    </w:p>
+    <w:p>
+      <w:pPr>
+        <w:pStyle w:val="NormalWeb"/>
+        <w:spacing w:before="0" w:beforeAutospacing="0" w:after="0" w:afterAutospacing="0"/>
+        <w:ind w:left="1440"/>
+        <w:rPr>
+          <w:rFonts w:asciiTheme="minorHAnsi" w:hAnsi="Calibri" w:cstheme="minorBidi"/>
+          <w:b/>
+          <w:bCs/>
+          <w:i/>
+          <w:iCs/>
+          <w:color w:val="000000" w:themeColor="text1"/>
+          <w:kern w:val="24"/>
+          <w:sz w:val="22"/>
+          <w:szCs w:val="22"/>
+        </w:rPr>
+      </w:pPr>
+    </w:p>
+    <w:p>
+      <w:pPr>
+        <w:pStyle w:val="NormalWeb"/>
+        <w:spacing w:before="0" w:beforeAutospacing="0" w:after="0" w:afterAutospacing="0"/>
+        <w:ind w:left="1440"/>
+        <w:rPr>
+          <w:rFonts w:asciiTheme="minorHAnsi" w:hAnsi="Calibri" w:cstheme="minorBidi"/>
+          <w:b/>
+          <w:bCs/>
+          <w:i/>
+          <w:iCs/>
+          <w:color w:val="000000" w:themeColor="text1"/>
+          <w:kern w:val="24"/>
+          <w:sz w:val="22"/>
+          <w:szCs w:val="22"/>
+        </w:rPr>
+      </w:pPr>
       <w:r>
         <w:rPr>
-          <w:noProof/>
-          <w:lang w:eastAsia="en-AU"/>
+          <w:rFonts w:asciiTheme="minorHAnsi" w:hAnsi="Calibri" w:cstheme="minorBidi"/>
+          <w:b/>
+          <w:bCs/>
+          <w:i/>
+          <w:iCs/>
+          <w:color w:val="000000" w:themeColor="text1"/>
+          <w:kern w:val="24"/>
+          <w:sz w:val="22"/>
+          <w:szCs w:val="22"/>
         </w:rPr>
-        <w:drawing>
-          <wp:anchor distT="0" distB="0" distL="114300" distR="114300" simplePos="0" relativeHeight="251740160" behindDoc="0" locked="0" layoutInCell="1" allowOverlap="1" wp14:anchorId="2DB00BED" wp14:editId="523D89E8">
-            <wp:simplePos x="0" y="0"/>
-            <wp:positionH relativeFrom="column">
-              <wp:posOffset>1718310</wp:posOffset>
-            </wp:positionH>
-            <wp:positionV relativeFrom="paragraph">
-              <wp:posOffset>190500</wp:posOffset>
-            </wp:positionV>
-            <wp:extent cx="3493770" cy="3495675"/>
-            <wp:effectExtent l="0" t="0" r="0" b="0"/>
-            <wp:wrapSquare wrapText="bothSides"/>
-            <wp:docPr id="1" name="Picture 1"/>
-            <wp:cNvGraphicFramePr>
-              <a:graphicFrameLocks xmlns:a="http://schemas.openxmlformats.org/drawingml/2006/main" noChangeAspect="1"/>
-            </wp:cNvGraphicFramePr>
-            <a:graphic xmlns:a="http://schemas.openxmlformats.org/drawingml/2006/main">
-              <a:graphicData uri="http://schemas.openxmlformats.org/drawingml/2006/picture">
-                <pic:pic xmlns:pic="http://schemas.openxmlformats.org/drawingml/2006/picture">
-                  <pic:nvPicPr>
-                    <pic:cNvPr id="1" name="Figure01def_predictions.wmf"/>
-                    <pic:cNvPicPr/>
-                  </pic:nvPicPr>
-                  <pic:blipFill>
-                    <a:blip r:embed="rId10">
-                      <a:extLst>
-                        <a:ext uri="{28A0092B-C50C-407E-A947-70E740481C1C}">
-                          <a14:useLocalDpi xmlns:a14="http://schemas.microsoft.com/office/drawing/2010/main" val="0"/>
-                        </a:ext>
-                      </a:extLst>
-                    </a:blip>
-                    <a:stretch>
-                      <a:fillRect/>
-                    </a:stretch>
-                  </pic:blipFill>
-                  <pic:spPr>
-                    <a:xfrm>
-                      <a:off x="0" y="0"/>
-                      <a:ext cx="3493770" cy="3495675"/>
-                    </a:xfrm>
-                    <a:prstGeom prst="rect">
-                      <a:avLst/>
-                    </a:prstGeom>
-                  </pic:spPr>
-                </pic:pic>
-              </a:graphicData>
-            </a:graphic>
-            <wp14:sizeRelH relativeFrom="margin">
-              <wp14:pctWidth>0</wp14:pctWidth>
-            </wp14:sizeRelH>
-            <wp14:sizeRelV relativeFrom="margin">
-              <wp14:pctHeight>0</wp14:pctHeight>
-            </wp14:sizeRelV>
-          </wp:anchor>
-        </w:drawing>
+        <w:t xml:space="preserve">e. </w:t>
       </w:r>
+      <w:r>
+        <w:rPr>
+          <w:rFonts w:asciiTheme="minorHAnsi" w:hAnsi="Calibri" w:cstheme="minorBidi"/>
+          <w:b/>
+          <w:bCs/>
+          <w:i/>
+          <w:iCs/>
+          <w:color w:val="000000" w:themeColor="text1"/>
+          <w:kern w:val="24"/>
+          <w:sz w:val="22"/>
+          <w:szCs w:val="22"/>
+        </w:rPr>
+        <w:t>Links between t</w:t>
+      </w:r>
+      <w:r>
+        <w:rPr>
+          <w:rFonts w:asciiTheme="minorHAnsi" w:hAnsi="Calibri" w:cstheme="minorBidi"/>
+          <w:b/>
+          <w:bCs/>
+          <w:i/>
+          <w:iCs/>
+          <w:color w:val="000000" w:themeColor="text1"/>
+          <w:kern w:val="24"/>
+          <w:sz w:val="22"/>
+          <w:szCs w:val="22"/>
+        </w:rPr>
+        <w:t>rade-offs</w:t>
+      </w:r>
+    </w:p>
+    <w:p>
+      <w:pPr>
+        <w:pStyle w:val="NormalWeb"/>
+        <w:spacing w:before="0" w:beforeAutospacing="0" w:after="0" w:afterAutospacing="0"/>
+        <w:ind w:left="1440"/>
+        <w:rPr>
+          <w:rFonts w:asciiTheme="minorHAnsi" w:hAnsi="Calibri" w:cstheme="minorBidi"/>
+          <w:b/>
+          <w:bCs/>
+          <w:i/>
+          <w:iCs/>
+          <w:color w:val="000000" w:themeColor="text1"/>
+          <w:kern w:val="24"/>
+          <w:sz w:val="22"/>
+          <w:szCs w:val="22"/>
+        </w:rPr>
+      </w:pPr>
+      <w:r>
+        <mc:AlternateContent>
+          <mc:Choice Requires="wpg">
+            <w:drawing>
+              <wp:anchor distT="0" distB="0" distL="114300" distR="114300" simplePos="0" relativeHeight="251746304" behindDoc="0" locked="0" layoutInCell="1" allowOverlap="1" wp14:anchorId="698A74AE" wp14:editId="758C89C0">
+                <wp:simplePos x="0" y="0"/>
+                <wp:positionH relativeFrom="column">
+                  <wp:posOffset>800761</wp:posOffset>
+                </wp:positionH>
+                <wp:positionV relativeFrom="paragraph">
+                  <wp:posOffset>139014</wp:posOffset>
+                </wp:positionV>
+                <wp:extent cx="5365590" cy="2860390"/>
+                <wp:effectExtent l="0" t="0" r="0" b="0"/>
+                <wp:wrapNone/>
+                <wp:docPr id="72" name="Group 6"/>
+                <wp:cNvGraphicFramePr/>
+                <a:graphic xmlns:a="http://schemas.openxmlformats.org/drawingml/2006/main">
+                  <a:graphicData uri="http://schemas.microsoft.com/office/word/2010/wordprocessingGroup">
+                    <wpg:wgp>
+                      <wpg:cNvGrpSpPr/>
+                      <wpg:grpSpPr>
+                        <a:xfrm>
+                          <a:off x="0" y="0"/>
+                          <a:ext cx="5365590" cy="2860390"/>
+                          <a:chOff x="0" y="0"/>
+                          <a:chExt cx="5365590" cy="2860390"/>
+                        </a:xfrm>
+                      </wpg:grpSpPr>
+                      <wps:wsp>
+                        <wps:cNvPr id="73" name="TextBox 4"/>
+                        <wps:cNvSpPr txBox="1"/>
+                        <wps:spPr>
+                          <a:xfrm>
+                            <a:off x="2698662" y="1058425"/>
+                            <a:ext cx="1646800" cy="234560"/>
+                          </a:xfrm>
+                          <a:prstGeom prst="rect">
+                            <a:avLst/>
+                          </a:prstGeom>
+                          <a:noFill/>
+                        </wps:spPr>
+                        <wps:txbx>
+                          <w:txbxContent>
+                            <w:p>
+                              <w:pPr>
+                                <w:pStyle w:val="NormalWeb"/>
+                                <w:spacing w:before="0" w:beforeAutospacing="0" w:after="0" w:afterAutospacing="0"/>
+                              </w:pPr>
+                              <w:r>
+                                <w:rPr>
+                                  <w:rFonts w:asciiTheme="minorHAnsi" w:hAnsi="Calibri" w:cstheme="minorBidi"/>
+                                  <w:color w:val="000000" w:themeColor="text1"/>
+                                  <w:kern w:val="24"/>
+                                  <w:sz w:val="21"/>
+                                  <w:szCs w:val="21"/>
+                                </w:rPr>
+                                <w:t>Lower pollen attraction costs</w:t>
+                              </w:r>
+                            </w:p>
+                          </w:txbxContent>
+                        </wps:txbx>
+                        <wps:bodyPr wrap="none" lIns="36000" tIns="36000" rIns="36000" bIns="36000" rtlCol="0">
+                          <a:spAutoFit/>
+                        </wps:bodyPr>
+                      </wps:wsp>
+                      <wps:wsp>
+                        <wps:cNvPr id="74" name="TextBox 7"/>
+                        <wps:cNvSpPr txBox="1"/>
+                        <wps:spPr>
+                          <a:xfrm>
+                            <a:off x="1235217" y="421089"/>
+                            <a:ext cx="1188330" cy="234560"/>
+                          </a:xfrm>
+                          <a:prstGeom prst="rect">
+                            <a:avLst/>
+                          </a:prstGeom>
+                          <a:noFill/>
+                        </wps:spPr>
+                        <wps:txbx>
+                          <w:txbxContent>
+                            <w:p>
+                              <w:pPr>
+                                <w:pStyle w:val="NormalWeb"/>
+                                <w:spacing w:before="0" w:beforeAutospacing="0" w:after="0" w:afterAutospacing="0"/>
+                              </w:pPr>
+                              <w:r>
+                                <w:rPr>
+                                  <w:rFonts w:asciiTheme="minorHAnsi" w:hAnsi="Calibri" w:cstheme="minorBidi"/>
+                                  <w:color w:val="000000" w:themeColor="text1"/>
+                                  <w:kern w:val="24"/>
+                                  <w:sz w:val="21"/>
+                                  <w:szCs w:val="21"/>
+                                </w:rPr>
+                                <w:t xml:space="preserve">Lower seed count </w:t>
+                              </w:r>
+                            </w:p>
+                          </w:txbxContent>
+                        </wps:txbx>
+                        <wps:bodyPr wrap="square" lIns="36000" tIns="36000" rIns="36000" bIns="36000" rtlCol="0">
+                          <a:spAutoFit/>
+                        </wps:bodyPr>
+                      </wps:wsp>
+                      <wps:wsp>
+                        <wps:cNvPr id="75" name="TextBox 21"/>
+                        <wps:cNvSpPr txBox="1"/>
+                        <wps:spPr>
+                          <a:xfrm>
+                            <a:off x="193807" y="1055529"/>
+                            <a:ext cx="654594" cy="195814"/>
+                          </a:xfrm>
+                          <a:prstGeom prst="rect">
+                            <a:avLst/>
+                          </a:prstGeom>
+                          <a:noFill/>
+                        </wps:spPr>
+                        <wps:txbx>
+                          <w:txbxContent>
+                            <w:p>
+                              <w:pPr>
+                                <w:pStyle w:val="NormalWeb"/>
+                                <w:spacing w:before="0" w:beforeAutospacing="0" w:after="0" w:afterAutospacing="0"/>
+                              </w:pPr>
+                              <w:r>
+                                <w:rPr>
+                                  <w:rFonts w:asciiTheme="minorHAnsi" w:hAnsi="Calibri" w:cstheme="minorBidi"/>
+                                  <w:b/>
+                                  <w:bCs/>
+                                  <w:color w:val="000000" w:themeColor="text1"/>
+                                  <w:kern w:val="24"/>
+                                  <w:sz w:val="16"/>
+                                  <w:szCs w:val="16"/>
+                                </w:rPr>
+                                <w:t>TRADE-OFF 2:</w:t>
+                              </w:r>
+                            </w:p>
+                          </w:txbxContent>
+                        </wps:txbx>
+                        <wps:bodyPr wrap="none" lIns="36000" tIns="36000" rIns="36000" bIns="36000" rtlCol="0">
+                          <a:spAutoFit/>
+                        </wps:bodyPr>
+                      </wps:wsp>
+                      <wps:wsp>
+                        <wps:cNvPr id="76" name="Straight Arrow Connector 24"/>
+                        <wps:cNvCnPr>
+                          <a:stCxn id="85" idx="2"/>
+                          <a:endCxn id="82" idx="1"/>
+                        </wps:cNvCnPr>
+                        <wps:spPr>
+                          <a:xfrm rot="5400000" flipH="1">
+                            <a:off x="1118488" y="1225502"/>
+                            <a:ext cx="831763" cy="725835"/>
+                          </a:xfrm>
+                          <a:prstGeom prst="curvedConnector4">
+                            <a:avLst>
+                              <a:gd name="adj1" fmla="val -27484"/>
+                              <a:gd name="adj2" fmla="val 131495"/>
+                            </a:avLst>
+                          </a:prstGeom>
+                          <a:ln>
+                            <a:tailEnd type="triangle"/>
+                          </a:ln>
+                        </wps:spPr>
+                        <wps:style>
+                          <a:lnRef idx="1">
+                            <a:schemeClr val="accent1"/>
+                          </a:lnRef>
+                          <a:fillRef idx="0">
+                            <a:schemeClr val="accent1"/>
+                          </a:fillRef>
+                          <a:effectRef idx="0">
+                            <a:schemeClr val="accent1"/>
+                          </a:effectRef>
+                          <a:fontRef idx="minor">
+                            <a:schemeClr val="tx1"/>
+                          </a:fontRef>
+                        </wps:style>
+                        <wps:bodyPr/>
+                      </wps:wsp>
+                      <wps:wsp>
+                        <wps:cNvPr id="77" name="TextBox 25"/>
+                        <wps:cNvSpPr txBox="1"/>
+                        <wps:spPr>
+                          <a:xfrm>
+                            <a:off x="4102965" y="2058587"/>
+                            <a:ext cx="1262625" cy="490465"/>
+                          </a:xfrm>
+                          <a:prstGeom prst="rect">
+                            <a:avLst/>
+                          </a:prstGeom>
+                          <a:noFill/>
+                        </wps:spPr>
+                        <wps:txbx>
+                          <w:txbxContent>
+                            <w:p>
+                              <w:pPr>
+                                <w:pStyle w:val="NormalWeb"/>
+                                <w:spacing w:before="0" w:beforeAutospacing="0" w:after="0" w:afterAutospacing="0"/>
+                              </w:pPr>
+                              <w:r>
+                                <w:rPr>
+                                  <w:rFonts w:asciiTheme="minorHAnsi" w:hAnsi="Calibri" w:cstheme="minorBidi"/>
+                                  <w:color w:val="2E74B5" w:themeColor="accent1" w:themeShade="BF"/>
+                                  <w:kern w:val="24"/>
+                                  <w:sz w:val="18"/>
+                                  <w:szCs w:val="18"/>
+                                </w:rPr>
+                                <w:t xml:space="preserve">CONNECTION 1. </w:t>
+                              </w:r>
+                            </w:p>
+                            <w:p>
+                              <w:pPr>
+                                <w:pStyle w:val="NormalWeb"/>
+                                <w:spacing w:before="0" w:beforeAutospacing="0" w:after="0" w:afterAutospacing="0"/>
+                              </w:pPr>
+                              <w:r>
+                                <w:rPr>
+                                  <w:rFonts w:asciiTheme="minorHAnsi" w:hAnsi="Calibri" w:cstheme="minorBidi"/>
+                                  <w:color w:val="2E74B5" w:themeColor="accent1" w:themeShade="BF"/>
+                                  <w:kern w:val="24"/>
+                                  <w:sz w:val="18"/>
+                                  <w:szCs w:val="18"/>
+                                </w:rPr>
+                                <w:t xml:space="preserve">High reproductive costs </w:t>
+                              </w:r>
+                            </w:p>
+                            <w:p>
+                              <w:pPr>
+                                <w:pStyle w:val="NormalWeb"/>
+                                <w:spacing w:before="0" w:beforeAutospacing="0" w:after="0" w:afterAutospacing="0"/>
+                              </w:pPr>
+                              <w:r>
+                                <w:rPr>
+                                  <w:rFonts w:asciiTheme="minorHAnsi" w:hAnsi="Calibri" w:cstheme="minorBidi"/>
+                                  <w:color w:val="2E74B5" w:themeColor="accent1" w:themeShade="BF"/>
+                                  <w:kern w:val="24"/>
+                                  <w:sz w:val="18"/>
+                                  <w:szCs w:val="18"/>
+                                </w:rPr>
+                                <w:t>select for high choosiness</w:t>
+                              </w:r>
+                            </w:p>
+                          </w:txbxContent>
+                        </wps:txbx>
+                        <wps:bodyPr wrap="none" lIns="36000" tIns="36000" rIns="36000" bIns="36000" rtlCol="0">
+                          <a:spAutoFit/>
+                        </wps:bodyPr>
+                      </wps:wsp>
+                      <wps:wsp>
+                        <wps:cNvPr id="78" name="Elbow Connector 30"/>
+                        <wps:cNvCnPr>
+                          <a:stCxn id="80" idx="3"/>
+                          <a:endCxn id="85" idx="2"/>
+                        </wps:cNvCnPr>
+                        <wps:spPr>
+                          <a:xfrm flipH="1">
+                            <a:off x="1897440" y="538284"/>
+                            <a:ext cx="2315608" cy="1479961"/>
+                          </a:xfrm>
+                          <a:prstGeom prst="curvedConnector4">
+                            <a:avLst>
+                              <a:gd name="adj1" fmla="val -18847"/>
+                              <a:gd name="adj2" fmla="val 117853"/>
+                            </a:avLst>
+                          </a:prstGeom>
+                          <a:ln>
+                            <a:prstDash val="sysDash"/>
+                            <a:tailEnd type="triangle"/>
+                          </a:ln>
+                        </wps:spPr>
+                        <wps:style>
+                          <a:lnRef idx="1">
+                            <a:schemeClr val="accent1"/>
+                          </a:lnRef>
+                          <a:fillRef idx="0">
+                            <a:schemeClr val="accent1"/>
+                          </a:fillRef>
+                          <a:effectRef idx="0">
+                            <a:schemeClr val="accent1"/>
+                          </a:effectRef>
+                          <a:fontRef idx="minor">
+                            <a:schemeClr val="tx1"/>
+                          </a:fontRef>
+                        </wps:style>
+                        <wps:bodyPr/>
+                      </wps:wsp>
+                      <wps:wsp>
+                        <wps:cNvPr id="79" name="TextBox 46"/>
+                        <wps:cNvSpPr txBox="1"/>
+                        <wps:spPr>
+                          <a:xfrm>
+                            <a:off x="0" y="2233689"/>
+                            <a:ext cx="2343317" cy="626701"/>
+                          </a:xfrm>
+                          <a:prstGeom prst="rect">
+                            <a:avLst/>
+                          </a:prstGeom>
+                          <a:noFill/>
+                        </wps:spPr>
+                        <wps:txbx>
+                          <w:txbxContent>
+                            <w:p>
+                              <w:pPr>
+                                <w:pStyle w:val="NormalWeb"/>
+                                <w:spacing w:before="0" w:beforeAutospacing="0" w:after="0" w:afterAutospacing="0"/>
+                              </w:pPr>
+                              <w:r>
+                                <w:rPr>
+                                  <w:rFonts w:asciiTheme="minorHAnsi" w:hAnsi="Calibri" w:cstheme="minorBidi"/>
+                                  <w:color w:val="2E74B5" w:themeColor="accent1" w:themeShade="BF"/>
+                                  <w:kern w:val="24"/>
+                                  <w:sz w:val="18"/>
+                                  <w:szCs w:val="18"/>
+                                </w:rPr>
+                                <w:t>CONNECTION 2. A species on the low seed count end of TRADE-OFF 1 and the high choosiness end of TRADE-OFF 3 will have, by definition a relatively high ovule count.</w:t>
+                              </w:r>
+                            </w:p>
+                          </w:txbxContent>
+                        </wps:txbx>
+                        <wps:bodyPr wrap="square" lIns="36000" tIns="36000" rIns="36000" bIns="36000" rtlCol="0">
+                          <a:spAutoFit/>
+                        </wps:bodyPr>
+                      </wps:wsp>
+                      <wps:wsp>
+                        <wps:cNvPr id="80" name="Rectangle 80"/>
+                        <wps:cNvSpPr/>
+                        <wps:spPr>
+                          <a:xfrm>
+                            <a:off x="2734269" y="421089"/>
+                            <a:ext cx="1465825" cy="234560"/>
+                          </a:xfrm>
+                          <a:prstGeom prst="rect">
+                            <a:avLst/>
+                          </a:prstGeom>
+                        </wps:spPr>
+                        <wps:txbx>
+                          <w:txbxContent>
+                            <w:p>
+                              <w:pPr>
+                                <w:pStyle w:val="NormalWeb"/>
+                                <w:spacing w:before="0" w:beforeAutospacing="0" w:after="0" w:afterAutospacing="0"/>
+                              </w:pPr>
+                              <w:r>
+                                <w:rPr>
+                                  <w:rFonts w:asciiTheme="minorHAnsi" w:hAnsi="Calibri" w:cstheme="minorBidi"/>
+                                  <w:color w:val="000000" w:themeColor="text1"/>
+                                  <w:kern w:val="24"/>
+                                  <w:sz w:val="21"/>
+                                  <w:szCs w:val="21"/>
+                                </w:rPr>
+                                <w:t>Higher reproductive costs</w:t>
+                              </w:r>
+                            </w:p>
+                          </w:txbxContent>
+                        </wps:txbx>
+                        <wps:bodyPr wrap="none" lIns="36000" tIns="36000" rIns="36000" bIns="36000">
+                          <a:spAutoFit/>
+                        </wps:bodyPr>
+                      </wps:wsp>
+                      <wps:wsp>
+                        <wps:cNvPr id="81" name="TextBox 67"/>
+                        <wps:cNvSpPr txBox="1"/>
+                        <wps:spPr>
+                          <a:xfrm>
+                            <a:off x="191551" y="486396"/>
+                            <a:ext cx="650485" cy="195825"/>
+                          </a:xfrm>
+                          <a:prstGeom prst="rect">
+                            <a:avLst/>
+                          </a:prstGeom>
+                          <a:noFill/>
+                        </wps:spPr>
+                        <wps:txbx>
+                          <w:txbxContent>
+                            <w:p>
+                              <w:pPr>
+                                <w:pStyle w:val="NormalWeb"/>
+                                <w:spacing w:before="0" w:beforeAutospacing="0" w:after="0" w:afterAutospacing="0"/>
+                              </w:pPr>
+                              <w:r>
+                                <w:rPr>
+                                  <w:rFonts w:asciiTheme="minorHAnsi" w:hAnsi="Calibri" w:cstheme="minorBidi"/>
+                                  <w:b/>
+                                  <w:bCs/>
+                                  <w:color w:val="000000" w:themeColor="text1"/>
+                                  <w:kern w:val="24"/>
+                                  <w:sz w:val="16"/>
+                                  <w:szCs w:val="16"/>
+                                </w:rPr>
+                                <w:t xml:space="preserve">TRADE-OFF 1: </w:t>
+                              </w:r>
+                            </w:p>
+                          </w:txbxContent>
+                        </wps:txbx>
+                        <wps:bodyPr wrap="none" lIns="36000" tIns="36000" rIns="36000" bIns="36000" rtlCol="0">
+                          <a:spAutoFit/>
+                        </wps:bodyPr>
+                      </wps:wsp>
+                      <wps:wsp>
+                        <wps:cNvPr id="82" name="TextBox 74"/>
+                        <wps:cNvSpPr txBox="1"/>
+                        <wps:spPr>
+                          <a:xfrm>
+                            <a:off x="1171556" y="1055400"/>
+                            <a:ext cx="1289295" cy="234560"/>
+                          </a:xfrm>
+                          <a:prstGeom prst="rect">
+                            <a:avLst/>
+                          </a:prstGeom>
+                          <a:noFill/>
+                        </wps:spPr>
+                        <wps:txbx>
+                          <w:txbxContent>
+                            <w:p>
+                              <w:pPr>
+                                <w:pStyle w:val="NormalWeb"/>
+                                <w:spacing w:before="0" w:beforeAutospacing="0" w:after="0" w:afterAutospacing="0"/>
+                              </w:pPr>
+                              <w:r>
+                                <w:rPr>
+                                  <w:rFonts w:asciiTheme="minorHAnsi" w:hAnsi="Calibri" w:cstheme="minorBidi"/>
+                                  <w:color w:val="000000" w:themeColor="text1"/>
+                                  <w:kern w:val="24"/>
+                                  <w:sz w:val="21"/>
+                                  <w:szCs w:val="21"/>
+                                </w:rPr>
+                                <w:t>Higher ovule count</w:t>
+                              </w:r>
+                            </w:p>
+                          </w:txbxContent>
+                        </wps:txbx>
+                        <wps:bodyPr wrap="square" lIns="36000" tIns="36000" rIns="36000" bIns="36000" rtlCol="0">
+                          <a:spAutoFit/>
+                        </wps:bodyPr>
+                      </wps:wsp>
+                      <wps:wsp>
+                        <wps:cNvPr id="83" name="TextBox 81"/>
+                        <wps:cNvSpPr txBox="1"/>
+                        <wps:spPr>
+                          <a:xfrm>
+                            <a:off x="2801918" y="1603539"/>
+                            <a:ext cx="1533770" cy="397755"/>
+                          </a:xfrm>
+                          <a:prstGeom prst="rect">
+                            <a:avLst/>
+                          </a:prstGeom>
+                          <a:noFill/>
+                        </wps:spPr>
+                        <wps:txbx>
+                          <w:txbxContent>
+                            <w:p>
+                              <w:pPr>
+                                <w:pStyle w:val="NormalWeb"/>
+                                <w:spacing w:before="0" w:beforeAutospacing="0" w:after="0" w:afterAutospacing="0"/>
+                                <w:jc w:val="center"/>
+                              </w:pPr>
+                              <w:r>
+                                <w:rPr>
+                                  <w:rFonts w:asciiTheme="minorHAnsi" w:hAnsi="Calibri" w:cstheme="minorBidi"/>
+                                  <w:color w:val="000000" w:themeColor="text1"/>
+                                  <w:kern w:val="24"/>
+                                  <w:sz w:val="21"/>
+                                  <w:szCs w:val="21"/>
+                                </w:rPr>
+                                <w:t xml:space="preserve">Low pollen attraction costs </w:t>
+                              </w:r>
+                            </w:p>
+                            <w:p>
+                              <w:pPr>
+                                <w:pStyle w:val="NormalWeb"/>
+                                <w:spacing w:before="0" w:beforeAutospacing="0" w:after="0" w:afterAutospacing="0"/>
+                                <w:jc w:val="center"/>
+                              </w:pPr>
+                              <w:r>
+                                <w:rPr>
+                                  <w:rFonts w:asciiTheme="minorHAnsi" w:hAnsi="Calibri" w:cstheme="minorBidi"/>
+                                  <w:color w:val="000000" w:themeColor="text1"/>
+                                  <w:kern w:val="24"/>
+                                  <w:sz w:val="21"/>
+                                  <w:szCs w:val="21"/>
+                                </w:rPr>
+                                <w:t>relative to plant size</w:t>
+                              </w:r>
+                            </w:p>
+                          </w:txbxContent>
+                        </wps:txbx>
+                        <wps:bodyPr wrap="none" lIns="36000" tIns="36000" rIns="36000" bIns="36000" rtlCol="0">
+                          <a:spAutoFit/>
+                        </wps:bodyPr>
+                      </wps:wsp>
+                      <wps:wsp>
+                        <wps:cNvPr id="84" name="TextBox 82"/>
+                        <wps:cNvSpPr txBox="1"/>
+                        <wps:spPr>
+                          <a:xfrm>
+                            <a:off x="193807" y="1764636"/>
+                            <a:ext cx="654594" cy="195814"/>
+                          </a:xfrm>
+                          <a:prstGeom prst="rect">
+                            <a:avLst/>
+                          </a:prstGeom>
+                          <a:noFill/>
+                        </wps:spPr>
+                        <wps:txbx>
+                          <w:txbxContent>
+                            <w:p>
+                              <w:pPr>
+                                <w:pStyle w:val="NormalWeb"/>
+                                <w:spacing w:before="0" w:beforeAutospacing="0" w:after="0" w:afterAutospacing="0"/>
+                              </w:pPr>
+                              <w:r>
+                                <w:rPr>
+                                  <w:rFonts w:asciiTheme="minorHAnsi" w:hAnsi="Calibri" w:cstheme="minorBidi"/>
+                                  <w:b/>
+                                  <w:bCs/>
+                                  <w:color w:val="000000" w:themeColor="text1"/>
+                                  <w:kern w:val="24"/>
+                                  <w:sz w:val="16"/>
+                                  <w:szCs w:val="16"/>
+                                </w:rPr>
+                                <w:t>TRADE-OFF 3:</w:t>
+                              </w:r>
+                            </w:p>
+                          </w:txbxContent>
+                        </wps:txbx>
+                        <wps:bodyPr wrap="none" lIns="36000" tIns="36000" rIns="36000" bIns="36000" rtlCol="0">
+                          <a:spAutoFit/>
+                        </wps:bodyPr>
+                      </wps:wsp>
+                      <wps:wsp>
+                        <wps:cNvPr id="85" name="TextBox 83"/>
+                        <wps:cNvSpPr txBox="1"/>
+                        <wps:spPr>
+                          <a:xfrm>
+                            <a:off x="1246774" y="1606791"/>
+                            <a:ext cx="1301360" cy="397755"/>
+                          </a:xfrm>
+                          <a:prstGeom prst="rect">
+                            <a:avLst/>
+                          </a:prstGeom>
+                          <a:noFill/>
+                        </wps:spPr>
+                        <wps:txbx>
+                          <w:txbxContent>
+                            <w:p>
+                              <w:pPr>
+                                <w:pStyle w:val="NormalWeb"/>
+                                <w:spacing w:before="0" w:beforeAutospacing="0" w:after="0" w:afterAutospacing="0"/>
+                                <w:jc w:val="center"/>
+                              </w:pPr>
+                              <w:r>
+                                <w:rPr>
+                                  <w:rFonts w:asciiTheme="minorHAnsi" w:hAnsi="Calibri" w:cstheme="minorBidi"/>
+                                  <w:color w:val="000000" w:themeColor="text1"/>
+                                  <w:kern w:val="24"/>
+                                  <w:sz w:val="21"/>
+                                  <w:szCs w:val="21"/>
+                                </w:rPr>
+                                <w:t>High choosiness</w:t>
+                              </w:r>
+                            </w:p>
+                            <w:p>
+                              <w:pPr>
+                                <w:pStyle w:val="NormalWeb"/>
+                                <w:spacing w:before="0" w:beforeAutospacing="0" w:after="0" w:afterAutospacing="0"/>
+                                <w:jc w:val="center"/>
+                              </w:pPr>
+                              <w:r>
+                                <w:rPr>
+                                  <w:rFonts w:asciiTheme="minorHAnsi" w:hAnsi="Calibri" w:cstheme="minorBidi"/>
+                                  <w:color w:val="000000" w:themeColor="text1"/>
+                                  <w:kern w:val="24"/>
+                                  <w:sz w:val="21"/>
+                                  <w:szCs w:val="21"/>
+                                </w:rPr>
+                                <w:t>(Low seedset)</w:t>
+                              </w:r>
+                            </w:p>
+                          </w:txbxContent>
+                        </wps:txbx>
+                        <wps:bodyPr wrap="square" lIns="36000" tIns="36000" rIns="36000" bIns="36000" rtlCol="0">
+                          <a:spAutoFit/>
+                        </wps:bodyPr>
+                      </wps:wsp>
+                      <wps:wsp>
+                        <wps:cNvPr id="86" name="Rectangle 86"/>
+                        <wps:cNvSpPr/>
+                        <wps:spPr>
+                          <a:xfrm>
+                            <a:off x="2395837" y="1640087"/>
+                            <a:ext cx="274434" cy="307777"/>
+                          </a:xfrm>
+                          <a:prstGeom prst="rect">
+                            <a:avLst/>
+                          </a:prstGeom>
+                        </wps:spPr>
+                        <wps:txbx>
+                          <w:txbxContent>
+                            <w:p>
+                              <w:pPr>
+                                <w:pStyle w:val="NormalWeb"/>
+                                <w:spacing w:before="0" w:beforeAutospacing="0" w:after="0" w:afterAutospacing="0"/>
+                              </w:pPr>
+                              <w:r>
+                                <w:rPr>
+                                  <w:rFonts w:asciiTheme="minorHAnsi" w:hAnsi="Calibri" w:cstheme="minorBidi"/>
+                                  <w:color w:val="000000" w:themeColor="text1"/>
+                                  <w:kern w:val="24"/>
+                                  <w:sz w:val="28"/>
+                                  <w:szCs w:val="28"/>
+                                </w:rPr>
+                                <w:t>+</w:t>
+                              </w:r>
+                            </w:p>
+                          </w:txbxContent>
+                        </wps:txbx>
+                        <wps:bodyPr wrap="none">
+                          <a:spAutoFit/>
+                        </wps:bodyPr>
+                      </wps:wsp>
+                      <wps:wsp>
+                        <wps:cNvPr id="87" name="Rectangle 87"/>
+                        <wps:cNvSpPr/>
+                        <wps:spPr>
+                          <a:xfrm>
+                            <a:off x="2387998" y="998951"/>
+                            <a:ext cx="274434" cy="307777"/>
+                          </a:xfrm>
+                          <a:prstGeom prst="rect">
+                            <a:avLst/>
+                          </a:prstGeom>
+                        </wps:spPr>
+                        <wps:txbx>
+                          <w:txbxContent>
+                            <w:p>
+                              <w:pPr>
+                                <w:pStyle w:val="NormalWeb"/>
+                                <w:spacing w:before="0" w:beforeAutospacing="0" w:after="0" w:afterAutospacing="0"/>
+                              </w:pPr>
+                              <w:r>
+                                <w:rPr>
+                                  <w:rFonts w:asciiTheme="minorHAnsi" w:hAnsi="Calibri" w:cstheme="minorBidi"/>
+                                  <w:color w:val="000000" w:themeColor="text1"/>
+                                  <w:kern w:val="24"/>
+                                  <w:sz w:val="28"/>
+                                  <w:szCs w:val="28"/>
+                                </w:rPr>
+                                <w:t>+</w:t>
+                              </w:r>
+                            </w:p>
+                          </w:txbxContent>
+                        </wps:txbx>
+                        <wps:bodyPr wrap="none">
+                          <a:spAutoFit/>
+                        </wps:bodyPr>
+                      </wps:wsp>
+                      <wps:wsp>
+                        <wps:cNvPr id="88" name="Rectangle 88"/>
+                        <wps:cNvSpPr/>
+                        <wps:spPr>
+                          <a:xfrm>
+                            <a:off x="2381703" y="365159"/>
+                            <a:ext cx="274434" cy="307777"/>
+                          </a:xfrm>
+                          <a:prstGeom prst="rect">
+                            <a:avLst/>
+                          </a:prstGeom>
+                        </wps:spPr>
+                        <wps:txbx>
+                          <w:txbxContent>
+                            <w:p>
+                              <w:pPr>
+                                <w:pStyle w:val="NormalWeb"/>
+                                <w:spacing w:before="0" w:beforeAutospacing="0" w:after="0" w:afterAutospacing="0"/>
+                              </w:pPr>
+                              <w:r>
+                                <w:rPr>
+                                  <w:rFonts w:asciiTheme="minorHAnsi" w:hAnsi="Calibri" w:cstheme="minorBidi"/>
+                                  <w:color w:val="000000" w:themeColor="text1"/>
+                                  <w:kern w:val="24"/>
+                                  <w:sz w:val="28"/>
+                                  <w:szCs w:val="28"/>
+                                </w:rPr>
+                                <w:t>+</w:t>
+                              </w:r>
+                            </w:p>
+                          </w:txbxContent>
+                        </wps:txbx>
+                        <wps:bodyPr wrap="none">
+                          <a:spAutoFit/>
+                        </wps:bodyPr>
+                      </wps:wsp>
+                      <wps:wsp>
+                        <wps:cNvPr id="89" name="TextBox 92"/>
+                        <wps:cNvSpPr txBox="1"/>
+                        <wps:spPr>
+                          <a:xfrm>
+                            <a:off x="1829310" y="0"/>
+                            <a:ext cx="1483360" cy="254000"/>
+                          </a:xfrm>
+                          <a:prstGeom prst="rect">
+                            <a:avLst/>
+                          </a:prstGeom>
+                          <a:noFill/>
+                        </wps:spPr>
+                        <wps:txbx>
+                          <w:txbxContent>
+                            <w:p>
+                              <w:pPr>
+                                <w:pStyle w:val="NormalWeb"/>
+                                <w:spacing w:before="0" w:beforeAutospacing="0" w:after="0" w:afterAutospacing="0"/>
+                              </w:pPr>
+                              <w:r>
+                                <w:rPr>
+                                  <w:rFonts w:asciiTheme="minorHAnsi" w:hAnsi="Calibri" w:cstheme="minorBidi"/>
+                                  <w:color w:val="000000" w:themeColor="text1"/>
+                                  <w:kern w:val="24"/>
+                                  <w:sz w:val="21"/>
+                                  <w:szCs w:val="21"/>
+                                </w:rPr>
+                                <w:t>Large-seeded syndrome</w:t>
+                              </w:r>
+                            </w:p>
+                          </w:txbxContent>
+                        </wps:txbx>
+                        <wps:bodyPr wrap="none" rtlCol="0">
+                          <a:spAutoFit/>
+                        </wps:bodyPr>
+                      </wps:wsp>
+                      <wps:wsp>
+                        <wps:cNvPr id="90" name="Straight Arrow Connector 24"/>
+                        <wps:cNvCnPr>
+                          <a:stCxn id="74" idx="1"/>
+                          <a:endCxn id="82" idx="1"/>
+                        </wps:cNvCnPr>
+                        <wps:spPr>
+                          <a:xfrm rot="10800000" flipV="1">
+                            <a:off x="1171660" y="542131"/>
+                            <a:ext cx="63658" cy="634388"/>
+                          </a:xfrm>
+                          <a:prstGeom prst="curvedConnector3">
+                            <a:avLst>
+                              <a:gd name="adj1" fmla="val 459106"/>
+                            </a:avLst>
+                          </a:prstGeom>
+                          <a:ln>
+                            <a:tailEnd type="triangle"/>
+                          </a:ln>
+                        </wps:spPr>
+                        <wps:style>
+                          <a:lnRef idx="1">
+                            <a:schemeClr val="accent1"/>
+                          </a:lnRef>
+                          <a:fillRef idx="0">
+                            <a:schemeClr val="accent1"/>
+                          </a:fillRef>
+                          <a:effectRef idx="0">
+                            <a:schemeClr val="accent1"/>
+                          </a:effectRef>
+                          <a:fontRef idx="minor">
+                            <a:schemeClr val="tx1"/>
+                          </a:fontRef>
+                        </wps:style>
+                        <wps:bodyPr/>
+                      </wps:wsp>
+                    </wpg:wgp>
+                  </a:graphicData>
+                </a:graphic>
+              </wp:anchor>
+            </w:drawing>
+          </mc:Choice>
+          <mc:Fallback>
+            <w:pict>
+              <v:group w14:anchorId="698A74AE" id="Group 6" o:spid="_x0000_s1047" style="position:absolute;left:0;text-align:left;margin-left:63.05pt;margin-top:10.95pt;width:422.5pt;height:225.25pt;z-index:251746304" coordsize="53655,28603" o:gfxdata="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">
+                <v:shape id="TextBox 4" o:spid="_x0000_s1048" type="#_x0000_t202" style="position:absolute;left:26986;top:10584;width:16468;height:2345;visibility:visible;mso-wrap-style:none;v-text-anchor:top" o:gfxdata="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" filled="f" stroked="f">
+                  <v:textbox style="mso-fit-shape-to-text:t" inset="1mm,1mm,1mm,1mm">
+                    <w:txbxContent>
+                      <w:p>
+                        <w:pPr>
+                          <w:pStyle w:val="NormalWeb"/>
+                          <w:spacing w:before="0" w:beforeAutospacing="0" w:after="0" w:afterAutospacing="0"/>
+                        </w:pPr>
+                        <w:r>
+                          <w:rPr>
+                            <w:rFonts w:asciiTheme="minorHAnsi" w:hAnsi="Calibri" w:cstheme="minorBidi"/>
+                            <w:color w:val="000000" w:themeColor="text1"/>
+                            <w:kern w:val="24"/>
+                            <w:sz w:val="21"/>
+                            <w:szCs w:val="21"/>
+                          </w:rPr>
+                          <w:t>Lower pollen attraction costs</w:t>
+                        </w:r>
+                      </w:p>
+                    </w:txbxContent>
+                  </v:textbox>
+                </v:shape>
+                <v:shape id="TextBox 7" o:spid="_x0000_s1049" type="#_x0000_t202" style="position:absolute;left:12352;top:4210;width:11883;height:2346;visibility:visible;mso-wrap-style:square;v-text-anchor:top" o:gfxdata="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" filled="f" stroked="f">
+                  <v:textbox style="mso-fit-shape-to-text:t" inset="1mm,1mm,1mm,1mm">
+                    <w:txbxContent>
+                      <w:p>
+                        <w:pPr>
+                          <w:pStyle w:val="NormalWeb"/>
+                          <w:spacing w:before="0" w:beforeAutospacing="0" w:after="0" w:afterAutospacing="0"/>
+                        </w:pPr>
+                        <w:r>
+                          <w:rPr>
+                            <w:rFonts w:asciiTheme="minorHAnsi" w:hAnsi="Calibri" w:cstheme="minorBidi"/>
+                            <w:color w:val="000000" w:themeColor="text1"/>
+                            <w:kern w:val="24"/>
+                            <w:sz w:val="21"/>
+                            <w:szCs w:val="21"/>
+                          </w:rPr>
+                          <w:t xml:space="preserve">Lower seed count </w:t>
+                        </w:r>
+                      </w:p>
+                    </w:txbxContent>
+                  </v:textbox>
+                </v:shape>
+                <v:shape id="TextBox 21" o:spid="_x0000_s1050" type="#_x0000_t202" style="position:absolute;left:1938;top:10555;width:6546;height:1958;visibility:visible;mso-wrap-style:none;v-text-anchor:top" o:gfxdata="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" filled="f" stroked="f">
+                  <v:textbox style="mso-fit-shape-to-text:t" inset="1mm,1mm,1mm,1mm">
+                    <w:txbxContent>
+                      <w:p>
+                        <w:pPr>
+                          <w:pStyle w:val="NormalWeb"/>
+                          <w:spacing w:before="0" w:beforeAutospacing="0" w:after="0" w:afterAutospacing="0"/>
+                        </w:pPr>
+                        <w:r>
+                          <w:rPr>
+                            <w:rFonts w:asciiTheme="minorHAnsi" w:hAnsi="Calibri" w:cstheme="minorBidi"/>
+                            <w:b/>
+                            <w:bCs/>
+                            <w:color w:val="000000" w:themeColor="text1"/>
+                            <w:kern w:val="24"/>
+                            <w:sz w:val="16"/>
+                            <w:szCs w:val="16"/>
+                          </w:rPr>
+                          <w:t>TRADE-OFF 2:</w:t>
+                        </w:r>
+                      </w:p>
+                    </w:txbxContent>
+                  </v:textbox>
+                </v:shape>
+                <v:shapetype id="_x0000_t39" coordsize="21600,21600" o:spt="39" o:oned="t" path="m,c@0,0@1@6@1@5@1@7@3@8@2@8@4@8,21600@9,21600,21600e" filled="f">
+                  <v:formulas>
+                    <v:f eqn="mid #0 0"/>
+                    <v:f eqn="val #0"/>
+                    <v:f eqn="mid #0 21600"/>
+                    <v:f eqn="mid #0 @2"/>
+                    <v:f eqn="mid @2 21600"/>
+                    <v:f eqn="mid #1 0"/>
+                    <v:f eqn="mid @5 0"/>
+                    <v:f eqn="mid #1 @5"/>
+                    <v:f eqn="val #1"/>
+                    <v:f eqn="mid #1 21600"/>
+                  </v:formulas>
+                  <v:path arrowok="t" fillok="f" o:connecttype="none"/>
+                  <v:handles>
+                    <v:h position="#0,@5"/>
+                    <v:h position="@2,#1"/>
+                  </v:handles>
+                  <o:lock v:ext="edit" shapetype="t"/>
+                </v:shapetype>
+                <v:shape id="Straight Arrow Connector 24" o:spid="_x0000_s1051" type="#_x0000_t39" style="position:absolute;left:11184;top:12255;width:8318;height:7258;rotation:-90;flip:x;visibility:visible;mso-wrap-style:square" o:connectortype="curved" o:gfxdata="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" adj="-5937,28403" strokecolor="#5b9bd5 [3204]" strokeweight=".5pt">
+                  <v:stroke endarrow="block" joinstyle="miter"/>
+                </v:shape>
+                <v:shape id="TextBox 25" o:spid="_x0000_s1052" type="#_x0000_t202" style="position:absolute;left:41029;top:20585;width:12626;height:4905;visibility:visible;mso-wrap-style:none;v-text-anchor:top" o:gfxdata="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" filled="f" stroked="f">
+                  <v:textbox style="mso-fit-shape-to-text:t" inset="1mm,1mm,1mm,1mm">
+                    <w:txbxContent>
+                      <w:p>
+                        <w:pPr>
+                          <w:pStyle w:val="NormalWeb"/>
+                          <w:spacing w:before="0" w:beforeAutospacing="0" w:after="0" w:afterAutospacing="0"/>
+                        </w:pPr>
+                        <w:r>
+                          <w:rPr>
+                            <w:rFonts w:asciiTheme="minorHAnsi" w:hAnsi="Calibri" w:cstheme="minorBidi"/>
+                            <w:color w:val="2E74B5" w:themeColor="accent1" w:themeShade="BF"/>
+                            <w:kern w:val="24"/>
+                            <w:sz w:val="18"/>
+                            <w:szCs w:val="18"/>
+                          </w:rPr>
+                          <w:t xml:space="preserve">CONNECTION 1. </w:t>
+                        </w:r>
+                      </w:p>
+                      <w:p>
+                        <w:pPr>
+                          <w:pStyle w:val="NormalWeb"/>
+                          <w:spacing w:before="0" w:beforeAutospacing="0" w:after="0" w:afterAutospacing="0"/>
+                        </w:pPr>
+                        <w:r>
+                          <w:rPr>
+                            <w:rFonts w:asciiTheme="minorHAnsi" w:hAnsi="Calibri" w:cstheme="minorBidi"/>
+                            <w:color w:val="2E74B5" w:themeColor="accent1" w:themeShade="BF"/>
+                            <w:kern w:val="24"/>
+                            <w:sz w:val="18"/>
+                            <w:szCs w:val="18"/>
+                          </w:rPr>
+                          <w:t xml:space="preserve">High reproductive costs </w:t>
+                        </w:r>
+                      </w:p>
+                      <w:p>
+                        <w:pPr>
+                          <w:pStyle w:val="NormalWeb"/>
+                          <w:spacing w:before="0" w:beforeAutospacing="0" w:after="0" w:afterAutospacing="0"/>
+                        </w:pPr>
+                        <w:r>
+                          <w:rPr>
+                            <w:rFonts w:asciiTheme="minorHAnsi" w:hAnsi="Calibri" w:cstheme="minorBidi"/>
+                            <w:color w:val="2E74B5" w:themeColor="accent1" w:themeShade="BF"/>
+                            <w:kern w:val="24"/>
+                            <w:sz w:val="18"/>
+                            <w:szCs w:val="18"/>
+                          </w:rPr>
+                          <w:t>select for high choosiness</w:t>
+                        </w:r>
+                      </w:p>
+                    </w:txbxContent>
+                  </v:textbox>
+                </v:shape>
+                <v:shape id="Elbow Connector 30" o:spid="_x0000_s1053" type="#_x0000_t39" style="position:absolute;left:18974;top:5382;width:23156;height:14800;flip:x;visibility:visible;mso-wrap-style:square" o:connectortype="curved" o:gfxdata="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" adj="-4071,25456" strokecolor="#5b9bd5 [3204]" strokeweight=".5pt">
+                  <v:stroke dashstyle="3 1" endarrow="block" joinstyle="miter"/>
+                </v:shape>
+                <v:shape id="TextBox 46" o:spid="_x0000_s1054" type="#_x0000_t202" style="position:absolute;top:22336;width:23433;height:6267;visibility:visible;mso-wrap-style:square;v-text-anchor:top" o:gfxdata="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" filled="f" stroked="f">
+                  <v:textbox style="mso-fit-shape-to-text:t" inset="1mm,1mm,1mm,1mm">
+                    <w:txbxContent>
+                      <w:p>
+                        <w:pPr>
+                          <w:pStyle w:val="NormalWeb"/>
+                          <w:spacing w:before="0" w:beforeAutospacing="0" w:after="0" w:afterAutospacing="0"/>
+                        </w:pPr>
+                        <w:r>
+                          <w:rPr>
+                            <w:rFonts w:asciiTheme="minorHAnsi" w:hAnsi="Calibri" w:cstheme="minorBidi"/>
+                            <w:color w:val="2E74B5" w:themeColor="accent1" w:themeShade="BF"/>
+                            <w:kern w:val="24"/>
+                            <w:sz w:val="18"/>
+                            <w:szCs w:val="18"/>
+                          </w:rPr>
+                          <w:t>CONNECTION 2. A species on the low seed count end of TRADE-OFF 1 and the high choosiness end of TRADE-OFF 3 will have, by definition a relatively high ovule count.</w:t>
+                        </w:r>
+                      </w:p>
+                    </w:txbxContent>
+                  </v:textbox>
+                </v:shape>
+                <v:rect id="Rectangle 80" o:spid="_x0000_s1055" style="position:absolute;left:27342;top:4210;width:14658;height:2346;visibility:visible;mso-wrap-style:none;v-text-anchor:top" o:gfxdata="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" filled="f" stroked="f">
+                  <v:textbox style="mso-fit-shape-to-text:t" inset="1mm,1mm,1mm,1mm">
+                    <w:txbxContent>
+                      <w:p>
+                        <w:pPr>
+                          <w:pStyle w:val="NormalWeb"/>
+                          <w:spacing w:before="0" w:beforeAutospacing="0" w:after="0" w:afterAutospacing="0"/>
+                        </w:pPr>
+                        <w:r>
+                          <w:rPr>
+                            <w:rFonts w:asciiTheme="minorHAnsi" w:hAnsi="Calibri" w:cstheme="minorBidi"/>
+                            <w:color w:val="000000" w:themeColor="text1"/>
+                            <w:kern w:val="24"/>
+                            <w:sz w:val="21"/>
+                            <w:szCs w:val="21"/>
+                          </w:rPr>
+                          <w:t>Higher reproductive costs</w:t>
+                        </w:r>
+                      </w:p>
+                    </w:txbxContent>
+                  </v:textbox>
+                </v:rect>
+                <v:shape id="TextBox 67" o:spid="_x0000_s1056" type="#_x0000_t202" style="position:absolute;left:1915;top:4863;width:6505;height:1959;visibility:visible;mso-wrap-style:none;v-text-anchor:top" o:gfxdata="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" filled="f" stroked="f">
+                  <v:textbox style="mso-fit-shape-to-text:t" inset="1mm,1mm,1mm,1mm">
+                    <w:txbxContent>
+                      <w:p>
+                        <w:pPr>
+                          <w:pStyle w:val="NormalWeb"/>
+                          <w:spacing w:before="0" w:beforeAutospacing="0" w:after="0" w:afterAutospacing="0"/>
+                        </w:pPr>
+                        <w:r>
+                          <w:rPr>
+                            <w:rFonts w:asciiTheme="minorHAnsi" w:hAnsi="Calibri" w:cstheme="minorBidi"/>
+                            <w:b/>
+                            <w:bCs/>
+                            <w:color w:val="000000" w:themeColor="text1"/>
+                            <w:kern w:val="24"/>
+                            <w:sz w:val="16"/>
+                            <w:szCs w:val="16"/>
+                          </w:rPr>
+                          <w:t xml:space="preserve">TRADE-OFF 1: </w:t>
+                        </w:r>
+                      </w:p>
+                    </w:txbxContent>
+                  </v:textbox>
+                </v:shape>
+                <v:shape id="TextBox 74" o:spid="_x0000_s1057" type="#_x0000_t202" style="position:absolute;left:11715;top:10554;width:12893;height:2345;visibility:visible;mso-wrap-style:square;v-text-anchor:top" o:gfxdata="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" filled="f" stroked="f">
+                  <v:textbox style="mso-fit-shape-to-text:t" inset="1mm,1mm,1mm,1mm">
+                    <w:txbxContent>
+                      <w:p>
+                        <w:pPr>
+                          <w:pStyle w:val="NormalWeb"/>
+                          <w:spacing w:before="0" w:beforeAutospacing="0" w:after="0" w:afterAutospacing="0"/>
+                        </w:pPr>
+                        <w:r>
+                          <w:rPr>
+                            <w:rFonts w:asciiTheme="minorHAnsi" w:hAnsi="Calibri" w:cstheme="minorBidi"/>
+                            <w:color w:val="000000" w:themeColor="text1"/>
+                            <w:kern w:val="24"/>
+                            <w:sz w:val="21"/>
+                            <w:szCs w:val="21"/>
+                          </w:rPr>
+                          <w:t>Higher ovule count</w:t>
+                        </w:r>
+                      </w:p>
+                    </w:txbxContent>
+                  </v:textbox>
+                </v:shape>
+                <v:shape id="TextBox 81" o:spid="_x0000_s1058" type="#_x0000_t202" style="position:absolute;left:28019;top:16035;width:15337;height:3977;visibility:visible;mso-wrap-style:none;v-text-anchor:top" o:gfxdata="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" filled="f" stroked="f">
+                  <v:textbox style="mso-fit-shape-to-text:t" inset="1mm,1mm,1mm,1mm">
+                    <w:txbxContent>
+                      <w:p>
+                        <w:pPr>
+                          <w:pStyle w:val="NormalWeb"/>
+                          <w:spacing w:before="0" w:beforeAutospacing="0" w:after="0" w:afterAutospacing="0"/>
+                          <w:jc w:val="center"/>
+                        </w:pPr>
+                        <w:r>
+                          <w:rPr>
+                            <w:rFonts w:asciiTheme="minorHAnsi" w:hAnsi="Calibri" w:cstheme="minorBidi"/>
+                            <w:color w:val="000000" w:themeColor="text1"/>
+                            <w:kern w:val="24"/>
+                            <w:sz w:val="21"/>
+                            <w:szCs w:val="21"/>
+                          </w:rPr>
+                          <w:t xml:space="preserve">Low pollen attraction costs </w:t>
+                        </w:r>
+                      </w:p>
+                      <w:p>
+                        <w:pPr>
+                          <w:pStyle w:val="NormalWeb"/>
+                          <w:spacing w:before="0" w:beforeAutospacing="0" w:after="0" w:afterAutospacing="0"/>
+                          <w:jc w:val="center"/>
+                        </w:pPr>
+                        <w:r>
+                          <w:rPr>
+                            <w:rFonts w:asciiTheme="minorHAnsi" w:hAnsi="Calibri" w:cstheme="minorBidi"/>
+                            <w:color w:val="000000" w:themeColor="text1"/>
+                            <w:kern w:val="24"/>
+                            <w:sz w:val="21"/>
+                            <w:szCs w:val="21"/>
+                          </w:rPr>
+                          <w:t>relative to plant size</w:t>
+                        </w:r>
+                      </w:p>
+                    </w:txbxContent>
+                  </v:textbox>
+                </v:shape>
+                <v:shape id="TextBox 82" o:spid="_x0000_s1059" type="#_x0000_t202" style="position:absolute;left:1938;top:17646;width:6546;height:1958;visibility:visible;mso-wrap-style:none;v-text-anchor:top" o:gfxdata="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" filled="f" stroked="f">
+                  <v:textbox style="mso-fit-shape-to-text:t" inset="1mm,1mm,1mm,1mm">
+                    <w:txbxContent>
+                      <w:p>
+                        <w:pPr>
+                          <w:pStyle w:val="NormalWeb"/>
+                          <w:spacing w:before="0" w:beforeAutospacing="0" w:after="0" w:afterAutospacing="0"/>
+                        </w:pPr>
+                        <w:r>
+                          <w:rPr>
+                            <w:rFonts w:asciiTheme="minorHAnsi" w:hAnsi="Calibri" w:cstheme="minorBidi"/>
+                            <w:b/>
+                            <w:bCs/>
+                            <w:color w:val="000000" w:themeColor="text1"/>
+                            <w:kern w:val="24"/>
+                            <w:sz w:val="16"/>
+                            <w:szCs w:val="16"/>
+                          </w:rPr>
+                          <w:t>TRADE-OFF 3:</w:t>
+                        </w:r>
+                      </w:p>
+                    </w:txbxContent>
+                  </v:textbox>
+                </v:shape>
+                <v:shape id="TextBox 83" o:spid="_x0000_s1060" type="#_x0000_t202" style="position:absolute;left:12467;top:16067;width:13014;height:3978;visibility:visible;mso-wrap-style:square;v-text-anchor:top" o:gfxdata="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" filled="f" stroked="f">
+                  <v:textbox style="mso-fit-shape-to-text:t" inset="1mm,1mm,1mm,1mm">
+                    <w:txbxContent>
+                      <w:p>
+                        <w:pPr>
+                          <w:pStyle w:val="NormalWeb"/>
+                          <w:spacing w:before="0" w:beforeAutospacing="0" w:after="0" w:afterAutospacing="0"/>
+                          <w:jc w:val="center"/>
+                        </w:pPr>
+                        <w:r>
+                          <w:rPr>
+                            <w:rFonts w:asciiTheme="minorHAnsi" w:hAnsi="Calibri" w:cstheme="minorBidi"/>
+                            <w:color w:val="000000" w:themeColor="text1"/>
+                            <w:kern w:val="24"/>
+                            <w:sz w:val="21"/>
+                            <w:szCs w:val="21"/>
+                          </w:rPr>
+                          <w:t>High choosiness</w:t>
+                        </w:r>
+                      </w:p>
+                      <w:p>
+                        <w:pPr>
+                          <w:pStyle w:val="NormalWeb"/>
+                          <w:spacing w:before="0" w:beforeAutospacing="0" w:after="0" w:afterAutospacing="0"/>
+                          <w:jc w:val="center"/>
+                        </w:pPr>
+                        <w:r>
+                          <w:rPr>
+                            <w:rFonts w:asciiTheme="minorHAnsi" w:hAnsi="Calibri" w:cstheme="minorBidi"/>
+                            <w:color w:val="000000" w:themeColor="text1"/>
+                            <w:kern w:val="24"/>
+                            <w:sz w:val="21"/>
+                            <w:szCs w:val="21"/>
+                          </w:rPr>
+                          <w:t>(Low seedset)</w:t>
+                        </w:r>
+                      </w:p>
+                    </w:txbxContent>
+                  </v:textbox>
+                </v:shape>
+                <v:rect id="Rectangle 86" o:spid="_x0000_s1061" style="position:absolute;left:23958;top:16400;width:2744;height:3078;visibility:visible;mso-wrap-style:none;v-text-anchor:top" o:gfxdata="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" filled="f" stroked="f">
+                  <v:textbox style="mso-fit-shape-to-text:t">
+                    <w:txbxContent>
+                      <w:p>
+                        <w:pPr>
+                          <w:pStyle w:val="NormalWeb"/>
+                          <w:spacing w:before="0" w:beforeAutospacing="0" w:after="0" w:afterAutospacing="0"/>
+                        </w:pPr>
+                        <w:r>
+                          <w:rPr>
+                            <w:rFonts w:asciiTheme="minorHAnsi" w:hAnsi="Calibri" w:cstheme="minorBidi"/>
+                            <w:color w:val="000000" w:themeColor="text1"/>
+                            <w:kern w:val="24"/>
+                            <w:sz w:val="28"/>
+                            <w:szCs w:val="28"/>
+                          </w:rPr>
+                          <w:t>+</w:t>
+                        </w:r>
+                      </w:p>
+                    </w:txbxContent>
+                  </v:textbox>
+                </v:rect>
+                <v:rect id="Rectangle 87" o:spid="_x0000_s1062" style="position:absolute;left:23879;top:9989;width:2745;height:3078;visibility:visible;mso-wrap-style:none;v-text-anchor:top" o:gfxdata="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" filled="f" stroked="f">
+                  <v:textbox style="mso-fit-shape-to-text:t">
+                    <w:txbxContent>
+                      <w:p>
+                        <w:pPr>
+                          <w:pStyle w:val="NormalWeb"/>
+                          <w:spacing w:before="0" w:beforeAutospacing="0" w:after="0" w:afterAutospacing="0"/>
+                        </w:pPr>
+                        <w:r>
+                          <w:rPr>
+                            <w:rFonts w:asciiTheme="minorHAnsi" w:hAnsi="Calibri" w:cstheme="minorBidi"/>
+                            <w:color w:val="000000" w:themeColor="text1"/>
+                            <w:kern w:val="24"/>
+                            <w:sz w:val="28"/>
+                            <w:szCs w:val="28"/>
+                          </w:rPr>
+                          <w:t>+</w:t>
+                        </w:r>
+                      </w:p>
+                    </w:txbxContent>
+                  </v:textbox>
+                </v:rect>
+                <v:rect id="Rectangle 88" o:spid="_x0000_s1063" style="position:absolute;left:23817;top:3651;width:2744;height:3078;visibility:visible;mso-wrap-style:none;v-text-anchor:top" o:gfxdata="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" filled="f" stroked="f">
+                  <v:textbox style="mso-fit-shape-to-text:t">
+                    <w:txbxContent>
+                      <w:p>
+                        <w:pPr>
+                          <w:pStyle w:val="NormalWeb"/>
+                          <w:spacing w:before="0" w:beforeAutospacing="0" w:after="0" w:afterAutospacing="0"/>
+                        </w:pPr>
+                        <w:r>
+                          <w:rPr>
+                            <w:rFonts w:asciiTheme="minorHAnsi" w:hAnsi="Calibri" w:cstheme="minorBidi"/>
+                            <w:color w:val="000000" w:themeColor="text1"/>
+                            <w:kern w:val="24"/>
+                            <w:sz w:val="28"/>
+                            <w:szCs w:val="28"/>
+                          </w:rPr>
+                          <w:t>+</w:t>
+                        </w:r>
+                      </w:p>
+                    </w:txbxContent>
+                  </v:textbox>
+                </v:rect>
+                <v:shape id="TextBox 92" o:spid="_x0000_s1064" type="#_x0000_t202" style="position:absolute;left:18293;width:14833;height:2540;visibility:visible;mso-wrap-style:none;v-text-anchor:top" o:gfxdata="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" filled="f" stroked="f">
+                  <v:textbox style="mso-fit-shape-to-text:t">
+                    <w:txbxContent>
+                      <w:p>
+                        <w:pPr>
+                          <w:pStyle w:val="NormalWeb"/>
+                          <w:spacing w:before="0" w:beforeAutospacing="0" w:after="0" w:afterAutospacing="0"/>
+                        </w:pPr>
+                        <w:r>
+                          <w:rPr>
+                            <w:rFonts w:asciiTheme="minorHAnsi" w:hAnsi="Calibri" w:cstheme="minorBidi"/>
+                            <w:color w:val="000000" w:themeColor="text1"/>
+                            <w:kern w:val="24"/>
+                            <w:sz w:val="21"/>
+                            <w:szCs w:val="21"/>
+                          </w:rPr>
+                          <w:t>Large-seeded syndrome</w:t>
+                        </w:r>
+                      </w:p>
+                    </w:txbxContent>
+                  </v:textbox>
+                </v:shape>
+                <v:shapetype id="_x0000_t38" coordsize="21600,21600" o:spt="38" o:oned="t" path="m,c@0,0@1,5400@1,10800@1,16200@2,21600,21600,21600e" filled="f">
+                  <v:formulas>
+                    <v:f eqn="mid #0 0"/>
+                    <v:f eqn="val #0"/>
+                    <v:f eqn="mid #0 21600"/>
+                  </v:formulas>
+                  <v:path arrowok="t" fillok="f" o:connecttype="none"/>
+                  <v:handles>
+                    <v:h position="#0,center"/>
+                  </v:handles>
+                  <o:lock v:ext="edit" shapetype="t"/>
+                </v:shapetype>
+                <v:shape id="Straight Arrow Connector 24" o:spid="_x0000_s1065" type="#_x0000_t38" style="position:absolute;left:11716;top:5421;width:637;height:6344;rotation:180;flip:y;visibility:visible;mso-wrap-style:square" o:connectortype="curved" o:gfxdata="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" adj="99167" strokecolor="#5b9bd5 [3204]" strokeweight=".5pt">
+                  <v:stroke endarrow="block" joinstyle="miter"/>
+                </v:shape>
+              </v:group>
+            </w:pict>
+          </mc:Fallback>
+        </mc:AlternateContent>
+      </w:r>
+    </w:p>
+    <w:p>
+      <w:pPr>
+        <w:pStyle w:val="NormalWeb"/>
+        <w:spacing w:before="0" w:beforeAutospacing="0" w:after="0" w:afterAutospacing="0"/>
+        <w:ind w:left="1440"/>
+      </w:pPr>
     </w:p>
     <w:p/>
     <w:p/>
     <w:p/>
     <w:p/>
     <w:p/>
-    <w:p/>
-    <w:p/>
+    <w:p>
+      <w:pPr>
+        <w:spacing w:after="0" w:line="280" w:lineRule="exact"/>
+        <w:rPr>
+          <w:sz w:val="22"/>
+        </w:rPr>
+      </w:pPr>
+      <w:bookmarkStart w:id="0" w:name="_GoBack"/>
+      <w:bookmarkEnd w:id="0"/>
+    </w:p>
     <w:p>
       <w:pPr>
         <w:spacing w:after="0" w:line="280" w:lineRule="exact"/>
@@ -11315,6 +12647,14 @@
         <w:spacing w:after="0" w:line="280" w:lineRule="exact"/>
         <w:rPr>
           <w:sz w:val="22"/>
+        </w:rPr>
+      </w:pPr>
+    </w:p>
+    <w:p>
+      <w:pPr>
+        <w:spacing w:after="0" w:line="280" w:lineRule="exact"/>
+        <w:rPr>
+          <w:sz w:val="20"/>
         </w:rPr>
       </w:pPr>
       <w:r>
@@ -11339,7 +12679,19 @@
         <w:rPr>
           <w:sz w:val="22"/>
         </w:rPr>
-        <w:t>b) Plants, relative to their size, are predicted to have a fixed amount of energy to invest in pollen-attraction tissues and seeds, such that trade-offs between mature ovule count and pollen-attraction costs and between seed count and total success costs are predicted. c) A trade-off between “choosiness”</w:t>
+        <w:t xml:space="preserve">b) </w:t>
+      </w:r>
+      <w:r>
+        <w:rPr>
+          <w:sz w:val="22"/>
+        </w:rPr>
+        <w:t>For a given energy pool to be invested in total reproduction, there is a trade-off between total reproductive investment per seed produced and number of seeds produced. c) For a given energy pool to be invested to the point of pollination, there is a trade-off between pollen-attraction costs and the number of mature ovules produced. d</w:t>
+      </w:r>
+      <w:r>
+        <w:rPr>
+          <w:sz w:val="22"/>
+        </w:rPr>
+        <w:t>) A trade-off between “choosiness”</w:t>
       </w:r>
       <w:r>
         <w:rPr>
@@ -11363,22 +12715,14 @@
         <w:rPr>
           <w:sz w:val="22"/>
         </w:rPr>
-        <w:t xml:space="preserve">plant size, is also predicted, for a plant with more costly pollen-attraction tissues will be able to produce fewer excess ovules. These trade-offs lead to three predictions: d) larger-seeded species will spend a greater proportion of their success costs on provisioning tissues (versus pollen-attraction tissues); e) larger-seeded species will spend a greater proportion of their pollen-attraction investment on discarded tissues (versus successful tissues); and f) larger-seeded species will spend a greater proportion of their provisioning investment </w:t>
+        <w:t xml:space="preserve">plant size, is also predicted, for a plant with more costly pollen-attraction tissues will be able to produce fewer excess ovules. </w:t>
       </w:r>
       <w:r>
         <w:rPr>
           <w:sz w:val="22"/>
         </w:rPr>
-        <w:t>on successful tissues (versus discarded tissues).</w:t>
+        <w:t>e) Together, these trade-offs predict a syndrome of reproductive traits for large versus small-seeded species, for the three trade-offs are linked by natural selection and logic.</w:t>
       </w:r>
-    </w:p>
-    <w:p>
-      <w:pPr>
-        <w:spacing w:line="360" w:lineRule="auto"/>
-        <w:rPr>
-          <w:sz w:val="20"/>
-        </w:rPr>
-      </w:pPr>
     </w:p>
     <w:p>
       <w:pPr>
@@ -11405,18 +12749,18 @@
         </w:rPr>
         <w:lastRenderedPageBreak/>
         <w:drawing>
-          <wp:anchor distT="0" distB="0" distL="114300" distR="114300" simplePos="0" relativeHeight="251741184" behindDoc="0" locked="0" layoutInCell="1" allowOverlap="1" wp14:anchorId="0371A465" wp14:editId="7D373E87">
+          <wp:anchor distT="0" distB="0" distL="114300" distR="114300" simplePos="0" relativeHeight="251743232" behindDoc="0" locked="0" layoutInCell="1" allowOverlap="1" wp14:anchorId="56373396" wp14:editId="1A82597E">
             <wp:simplePos x="0" y="0"/>
             <wp:positionH relativeFrom="column">
-              <wp:posOffset>123190</wp:posOffset>
+              <wp:posOffset>636622</wp:posOffset>
             </wp:positionH>
             <wp:positionV relativeFrom="paragraph">
-              <wp:posOffset>0</wp:posOffset>
+              <wp:posOffset>139593</wp:posOffset>
             </wp:positionV>
-            <wp:extent cx="5248275" cy="7870190"/>
-            <wp:effectExtent l="0" t="0" r="9525" b="0"/>
+            <wp:extent cx="4968240" cy="7452360"/>
+            <wp:effectExtent l="0" t="0" r="3810" b="0"/>
             <wp:wrapTopAndBottom/>
-            <wp:docPr id="5" name="Picture 5"/>
+            <wp:docPr id="6" name="Picture 6"/>
             <wp:cNvGraphicFramePr>
               <a:graphicFrameLocks xmlns:a="http://schemas.openxmlformats.org/drawingml/2006/main" noChangeAspect="1"/>
             </wp:cNvGraphicFramePr>
@@ -11424,11 +12768,11 @@
               <a:graphicData uri="http://schemas.openxmlformats.org/drawingml/2006/picture">
                 <pic:pic xmlns:pic="http://schemas.openxmlformats.org/drawingml/2006/picture">
                   <pic:nvPicPr>
-                    <pic:cNvPr id="5" name="Figure02.wmf"/>
+                    <pic:cNvPr id="6" name="Figure02.png"/>
                     <pic:cNvPicPr/>
                   </pic:nvPicPr>
                   <pic:blipFill>
-                    <a:blip r:embed="rId11">
+                    <a:blip r:embed="rId10">
                       <a:extLst>
                         <a:ext uri="{28A0092B-C50C-407E-A947-70E740481C1C}">
                           <a14:useLocalDpi xmlns:a14="http://schemas.microsoft.com/office/drawing/2010/main" val="0"/>
@@ -11442,7 +12786,7 @@
                   <pic:spPr>
                     <a:xfrm>
                       <a:off x="0" y="0"/>
-                      <a:ext cx="5248275" cy="7870190"/>
+                      <a:ext cx="4968240" cy="7452360"/>
                     </a:xfrm>
                     <a:prstGeom prst="rect">
                       <a:avLst/>
@@ -11540,6 +12884,14 @@
       <w:pPr>
         <w:spacing w:line="259" w:lineRule="auto"/>
       </w:pPr>
+    </w:p>
+    <w:p>
+      <w:pPr>
+        <w:spacing w:line="259" w:lineRule="auto"/>
+        <w:rPr>
+          <w:sz w:val="22"/>
+        </w:rPr>
+      </w:pPr>
       <w:r>
         <w:rPr>
           <w:noProof/>
@@ -11547,18 +12899,18 @@
         </w:rPr>
         <w:lastRenderedPageBreak/>
         <w:drawing>
-          <wp:anchor distT="0" distB="0" distL="114300" distR="114300" simplePos="0" relativeHeight="251736064" behindDoc="0" locked="0" layoutInCell="1" allowOverlap="1" wp14:anchorId="4988279C" wp14:editId="02A5A50E">
+          <wp:anchor distT="0" distB="0" distL="114300" distR="114300" simplePos="0" relativeHeight="251744256" behindDoc="0" locked="0" layoutInCell="1" allowOverlap="1" wp14:anchorId="69BB783B" wp14:editId="7520FD30">
             <wp:simplePos x="0" y="0"/>
             <wp:positionH relativeFrom="column">
-              <wp:posOffset>-277495</wp:posOffset>
+              <wp:posOffset>-26428</wp:posOffset>
             </wp:positionH>
             <wp:positionV relativeFrom="paragraph">
-              <wp:posOffset>122555</wp:posOffset>
+              <wp:posOffset>349</wp:posOffset>
             </wp:positionV>
-            <wp:extent cx="6400165" cy="3204210"/>
-            <wp:effectExtent l="0" t="0" r="635" b="0"/>
+            <wp:extent cx="6645910" cy="3322955"/>
+            <wp:effectExtent l="0" t="0" r="2540" b="0"/>
             <wp:wrapSquare wrapText="bothSides"/>
-            <wp:docPr id="4" name="Picture 4"/>
+            <wp:docPr id="8" name="Picture 8"/>
             <wp:cNvGraphicFramePr>
               <a:graphicFrameLocks xmlns:a="http://schemas.openxmlformats.org/drawingml/2006/main" noChangeAspect="1"/>
             </wp:cNvGraphicFramePr>
@@ -11566,11 +12918,11 @@
               <a:graphicData uri="http://schemas.openxmlformats.org/drawingml/2006/picture">
                 <pic:pic xmlns:pic="http://schemas.openxmlformats.org/drawingml/2006/picture">
                   <pic:nvPicPr>
-                    <pic:cNvPr id="4" name="Figure03_correlations_with_plant_weight.wmf"/>
+                    <pic:cNvPr id="8" name="Figure03_correlations_with_plant_weight.png"/>
                     <pic:cNvPicPr/>
                   </pic:nvPicPr>
                   <pic:blipFill>
-                    <a:blip r:embed="rId12">
+                    <a:blip r:embed="rId11">
                       <a:extLst>
                         <a:ext uri="{28A0092B-C50C-407E-A947-70E740481C1C}">
                           <a14:useLocalDpi xmlns:a14="http://schemas.microsoft.com/office/drawing/2010/main" val="0"/>
@@ -11584,7 +12936,7 @@
                   <pic:spPr>
                     <a:xfrm>
                       <a:off x="0" y="0"/>
-                      <a:ext cx="6400165" cy="3204210"/>
+                      <a:ext cx="6645910" cy="3322955"/>
                     </a:xfrm>
                     <a:prstGeom prst="rect">
                       <a:avLst/>
@@ -11593,133 +12945,9 @@
                 </pic:pic>
               </a:graphicData>
             </a:graphic>
-            <wp14:sizeRelH relativeFrom="margin">
-              <wp14:pctWidth>0</wp14:pctWidth>
-            </wp14:sizeRelH>
-            <wp14:sizeRelV relativeFrom="margin">
-              <wp14:pctHeight>0</wp14:pctHeight>
-            </wp14:sizeRelV>
           </wp:anchor>
         </w:drawing>
       </w:r>
-    </w:p>
-    <w:p>
-      <w:pPr>
-        <w:spacing w:line="259" w:lineRule="auto"/>
-        <w:rPr>
-          <w:noProof/>
-          <w:lang w:eastAsia="en-AU"/>
-        </w:rPr>
-      </w:pPr>
-    </w:p>
-    <w:p>
-      <w:pPr>
-        <w:spacing w:line="259" w:lineRule="auto"/>
-        <w:rPr>
-          <w:b/>
-          <w:sz w:val="22"/>
-        </w:rPr>
-      </w:pPr>
-    </w:p>
-    <w:p>
-      <w:pPr>
-        <w:spacing w:line="259" w:lineRule="auto"/>
-        <w:rPr>
-          <w:b/>
-          <w:sz w:val="22"/>
-        </w:rPr>
-      </w:pPr>
-    </w:p>
-    <w:p>
-      <w:pPr>
-        <w:spacing w:line="259" w:lineRule="auto"/>
-        <w:rPr>
-          <w:b/>
-          <w:sz w:val="22"/>
-        </w:rPr>
-      </w:pPr>
-    </w:p>
-    <w:p>
-      <w:pPr>
-        <w:spacing w:line="259" w:lineRule="auto"/>
-        <w:rPr>
-          <w:b/>
-          <w:sz w:val="22"/>
-        </w:rPr>
-      </w:pPr>
-    </w:p>
-    <w:p>
-      <w:pPr>
-        <w:spacing w:line="259" w:lineRule="auto"/>
-        <w:rPr>
-          <w:b/>
-          <w:sz w:val="22"/>
-        </w:rPr>
-      </w:pPr>
-    </w:p>
-    <w:p>
-      <w:pPr>
-        <w:spacing w:line="259" w:lineRule="auto"/>
-        <w:rPr>
-          <w:b/>
-          <w:sz w:val="22"/>
-        </w:rPr>
-      </w:pPr>
-    </w:p>
-    <w:p>
-      <w:pPr>
-        <w:spacing w:line="259" w:lineRule="auto"/>
-        <w:rPr>
-          <w:b/>
-          <w:sz w:val="22"/>
-        </w:rPr>
-      </w:pPr>
-    </w:p>
-    <w:p>
-      <w:pPr>
-        <w:spacing w:line="259" w:lineRule="auto"/>
-        <w:rPr>
-          <w:b/>
-          <w:sz w:val="22"/>
-        </w:rPr>
-      </w:pPr>
-    </w:p>
-    <w:p>
-      <w:pPr>
-        <w:spacing w:line="259" w:lineRule="auto"/>
-        <w:rPr>
-          <w:b/>
-          <w:sz w:val="22"/>
-        </w:rPr>
-      </w:pPr>
-    </w:p>
-    <w:p>
-      <w:pPr>
-        <w:spacing w:line="259" w:lineRule="auto"/>
-        <w:rPr>
-          <w:b/>
-          <w:sz w:val="22"/>
-        </w:rPr>
-      </w:pPr>
-    </w:p>
-    <w:p>
-      <w:pPr>
-        <w:spacing w:line="259" w:lineRule="auto"/>
-        <w:rPr>
-          <w:b/>
-          <w:sz w:val="22"/>
-        </w:rPr>
-      </w:pPr>
-    </w:p>
-    <w:p>
-      <w:pPr>
-        <w:spacing w:line="259" w:lineRule="auto"/>
-        <w:rPr>
-          <w:sz w:val="22"/>
-        </w:rPr>
-      </w:pPr>
-      <w:bookmarkStart w:id="0" w:name="_GoBack"/>
-      <w:bookmarkEnd w:id="0"/>
       <w:r>
         <w:rPr>
           <w:b/>
@@ -11769,7 +12997,19 @@
         <w:rPr>
           <w:sz w:val="22"/>
         </w:rPr>
-        <w:t xml:space="preserve">In each plot, different colored points represent the 14 study species; see Table 1 for the key. The colored lines are best fit lines through each species’ points. There are more points in panel b, as some individuals produce buds, but no seeds. In this plot, </w:t>
+        <w:t xml:space="preserve">In each plot, different colored points represent the 14 study species; see Table 1 for the key. The colored lines are best fit lines through each species’ points. There are more points in panel b, as some individuals produce buds, but no seeds. </w:t>
+      </w:r>
+      <w:r>
+        <w:rPr>
+          <w:sz w:val="22"/>
+        </w:rPr>
+        <w:t xml:space="preserve">In plot b, some individual’s flower weight * bud count is higher than their total reproductive investment due to a large proportion of buds aborting prior to reaching their mature flower weight. </w:t>
+      </w:r>
+      <w:r>
+        <w:rPr>
+          <w:sz w:val="22"/>
+        </w:rPr>
+        <w:t xml:space="preserve">In this plot, </w:t>
       </w:r>
       <w:r>
         <w:rPr>
@@ -12498,7 +13738,6 @@
   <w:style w:type="character" w:default="1" w:styleId="DefaultParagraphFont">
     <w:name w:val="Default Paragraph Font"/>
     <w:uiPriority w:val="1"/>
-    <w:semiHidden/>
     <w:unhideWhenUsed/>
   </w:style>
   <w:style w:type="table" w:default="1" w:styleId="TableNormal">
@@ -13010,7 +14249,7 @@
 </file>
 
 <file path=customXml/itemProps1.xml><?xml version="1.0" encoding="utf-8"?>
-<ds:datastoreItem xmlns:ds="http://schemas.openxmlformats.org/officeDocument/2006/customXml" ds:itemID="{FE8252A9-3B72-45D1-9E70-D75AE434C45D}">
+<ds:datastoreItem xmlns:ds="http://schemas.openxmlformats.org/officeDocument/2006/customXml" ds:itemID="{DE32C392-B3C3-4EEF-88F9-53C90DABD70C}">
   <ds:schemaRefs>
     <ds:schemaRef ds:uri="http://schemas.openxmlformats.org/officeDocument/2006/bibliography"/>
   </ds:schemaRefs>

</xml_diff>

<commit_message>
work on supplementary material for Accessory ms. Added metadata files for several data files, worked on figures for SuppMaterial.
</commit_message>
<xml_diff>
--- a/ms/Accessory/Wenk-Accessory-Figures.docx
+++ b/ms/Accessory/Wenk-Accessory-Figures.docx
@@ -11147,6 +11147,7 @@
     <w:p/>
     <w:p/>
     <w:p>
+      <w:bookmarkStart w:id="0" w:name="_GoBack"/>
       <w:r>
         <w:rPr>
           <w:noProof/>
@@ -11208,6 +11209,7 @@
           </wp:anchor>
         </w:drawing>
       </w:r>
+      <w:bookmarkEnd w:id="0"/>
     </w:p>
     <w:p/>
     <w:p/>
@@ -11331,7 +11333,7 @@
           <w:sz w:val="22"/>
           <w:szCs w:val="22"/>
         </w:rPr>
-        <w:t xml:space="preserve">e. </w:t>
+        <w:t>c</w:t>
       </w:r>
       <w:r>
         <w:rPr>
@@ -11345,7 +11347,7 @@
           <w:sz w:val="22"/>
           <w:szCs w:val="22"/>
         </w:rPr>
-        <w:t>Links between t</w:t>
+        <w:t xml:space="preserve">. </w:t>
       </w:r>
       <w:r>
         <w:rPr>
@@ -11359,7 +11361,7 @@
           <w:sz w:val="22"/>
           <w:szCs w:val="22"/>
         </w:rPr>
-        <w:t>rade-offs</w:t>
+        <w:t>Links between trade-offs</w:t>
       </w:r>
     </w:p>
     <w:p>
@@ -11380,10 +11382,13 @@
         </w:rPr>
       </w:pPr>
       <w:r>
+        <w:rPr>
+          <w:noProof/>
+        </w:rPr>
         <mc:AlternateContent>
           <mc:Choice Requires="wpg">
             <w:drawing>
-              <wp:anchor distT="0" distB="0" distL="114300" distR="114300" simplePos="0" relativeHeight="251746304" behindDoc="0" locked="0" layoutInCell="1" allowOverlap="1" wp14:anchorId="698A74AE" wp14:editId="758C89C0">
+              <wp:anchor distT="0" distB="0" distL="114300" distR="114300" simplePos="0" relativeHeight="251746304" behindDoc="0" locked="0" layoutInCell="1" allowOverlap="1" wp14:anchorId="698A74AE" wp14:editId="40B7A7CC">
                 <wp:simplePos x="0" y="0"/>
                 <wp:positionH relativeFrom="column">
                   <wp:posOffset>800761</wp:posOffset>
@@ -11577,11 +11582,14 @@
                               <w:pPr>
                                 <w:pStyle w:val="NormalWeb"/>
                                 <w:spacing w:before="0" w:beforeAutospacing="0" w:after="0" w:afterAutospacing="0"/>
+                                <w:rPr>
+                                  <w:color w:val="C45911" w:themeColor="accent2" w:themeShade="BF"/>
+                                </w:rPr>
                               </w:pPr>
                               <w:r>
                                 <w:rPr>
                                   <w:rFonts w:asciiTheme="minorHAnsi" w:hAnsi="Calibri" w:cstheme="minorBidi"/>
-                                  <w:color w:val="2E74B5" w:themeColor="accent1" w:themeShade="BF"/>
+                                  <w:color w:val="C45911" w:themeColor="accent2" w:themeShade="BF"/>
                                   <w:kern w:val="24"/>
                                   <w:sz w:val="18"/>
                                   <w:szCs w:val="18"/>
@@ -11593,11 +11601,14 @@
                               <w:pPr>
                                 <w:pStyle w:val="NormalWeb"/>
                                 <w:spacing w:before="0" w:beforeAutospacing="0" w:after="0" w:afterAutospacing="0"/>
+                                <w:rPr>
+                                  <w:color w:val="C45911" w:themeColor="accent2" w:themeShade="BF"/>
+                                </w:rPr>
                               </w:pPr>
                               <w:r>
                                 <w:rPr>
                                   <w:rFonts w:asciiTheme="minorHAnsi" w:hAnsi="Calibri" w:cstheme="minorBidi"/>
-                                  <w:color w:val="2E74B5" w:themeColor="accent1" w:themeShade="BF"/>
+                                  <w:color w:val="C45911" w:themeColor="accent2" w:themeShade="BF"/>
                                   <w:kern w:val="24"/>
                                   <w:sz w:val="18"/>
                                   <w:szCs w:val="18"/>
@@ -11609,11 +11620,14 @@
                               <w:pPr>
                                 <w:pStyle w:val="NormalWeb"/>
                                 <w:spacing w:before="0" w:beforeAutospacing="0" w:after="0" w:afterAutospacing="0"/>
+                                <w:rPr>
+                                  <w:color w:val="C45911" w:themeColor="accent2" w:themeShade="BF"/>
+                                </w:rPr>
                               </w:pPr>
                               <w:r>
                                 <w:rPr>
                                   <w:rFonts w:asciiTheme="minorHAnsi" w:hAnsi="Calibri" w:cstheme="minorBidi"/>
-                                  <w:color w:val="2E74B5" w:themeColor="accent1" w:themeShade="BF"/>
+                                  <w:color w:val="C45911" w:themeColor="accent2" w:themeShade="BF"/>
                                   <w:kern w:val="24"/>
                                   <w:sz w:val="18"/>
                                   <w:szCs w:val="18"/>
@@ -11645,19 +11659,18 @@
                             </a:avLst>
                           </a:prstGeom>
                           <a:ln>
-                            <a:prstDash val="sysDash"/>
                             <a:tailEnd type="triangle"/>
                           </a:ln>
                         </wps:spPr>
                         <wps:style>
                           <a:lnRef idx="1">
-                            <a:schemeClr val="accent1"/>
+                            <a:schemeClr val="accent2"/>
                           </a:lnRef>
                           <a:fillRef idx="0">
-                            <a:schemeClr val="accent1"/>
+                            <a:schemeClr val="accent2"/>
                           </a:fillRef>
                           <a:effectRef idx="0">
-                            <a:schemeClr val="accent1"/>
+                            <a:schemeClr val="accent2"/>
                           </a:effectRef>
                           <a:fontRef idx="minor">
                             <a:schemeClr val="tx1"/>
@@ -12152,7 +12165,11 @@
           </mc:Choice>
           <mc:Fallback>
             <w:pict>
-              <v:group w14:anchorId="698A74AE" id="Group 6" o:spid="_x0000_s1047" style="position:absolute;left:0;text-align:left;margin-left:63.05pt;margin-top:10.95pt;width:422.5pt;height:225.25pt;z-index:251746304" coordsize="53655,28603" o:gfxdata="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">
+              <v:group w14:anchorId="698A74AE" id="Group 6" o:spid="_x0000_s1047" style="position:absolute;left:0;text-align:left;margin-left:63.05pt;margin-top:10.95pt;width:422.5pt;height:225.25pt;z-index:251746304" coordsize="53655,28603" o:gfxdata="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">
+                <v:shapetype id="_x0000_t202" coordsize="21600,21600" o:spt="202" path="m,l,21600r21600,l21600,xe">
+                  <v:stroke joinstyle="miter"/>
+                  <v:path gradientshapeok="t" o:connecttype="rect"/>
+                </v:shapetype>
                 <v:shape id="TextBox 4" o:spid="_x0000_s1048" type="#_x0000_t202" style="position:absolute;left:26986;top:10584;width:16468;height:2345;visibility:visible;mso-wrap-style:none;v-text-anchor:top" o:gfxdata="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" filled="f" stroked="f">
                   <v:textbox style="mso-fit-shape-to-text:t" inset="1mm,1mm,1mm,1mm">
                     <w:txbxContent>
@@ -12251,11 +12268,14 @@
                         <w:pPr>
                           <w:pStyle w:val="NormalWeb"/>
                           <w:spacing w:before="0" w:beforeAutospacing="0" w:after="0" w:afterAutospacing="0"/>
+                          <w:rPr>
+                            <w:color w:val="C45911" w:themeColor="accent2" w:themeShade="BF"/>
+                          </w:rPr>
                         </w:pPr>
                         <w:r>
                           <w:rPr>
                             <w:rFonts w:asciiTheme="minorHAnsi" w:hAnsi="Calibri" w:cstheme="minorBidi"/>
-                            <w:color w:val="2E74B5" w:themeColor="accent1" w:themeShade="BF"/>
+                            <w:color w:val="C45911" w:themeColor="accent2" w:themeShade="BF"/>
                             <w:kern w:val="24"/>
                             <w:sz w:val="18"/>
                             <w:szCs w:val="18"/>
@@ -12267,11 +12287,14 @@
                         <w:pPr>
                           <w:pStyle w:val="NormalWeb"/>
                           <w:spacing w:before="0" w:beforeAutospacing="0" w:after="0" w:afterAutospacing="0"/>
+                          <w:rPr>
+                            <w:color w:val="C45911" w:themeColor="accent2" w:themeShade="BF"/>
+                          </w:rPr>
                         </w:pPr>
                         <w:r>
                           <w:rPr>
                             <w:rFonts w:asciiTheme="minorHAnsi" w:hAnsi="Calibri" w:cstheme="minorBidi"/>
-                            <w:color w:val="2E74B5" w:themeColor="accent1" w:themeShade="BF"/>
+                            <w:color w:val="C45911" w:themeColor="accent2" w:themeShade="BF"/>
                             <w:kern w:val="24"/>
                             <w:sz w:val="18"/>
                             <w:szCs w:val="18"/>
@@ -12283,11 +12306,14 @@
                         <w:pPr>
                           <w:pStyle w:val="NormalWeb"/>
                           <w:spacing w:before="0" w:beforeAutospacing="0" w:after="0" w:afterAutospacing="0"/>
+                          <w:rPr>
+                            <w:color w:val="C45911" w:themeColor="accent2" w:themeShade="BF"/>
+                          </w:rPr>
                         </w:pPr>
                         <w:r>
                           <w:rPr>
                             <w:rFonts w:asciiTheme="minorHAnsi" w:hAnsi="Calibri" w:cstheme="minorBidi"/>
-                            <w:color w:val="2E74B5" w:themeColor="accent1" w:themeShade="BF"/>
+                            <w:color w:val="C45911" w:themeColor="accent2" w:themeShade="BF"/>
                             <w:kern w:val="24"/>
                             <w:sz w:val="18"/>
                             <w:szCs w:val="18"/>
@@ -12298,8 +12324,8 @@
                     </w:txbxContent>
                   </v:textbox>
                 </v:shape>
-                <v:shape id="Elbow Connector 30" o:spid="_x0000_s1053" type="#_x0000_t39" style="position:absolute;left:18974;top:5382;width:23156;height:14800;flip:x;visibility:visible;mso-wrap-style:square" o:connectortype="curved" o:gfxdata="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" adj="-4071,25456" strokecolor="#5b9bd5 [3204]" strokeweight=".5pt">
-                  <v:stroke dashstyle="3 1" endarrow="block" joinstyle="miter"/>
+                <v:shape id="Elbow Connector 30" o:spid="_x0000_s1053" type="#_x0000_t39" style="position:absolute;left:18974;top:5382;width:23156;height:14800;flip:x;visibility:visible;mso-wrap-style:square" o:connectortype="curved" o:gfxdata="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" adj="-4071,25456" strokecolor="#ed7d31 [3205]" strokeweight=".5pt">
+                  <v:stroke endarrow="block" joinstyle="miter"/>
                 </v:shape>
                 <v:shape id="TextBox 46" o:spid="_x0000_s1054" type="#_x0000_t202" style="position:absolute;top:22336;width:23433;height:6267;visibility:visible;mso-wrap-style:square;v-text-anchor:top" o:gfxdata="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" filled="f" stroked="f">
                   <v:textbox style="mso-fit-shape-to-text:t" inset="1mm,1mm,1mm,1mm">
@@ -12623,8 +12649,6 @@
           <w:sz w:val="22"/>
         </w:rPr>
       </w:pPr>
-      <w:bookmarkStart w:id="0" w:name="_GoBack"/>
-      <w:bookmarkEnd w:id="0"/>
     </w:p>
     <w:p>
       <w:pPr>
@@ -13738,6 +13762,7 @@
   <w:style w:type="character" w:default="1" w:styleId="DefaultParagraphFont">
     <w:name w:val="Default Paragraph Font"/>
     <w:uiPriority w:val="1"/>
+    <w:semiHidden/>
     <w:unhideWhenUsed/>
   </w:style>
   <w:style w:type="table" w:default="1" w:styleId="TableNormal">
@@ -14249,7 +14274,7 @@
 </file>
 
 <file path=customXml/itemProps1.xml><?xml version="1.0" encoding="utf-8"?>
-<ds:datastoreItem xmlns:ds="http://schemas.openxmlformats.org/officeDocument/2006/customXml" ds:itemID="{DE32C392-B3C3-4EEF-88F9-53C90DABD70C}">
+<ds:datastoreItem xmlns:ds="http://schemas.openxmlformats.org/officeDocument/2006/customXml" ds:itemID="{79EC3E85-0A72-408F-95FF-1BD10595C789}">
   <ds:schemaRefs>
     <ds:schemaRef ds:uri="http://schemas.openxmlformats.org/officeDocument/2006/bibliography"/>
   </ds:schemaRefs>

</xml_diff>

<commit_message>
work on Accessory manuscript - Supplementary Information should currently compile. Tables should be final (other than sequence). Small amount more worked needed in descriptions at beginning.
next version of manuscript complete except very end of Intro
</commit_message>
<xml_diff>
--- a/ms/Accessory/Wenk-Accessory-Figures.docx
+++ b/ms/Accessory/Wenk-Accessory-Figures.docx
@@ -7601,7 +7601,6 @@
             <w:shd w:val="clear" w:color="auto" w:fill="auto"/>
             <w:noWrap/>
             <w:vAlign w:val="bottom"/>
-            <w:hideMark/>
           </w:tcPr>
           <w:p>
             <w:pPr>
@@ -7622,7 +7621,7 @@
                 <w:szCs w:val="20"/>
                 <w:lang w:eastAsia="en-AU"/>
               </w:rPr>
-              <w:t>Total accessory costs</w:t>
+              <w:t>Total reproductive costs</w:t>
             </w:r>
           </w:p>
         </w:tc>
@@ -7638,26 +7637,23 @@
             <w:shd w:val="clear" w:color="auto" w:fill="auto"/>
             <w:noWrap/>
             <w:vAlign w:val="bottom"/>
-            <w:hideMark/>
           </w:tcPr>
           <w:p>
             <w:pPr>
               <w:spacing w:after="60" w:line="360" w:lineRule="auto"/>
               <w:rPr>
-                <w:rFonts w:asciiTheme="minorHAnsi" w:eastAsia="Times New Roman" w:hAnsiTheme="minorHAnsi" w:cs="Times New Roman"/>
+                <w:rFonts w:asciiTheme="minorHAnsi" w:hAnsiTheme="minorHAnsi"/>
                 <w:color w:val="000000"/>
                 <w:sz w:val="20"/>
-                <w:szCs w:val="20"/>
-                <w:lang w:eastAsia="en-AU"/>
-              </w:rPr>
-            </w:pPr>
-            <w:r>
-              <w:rPr>
-                <w:rFonts w:asciiTheme="minorHAnsi" w:hAnsiTheme="minorHAnsi"/>
+              </w:rPr>
+            </w:pPr>
+            <w:r>
+              <w:rPr>
+                <w:rFonts w:ascii="Calibri" w:hAnsi="Calibri"/>
                 <w:color w:val="000000"/>
                 <w:sz w:val="20"/>
               </w:rPr>
-              <w:t>0.90</w:t>
+              <w:t>0.91</w:t>
             </w:r>
           </w:p>
         </w:tc>
@@ -7673,23 +7669,20 @@
             <w:shd w:val="clear" w:color="auto" w:fill="auto"/>
             <w:noWrap/>
             <w:vAlign w:val="bottom"/>
-            <w:hideMark/>
           </w:tcPr>
           <w:p>
             <w:pPr>
               <w:spacing w:after="60" w:line="360" w:lineRule="auto"/>
               <w:jc w:val="center"/>
               <w:rPr>
-                <w:rFonts w:asciiTheme="minorHAnsi" w:eastAsia="Times New Roman" w:hAnsiTheme="minorHAnsi" w:cs="Times New Roman"/>
+                <w:rFonts w:asciiTheme="minorHAnsi" w:hAnsiTheme="minorHAnsi"/>
                 <w:color w:val="000000"/>
                 <w:sz w:val="20"/>
-                <w:szCs w:val="20"/>
-                <w:lang w:eastAsia="en-AU"/>
-              </w:rPr>
-            </w:pPr>
-            <w:r>
-              <w:rPr>
-                <w:rFonts w:asciiTheme="minorHAnsi" w:hAnsiTheme="minorHAnsi"/>
+              </w:rPr>
+            </w:pPr>
+            <w:r>
+              <w:rPr>
+                <w:rFonts w:ascii="Calibri" w:hAnsi="Calibri"/>
                 <w:color w:val="000000"/>
                 <w:sz w:val="20"/>
               </w:rPr>
@@ -7714,11 +7707,11 @@
             <w:shd w:val="clear" w:color="auto" w:fill="auto"/>
             <w:noWrap/>
             <w:vAlign w:val="bottom"/>
+            <w:hideMark/>
           </w:tcPr>
           <w:p>
             <w:pPr>
               <w:spacing w:after="60" w:line="360" w:lineRule="auto"/>
-              <w:ind w:left="340"/>
               <w:rPr>
                 <w:rFonts w:asciiTheme="minorHAnsi" w:eastAsia="Times New Roman" w:hAnsiTheme="minorHAnsi" w:cs="Times New Roman"/>
                 <w:color w:val="000000"/>
@@ -7735,7 +7728,7 @@
                 <w:szCs w:val="20"/>
                 <w:lang w:eastAsia="en-AU"/>
               </w:rPr>
-              <w:t>Success costs</w:t>
+              <w:t>Total accessory costs</w:t>
             </w:r>
           </w:p>
         </w:tc>
@@ -7751,24 +7744,26 @@
             <w:shd w:val="clear" w:color="auto" w:fill="auto"/>
             <w:noWrap/>
             <w:vAlign w:val="bottom"/>
+            <w:hideMark/>
           </w:tcPr>
           <w:p>
             <w:pPr>
               <w:spacing w:after="60" w:line="360" w:lineRule="auto"/>
               <w:rPr>
-                <w:rFonts w:asciiTheme="minorHAnsi" w:hAnsiTheme="minorHAnsi" w:cs="Times New Roman"/>
+                <w:rFonts w:asciiTheme="minorHAnsi" w:eastAsia="Times New Roman" w:hAnsiTheme="minorHAnsi" w:cs="Times New Roman"/>
                 <w:color w:val="000000"/>
                 <w:sz w:val="20"/>
                 <w:szCs w:val="20"/>
-              </w:rPr>
-            </w:pPr>
-            <w:r>
-              <w:rPr>
-                <w:rFonts w:asciiTheme="minorHAnsi" w:hAnsiTheme="minorHAnsi"/>
+                <w:lang w:eastAsia="en-AU"/>
+              </w:rPr>
+            </w:pPr>
+            <w:r>
+              <w:rPr>
+                <w:rFonts w:ascii="Calibri" w:hAnsi="Calibri"/>
                 <w:color w:val="000000"/>
                 <w:sz w:val="20"/>
               </w:rPr>
-              <w:t>0.87</w:t>
+              <w:t>0.90</w:t>
             </w:r>
           </w:p>
         </w:tc>
@@ -7784,25 +7779,27 @@
             <w:shd w:val="clear" w:color="auto" w:fill="auto"/>
             <w:noWrap/>
             <w:vAlign w:val="bottom"/>
+            <w:hideMark/>
           </w:tcPr>
           <w:p>
             <w:pPr>
               <w:spacing w:after="60" w:line="360" w:lineRule="auto"/>
               <w:jc w:val="center"/>
               <w:rPr>
-                <w:rFonts w:asciiTheme="minorHAnsi" w:hAnsiTheme="minorHAnsi" w:cs="Times New Roman"/>
+                <w:rFonts w:asciiTheme="minorHAnsi" w:eastAsia="Times New Roman" w:hAnsiTheme="minorHAnsi" w:cs="Times New Roman"/>
                 <w:color w:val="000000"/>
                 <w:sz w:val="20"/>
                 <w:szCs w:val="20"/>
-              </w:rPr>
-            </w:pPr>
-            <w:r>
-              <w:rPr>
-                <w:rFonts w:asciiTheme="minorHAnsi" w:hAnsiTheme="minorHAnsi"/>
+                <w:lang w:eastAsia="en-AU"/>
+              </w:rPr>
+            </w:pPr>
+            <w:r>
+              <w:rPr>
+                <w:rFonts w:ascii="Calibri" w:hAnsi="Calibri"/>
                 <w:color w:val="000000"/>
                 <w:sz w:val="20"/>
               </w:rPr>
-              <w:t>1.28 (1.02 - 1.60)</w:t>
+              <w:t>1.27 (1.05 - 1.54)</w:t>
             </w:r>
           </w:p>
         </w:tc>
@@ -7823,12 +7820,11 @@
             <w:shd w:val="clear" w:color="auto" w:fill="auto"/>
             <w:noWrap/>
             <w:vAlign w:val="bottom"/>
-            <w:hideMark/>
           </w:tcPr>
           <w:p>
             <w:pPr>
               <w:spacing w:after="60" w:line="360" w:lineRule="auto"/>
-              <w:ind w:left="680"/>
+              <w:ind w:left="340"/>
               <w:rPr>
                 <w:rFonts w:asciiTheme="minorHAnsi" w:eastAsia="Times New Roman" w:hAnsiTheme="minorHAnsi" w:cs="Times New Roman"/>
                 <w:color w:val="000000"/>
@@ -7845,7 +7841,7 @@
                 <w:szCs w:val="20"/>
                 <w:lang w:eastAsia="en-AU"/>
               </w:rPr>
-              <w:t>Pollen-attraction costs</w:t>
+              <w:t>Success costs</w:t>
             </w:r>
           </w:p>
         </w:tc>
@@ -7861,26 +7857,24 @@
             <w:shd w:val="clear" w:color="auto" w:fill="auto"/>
             <w:noWrap/>
             <w:vAlign w:val="bottom"/>
-            <w:hideMark/>
           </w:tcPr>
           <w:p>
             <w:pPr>
               <w:spacing w:after="60" w:line="360" w:lineRule="auto"/>
               <w:rPr>
-                <w:rFonts w:asciiTheme="minorHAnsi" w:eastAsia="Times New Roman" w:hAnsiTheme="minorHAnsi" w:cs="Times New Roman"/>
+                <w:rFonts w:asciiTheme="minorHAnsi" w:hAnsiTheme="minorHAnsi" w:cs="Times New Roman"/>
                 <w:color w:val="000000"/>
                 <w:sz w:val="20"/>
                 <w:szCs w:val="20"/>
-                <w:lang w:eastAsia="en-AU"/>
-              </w:rPr>
-            </w:pPr>
-            <w:r>
-              <w:rPr>
-                <w:rFonts w:asciiTheme="minorHAnsi" w:hAnsiTheme="minorHAnsi"/>
+              </w:rPr>
+            </w:pPr>
+            <w:r>
+              <w:rPr>
+                <w:rFonts w:ascii="Calibri" w:hAnsi="Calibri"/>
                 <w:color w:val="000000"/>
                 <w:sz w:val="20"/>
               </w:rPr>
-              <w:t>0.82</w:t>
+              <w:t>0.88</w:t>
             </w:r>
           </w:p>
         </w:tc>
@@ -7896,27 +7890,25 @@
             <w:shd w:val="clear" w:color="auto" w:fill="auto"/>
             <w:noWrap/>
             <w:vAlign w:val="bottom"/>
-            <w:hideMark/>
           </w:tcPr>
           <w:p>
             <w:pPr>
               <w:spacing w:after="60" w:line="360" w:lineRule="auto"/>
               <w:jc w:val="center"/>
               <w:rPr>
-                <w:rFonts w:asciiTheme="minorHAnsi" w:eastAsia="Times New Roman" w:hAnsiTheme="minorHAnsi" w:cs="Times New Roman"/>
+                <w:rFonts w:asciiTheme="minorHAnsi" w:hAnsiTheme="minorHAnsi" w:cs="Times New Roman"/>
                 <w:color w:val="000000"/>
                 <w:sz w:val="20"/>
                 <w:szCs w:val="20"/>
-                <w:lang w:eastAsia="en-AU"/>
-              </w:rPr>
-            </w:pPr>
-            <w:r>
-              <w:rPr>
-                <w:rFonts w:asciiTheme="minorHAnsi" w:hAnsiTheme="minorHAnsi"/>
+              </w:rPr>
+            </w:pPr>
+            <w:r>
+              <w:rPr>
+                <w:rFonts w:ascii="Calibri" w:hAnsi="Calibri"/>
                 <w:color w:val="000000"/>
                 <w:sz w:val="20"/>
               </w:rPr>
-              <w:t>0.67 (0.51 - 0.87)</w:t>
+              <w:t>1.28 (1.02 - 1.59)</w:t>
             </w:r>
           </w:p>
         </w:tc>
@@ -7931,6 +7923,7 @@
             <w:tcBorders>
               <w:top w:val="nil"/>
               <w:left w:val="nil"/>
+              <w:bottom w:val="nil"/>
               <w:right w:val="nil"/>
             </w:tcBorders>
             <w:shd w:val="clear" w:color="auto" w:fill="auto"/>
@@ -7958,7 +7951,7 @@
                 <w:szCs w:val="20"/>
                 <w:lang w:eastAsia="en-AU"/>
               </w:rPr>
-              <w:t>Provisioning costs</w:t>
+              <w:t>Pollen-attraction costs</w:t>
             </w:r>
           </w:p>
         </w:tc>
@@ -7968,6 +7961,7 @@
             <w:tcBorders>
               <w:top w:val="nil"/>
               <w:left w:val="nil"/>
+              <w:bottom w:val="nil"/>
               <w:right w:val="nil"/>
             </w:tcBorders>
             <w:shd w:val="clear" w:color="auto" w:fill="auto"/>
@@ -7988,11 +7982,11 @@
             </w:pPr>
             <w:r>
               <w:rPr>
-                <w:rFonts w:asciiTheme="minorHAnsi" w:hAnsiTheme="minorHAnsi"/>
+                <w:rFonts w:ascii="Calibri" w:hAnsi="Calibri"/>
                 <w:color w:val="000000"/>
                 <w:sz w:val="20"/>
               </w:rPr>
-              <w:t>0.89</w:t>
+              <w:t>0.82</w:t>
             </w:r>
           </w:p>
         </w:tc>
@@ -8002,6 +7996,7 @@
             <w:tcBorders>
               <w:top w:val="nil"/>
               <w:left w:val="nil"/>
+              <w:bottom w:val="nil"/>
               <w:right w:val="nil"/>
             </w:tcBorders>
             <w:shd w:val="clear" w:color="auto" w:fill="auto"/>
@@ -8023,11 +8018,11 @@
             </w:pPr>
             <w:r>
               <w:rPr>
-                <w:rFonts w:asciiTheme="minorHAnsi" w:hAnsiTheme="minorHAnsi"/>
+                <w:rFonts w:ascii="Calibri" w:hAnsi="Calibri"/>
                 <w:color w:val="000000"/>
                 <w:sz w:val="20"/>
               </w:rPr>
-              <w:t>1.52 (1.24 - 1.87)</w:t>
+              <w:t>0.67 (0.52 - 0.87)</w:t>
             </w:r>
           </w:p>
         </w:tc>
@@ -8042,7 +8037,6 @@
             <w:tcBorders>
               <w:top w:val="nil"/>
               <w:left w:val="nil"/>
-              <w:bottom w:val="nil"/>
               <w:right w:val="nil"/>
             </w:tcBorders>
             <w:shd w:val="clear" w:color="auto" w:fill="auto"/>
@@ -8053,7 +8047,7 @@
           <w:p>
             <w:pPr>
               <w:spacing w:after="60" w:line="360" w:lineRule="auto"/>
-              <w:ind w:left="340"/>
+              <w:ind w:left="680"/>
               <w:rPr>
                 <w:rFonts w:asciiTheme="minorHAnsi" w:eastAsia="Times New Roman" w:hAnsiTheme="minorHAnsi" w:cs="Times New Roman"/>
                 <w:color w:val="000000"/>
@@ -8070,7 +8064,7 @@
                 <w:szCs w:val="20"/>
                 <w:lang w:eastAsia="en-AU"/>
               </w:rPr>
-              <w:t>Discarded tissue costs</w:t>
+              <w:t>Provisioning costs</w:t>
             </w:r>
           </w:p>
         </w:tc>
@@ -8080,7 +8074,6 @@
             <w:tcBorders>
               <w:top w:val="nil"/>
               <w:left w:val="nil"/>
-              <w:bottom w:val="nil"/>
               <w:right w:val="nil"/>
             </w:tcBorders>
             <w:shd w:val="clear" w:color="auto" w:fill="auto"/>
@@ -8101,11 +8094,11 @@
             </w:pPr>
             <w:r>
               <w:rPr>
-                <w:rFonts w:asciiTheme="minorHAnsi" w:hAnsiTheme="minorHAnsi"/>
+                <w:rFonts w:ascii="Calibri" w:hAnsi="Calibri"/>
                 <w:color w:val="000000"/>
                 <w:sz w:val="20"/>
               </w:rPr>
-              <w:t>0.87</w:t>
+              <w:t>0.89</w:t>
             </w:r>
           </w:p>
         </w:tc>
@@ -8115,7 +8108,6 @@
             <w:tcBorders>
               <w:top w:val="nil"/>
               <w:left w:val="nil"/>
-              <w:bottom w:val="nil"/>
               <w:right w:val="nil"/>
             </w:tcBorders>
             <w:shd w:val="clear" w:color="auto" w:fill="auto"/>
@@ -8137,11 +8129,11 @@
             </w:pPr>
             <w:r>
               <w:rPr>
-                <w:rFonts w:asciiTheme="minorHAnsi" w:hAnsiTheme="minorHAnsi"/>
+                <w:rFonts w:ascii="Calibri" w:hAnsi="Calibri"/>
                 <w:color w:val="000000"/>
                 <w:sz w:val="20"/>
               </w:rPr>
-              <w:t>1.26 (1.01 - 1.57)</w:t>
+              <w:t>1.51 (1.23 - 1.85)</w:t>
             </w:r>
           </w:p>
         </w:tc>
@@ -8162,11 +8154,12 @@
             <w:shd w:val="clear" w:color="auto" w:fill="auto"/>
             <w:noWrap/>
             <w:vAlign w:val="bottom"/>
+            <w:hideMark/>
           </w:tcPr>
           <w:p>
             <w:pPr>
               <w:spacing w:after="60" w:line="360" w:lineRule="auto"/>
-              <w:ind w:left="680"/>
+              <w:ind w:left="340"/>
               <w:rPr>
                 <w:rFonts w:asciiTheme="minorHAnsi" w:eastAsia="Times New Roman" w:hAnsiTheme="minorHAnsi" w:cs="Times New Roman"/>
                 <w:color w:val="000000"/>
@@ -8183,7 +8176,7 @@
                 <w:szCs w:val="20"/>
                 <w:lang w:eastAsia="en-AU"/>
               </w:rPr>
-              <w:t>Discarded pollen-attraction costs</w:t>
+              <w:t>Discarded tissue costs</w:t>
             </w:r>
           </w:p>
         </w:tc>
@@ -8199,24 +8192,26 @@
             <w:shd w:val="clear" w:color="auto" w:fill="auto"/>
             <w:noWrap/>
             <w:vAlign w:val="bottom"/>
+            <w:hideMark/>
           </w:tcPr>
           <w:p>
             <w:pPr>
               <w:spacing w:after="60" w:line="360" w:lineRule="auto"/>
               <w:rPr>
-                <w:rFonts w:asciiTheme="minorHAnsi" w:hAnsiTheme="minorHAnsi" w:cs="Times New Roman"/>
+                <w:rFonts w:asciiTheme="minorHAnsi" w:eastAsia="Times New Roman" w:hAnsiTheme="minorHAnsi" w:cs="Times New Roman"/>
                 <w:color w:val="000000"/>
                 <w:sz w:val="20"/>
                 <w:szCs w:val="20"/>
-              </w:rPr>
-            </w:pPr>
-            <w:r>
-              <w:rPr>
-                <w:rFonts w:asciiTheme="minorHAnsi" w:hAnsiTheme="minorHAnsi"/>
+                <w:lang w:eastAsia="en-AU"/>
+              </w:rPr>
+            </w:pPr>
+            <w:r>
+              <w:rPr>
+                <w:rFonts w:ascii="Calibri" w:hAnsi="Calibri"/>
                 <w:color w:val="000000"/>
                 <w:sz w:val="20"/>
               </w:rPr>
-              <w:t>0.85</w:t>
+              <w:t>0.87</w:t>
             </w:r>
           </w:p>
         </w:tc>
@@ -8232,25 +8227,27 @@
             <w:shd w:val="clear" w:color="auto" w:fill="auto"/>
             <w:noWrap/>
             <w:vAlign w:val="bottom"/>
+            <w:hideMark/>
           </w:tcPr>
           <w:p>
             <w:pPr>
               <w:spacing w:after="60" w:line="360" w:lineRule="auto"/>
               <w:jc w:val="center"/>
               <w:rPr>
-                <w:rFonts w:asciiTheme="minorHAnsi" w:hAnsiTheme="minorHAnsi" w:cs="Times New Roman"/>
+                <w:rFonts w:asciiTheme="minorHAnsi" w:eastAsia="Times New Roman" w:hAnsiTheme="minorHAnsi" w:cs="Times New Roman"/>
                 <w:color w:val="000000"/>
                 <w:sz w:val="20"/>
                 <w:szCs w:val="20"/>
-              </w:rPr>
-            </w:pPr>
-            <w:r>
-              <w:rPr>
-                <w:rFonts w:asciiTheme="minorHAnsi" w:hAnsiTheme="minorHAnsi"/>
+                <w:lang w:eastAsia="en-AU"/>
+              </w:rPr>
+            </w:pPr>
+            <w:r>
+              <w:rPr>
+                <w:rFonts w:ascii="Calibri" w:hAnsi="Calibri"/>
                 <w:color w:val="000000"/>
                 <w:sz w:val="20"/>
               </w:rPr>
-              <w:t>1.23 (0.97 - 1.57)</w:t>
+              <w:t>1.26 (1.01 - 1.57)</w:t>
             </w:r>
           </w:p>
         </w:tc>
@@ -8265,7 +8262,7 @@
             <w:tcBorders>
               <w:top w:val="nil"/>
               <w:left w:val="nil"/>
-              <w:bottom w:val="single" w:sz="4" w:space="0" w:color="auto"/>
+              <w:bottom w:val="nil"/>
               <w:right w:val="nil"/>
             </w:tcBorders>
             <w:shd w:val="clear" w:color="auto" w:fill="auto"/>
@@ -8292,7 +8289,7 @@
                 <w:szCs w:val="20"/>
                 <w:lang w:eastAsia="en-AU"/>
               </w:rPr>
-              <w:t>Discarded provisioning costs</w:t>
+              <w:t>Discarded pollen-attraction costs</w:t>
             </w:r>
           </w:p>
         </w:tc>
@@ -8302,7 +8299,7 @@
             <w:tcBorders>
               <w:top w:val="nil"/>
               <w:left w:val="nil"/>
-              <w:bottom w:val="single" w:sz="4" w:space="0" w:color="auto"/>
+              <w:bottom w:val="nil"/>
               <w:right w:val="nil"/>
             </w:tcBorders>
             <w:shd w:val="clear" w:color="auto" w:fill="auto"/>
@@ -8321,7 +8318,7 @@
             </w:pPr>
             <w:r>
               <w:rPr>
-                <w:rFonts w:asciiTheme="minorHAnsi" w:hAnsiTheme="minorHAnsi"/>
+                <w:rFonts w:ascii="Calibri" w:hAnsi="Calibri"/>
                 <w:color w:val="000000"/>
                 <w:sz w:val="20"/>
               </w:rPr>
@@ -8335,7 +8332,7 @@
             <w:tcBorders>
               <w:top w:val="nil"/>
               <w:left w:val="nil"/>
-              <w:bottom w:val="single" w:sz="4" w:space="0" w:color="auto"/>
+              <w:bottom w:val="nil"/>
               <w:right w:val="nil"/>
             </w:tcBorders>
             <w:shd w:val="clear" w:color="auto" w:fill="auto"/>
@@ -8355,11 +8352,120 @@
             </w:pPr>
             <w:r>
               <w:rPr>
-                <w:rFonts w:asciiTheme="minorHAnsi" w:hAnsiTheme="minorHAnsi"/>
+                <w:rFonts w:ascii="Calibri" w:hAnsi="Calibri"/>
                 <w:color w:val="000000"/>
                 <w:sz w:val="20"/>
               </w:rPr>
               <w:t>1.28 (1.01 - 1.63)</w:t>
+            </w:r>
+          </w:p>
+        </w:tc>
+      </w:tr>
+      <w:tr>
+        <w:trPr>
+          <w:trHeight w:val="57"/>
+        </w:trPr>
+        <w:tc>
+          <w:tcPr>
+            <w:tcW w:w="3686" w:type="dxa"/>
+            <w:tcBorders>
+              <w:top w:val="nil"/>
+              <w:left w:val="nil"/>
+              <w:bottom w:val="single" w:sz="4" w:space="0" w:color="auto"/>
+              <w:right w:val="nil"/>
+            </w:tcBorders>
+            <w:shd w:val="clear" w:color="auto" w:fill="auto"/>
+            <w:noWrap/>
+            <w:vAlign w:val="bottom"/>
+          </w:tcPr>
+          <w:p>
+            <w:pPr>
+              <w:spacing w:after="60" w:line="360" w:lineRule="auto"/>
+              <w:ind w:left="680"/>
+              <w:rPr>
+                <w:rFonts w:asciiTheme="minorHAnsi" w:eastAsia="Times New Roman" w:hAnsiTheme="minorHAnsi" w:cs="Times New Roman"/>
+                <w:color w:val="000000"/>
+                <w:sz w:val="20"/>
+                <w:szCs w:val="20"/>
+                <w:lang w:eastAsia="en-AU"/>
+              </w:rPr>
+            </w:pPr>
+            <w:r>
+              <w:rPr>
+                <w:rFonts w:asciiTheme="minorHAnsi" w:eastAsia="Times New Roman" w:hAnsiTheme="minorHAnsi" w:cs="Times New Roman"/>
+                <w:color w:val="000000"/>
+                <w:sz w:val="20"/>
+                <w:szCs w:val="20"/>
+                <w:lang w:eastAsia="en-AU"/>
+              </w:rPr>
+              <w:t>Discarded provisioning costs</w:t>
+            </w:r>
+          </w:p>
+        </w:tc>
+        <w:tc>
+          <w:tcPr>
+            <w:tcW w:w="571" w:type="dxa"/>
+            <w:tcBorders>
+              <w:top w:val="nil"/>
+              <w:left w:val="nil"/>
+              <w:bottom w:val="single" w:sz="4" w:space="0" w:color="auto"/>
+              <w:right w:val="nil"/>
+            </w:tcBorders>
+            <w:shd w:val="clear" w:color="auto" w:fill="auto"/>
+            <w:noWrap/>
+            <w:vAlign w:val="bottom"/>
+          </w:tcPr>
+          <w:p>
+            <w:pPr>
+              <w:spacing w:after="60" w:line="360" w:lineRule="auto"/>
+              <w:rPr>
+                <w:rFonts w:asciiTheme="minorHAnsi" w:hAnsiTheme="minorHAnsi" w:cs="Times New Roman"/>
+                <w:color w:val="000000"/>
+                <w:sz w:val="20"/>
+                <w:szCs w:val="20"/>
+              </w:rPr>
+            </w:pPr>
+            <w:r>
+              <w:rPr>
+                <w:rFonts w:ascii="Calibri" w:hAnsi="Calibri"/>
+                <w:color w:val="000000"/>
+                <w:sz w:val="20"/>
+              </w:rPr>
+              <w:t>0.87</w:t>
+            </w:r>
+          </w:p>
+        </w:tc>
+        <w:tc>
+          <w:tcPr>
+            <w:tcW w:w="2268" w:type="dxa"/>
+            <w:tcBorders>
+              <w:top w:val="nil"/>
+              <w:left w:val="nil"/>
+              <w:bottom w:val="single" w:sz="4" w:space="0" w:color="auto"/>
+              <w:right w:val="nil"/>
+            </w:tcBorders>
+            <w:shd w:val="clear" w:color="auto" w:fill="auto"/>
+            <w:noWrap/>
+            <w:vAlign w:val="bottom"/>
+          </w:tcPr>
+          <w:p>
+            <w:pPr>
+              <w:spacing w:after="60" w:line="360" w:lineRule="auto"/>
+              <w:jc w:val="center"/>
+              <w:rPr>
+                <w:rFonts w:asciiTheme="minorHAnsi" w:hAnsiTheme="minorHAnsi" w:cs="Times New Roman"/>
+                <w:color w:val="000000"/>
+                <w:sz w:val="20"/>
+                <w:szCs w:val="20"/>
+              </w:rPr>
+            </w:pPr>
+            <w:r>
+              <w:rPr>
+                <w:rFonts w:ascii="Calibri" w:hAnsi="Calibri"/>
+                <w:color w:val="000000"/>
+                <w:sz w:val="20"/>
+              </w:rPr>
+              <w:t>1.30 (1.03 - 1.63)</w:t>
             </w:r>
           </w:p>
         </w:tc>
@@ -10529,6 +10635,20 @@
                                   <w:sz w:val="22"/>
                                   <w:szCs w:val="22"/>
                                 </w:rPr>
+                                <w:t xml:space="preserve">b. </w:t>
+                              </w:r>
+                              <w:r>
+                                <w:rPr>
+                                  <w:rFonts w:asciiTheme="minorHAnsi" w:hAnsi="Calibri" w:cstheme="minorBidi"/>
+                                  <w:b/>
+                                  <w:bCs/>
+                                  <w:i/>
+                                  <w:iCs/>
+                                  <w:color w:val="000000" w:themeColor="text1"/>
+                                  <w:kern w:val="24"/>
+                                  <w:sz w:val="22"/>
+                                  <w:szCs w:val="22"/>
+                                </w:rPr>
                                 <w:t>Trade-offs</w:t>
                               </w:r>
                             </w:p>
@@ -11059,6 +11179,20 @@
                             <w:sz w:val="22"/>
                             <w:szCs w:val="22"/>
                           </w:rPr>
+                          <w:t xml:space="preserve">b. </w:t>
+                        </w:r>
+                        <w:r>
+                          <w:rPr>
+                            <w:rFonts w:asciiTheme="minorHAnsi" w:hAnsi="Calibri" w:cstheme="minorBidi"/>
+                            <w:b/>
+                            <w:bCs/>
+                            <w:i/>
+                            <w:iCs/>
+                            <w:color w:val="000000" w:themeColor="text1"/>
+                            <w:kern w:val="24"/>
+                            <w:sz w:val="22"/>
+                            <w:szCs w:val="22"/>
+                          </w:rPr>
                           <w:t>Trade-offs</w:t>
                         </w:r>
                       </w:p>
@@ -11147,25 +11281,24 @@
     <w:p/>
     <w:p/>
     <w:p>
-      <w:bookmarkStart w:id="0" w:name="_GoBack"/>
       <w:r>
         <w:rPr>
           <w:noProof/>
           <w:lang w:eastAsia="en-AU"/>
         </w:rPr>
         <w:drawing>
-          <wp:anchor distT="0" distB="0" distL="114300" distR="114300" simplePos="0" relativeHeight="251747328" behindDoc="0" locked="0" layoutInCell="1" allowOverlap="1" wp14:anchorId="4AFDE0B6" wp14:editId="59ED30FC">
+          <wp:anchor distT="0" distB="0" distL="114300" distR="114300" simplePos="0" relativeHeight="251747328" behindDoc="0" locked="0" layoutInCell="1" allowOverlap="1" wp14:anchorId="27F89F33" wp14:editId="4DBA19C0">
             <wp:simplePos x="0" y="0"/>
             <wp:positionH relativeFrom="column">
-              <wp:posOffset>683895</wp:posOffset>
+              <wp:posOffset>232913</wp:posOffset>
             </wp:positionH>
             <wp:positionV relativeFrom="paragraph">
-              <wp:posOffset>366080</wp:posOffset>
+              <wp:posOffset>275147</wp:posOffset>
             </wp:positionV>
-            <wp:extent cx="5408930" cy="2162810"/>
-            <wp:effectExtent l="0" t="0" r="1270" b="8890"/>
+            <wp:extent cx="6645910" cy="2658110"/>
+            <wp:effectExtent l="0" t="0" r="2540" b="8890"/>
             <wp:wrapSquare wrapText="bothSides"/>
-            <wp:docPr id="103" name="Picture 103"/>
+            <wp:docPr id="1" name="Picture 1"/>
             <wp:cNvGraphicFramePr>
               <a:graphicFrameLocks xmlns:a="http://schemas.openxmlformats.org/drawingml/2006/main" noChangeAspect="1"/>
             </wp:cNvGraphicFramePr>
@@ -11173,7 +11306,7 @@
               <a:graphicData uri="http://schemas.openxmlformats.org/drawingml/2006/picture">
                 <pic:pic xmlns:pic="http://schemas.openxmlformats.org/drawingml/2006/picture">
                   <pic:nvPicPr>
-                    <pic:cNvPr id="103" name="Figure01b&amp;c&amp;d_predictions.png"/>
+                    <pic:cNvPr id="1" name="Figure01b&amp;c&amp;d_predictions.png"/>
                     <pic:cNvPicPr/>
                   </pic:nvPicPr>
                   <pic:blipFill>
@@ -11191,7 +11324,7 @@
                   <pic:spPr>
                     <a:xfrm>
                       <a:off x="0" y="0"/>
-                      <a:ext cx="5408930" cy="2162810"/>
+                      <a:ext cx="6645910" cy="2658110"/>
                     </a:xfrm>
                     <a:prstGeom prst="rect">
                       <a:avLst/>
@@ -11200,109 +11333,9 @@
                 </pic:pic>
               </a:graphicData>
             </a:graphic>
-            <wp14:sizeRelH relativeFrom="margin">
-              <wp14:pctWidth>0</wp14:pctWidth>
-            </wp14:sizeRelH>
-            <wp14:sizeRelV relativeFrom="margin">
-              <wp14:pctHeight>0</wp14:pctHeight>
-            </wp14:sizeRelV>
           </wp:anchor>
         </w:drawing>
       </w:r>
-      <w:bookmarkEnd w:id="0"/>
-    </w:p>
-    <w:p/>
-    <w:p/>
-    <w:p/>
-    <w:p>
-      <w:pPr>
-        <w:pStyle w:val="NormalWeb"/>
-        <w:spacing w:before="0" w:beforeAutospacing="0" w:after="0" w:afterAutospacing="0"/>
-        <w:ind w:left="1440"/>
-        <w:rPr>
-          <w:rFonts w:asciiTheme="minorHAnsi" w:hAnsi="Calibri" w:cstheme="minorBidi"/>
-          <w:b/>
-          <w:bCs/>
-          <w:i/>
-          <w:iCs/>
-          <w:color w:val="000000" w:themeColor="text1"/>
-          <w:kern w:val="24"/>
-          <w:sz w:val="22"/>
-          <w:szCs w:val="22"/>
-        </w:rPr>
-      </w:pPr>
-    </w:p>
-    <w:p>
-      <w:pPr>
-        <w:pStyle w:val="NormalWeb"/>
-        <w:spacing w:before="0" w:beforeAutospacing="0" w:after="0" w:afterAutospacing="0"/>
-        <w:ind w:left="1440"/>
-        <w:rPr>
-          <w:rFonts w:asciiTheme="minorHAnsi" w:hAnsi="Calibri" w:cstheme="minorBidi"/>
-          <w:b/>
-          <w:bCs/>
-          <w:i/>
-          <w:iCs/>
-          <w:color w:val="000000" w:themeColor="text1"/>
-          <w:kern w:val="24"/>
-          <w:sz w:val="22"/>
-          <w:szCs w:val="22"/>
-        </w:rPr>
-      </w:pPr>
-    </w:p>
-    <w:p>
-      <w:pPr>
-        <w:pStyle w:val="NormalWeb"/>
-        <w:spacing w:before="0" w:beforeAutospacing="0" w:after="0" w:afterAutospacing="0"/>
-        <w:ind w:left="1440"/>
-        <w:rPr>
-          <w:rFonts w:asciiTheme="minorHAnsi" w:hAnsi="Calibri" w:cstheme="minorBidi"/>
-          <w:b/>
-          <w:bCs/>
-          <w:i/>
-          <w:iCs/>
-          <w:color w:val="000000" w:themeColor="text1"/>
-          <w:kern w:val="24"/>
-          <w:sz w:val="22"/>
-          <w:szCs w:val="22"/>
-        </w:rPr>
-      </w:pPr>
-    </w:p>
-    <w:p>
-      <w:pPr>
-        <w:pStyle w:val="NormalWeb"/>
-        <w:spacing w:before="0" w:beforeAutospacing="0" w:after="0" w:afterAutospacing="0"/>
-        <w:ind w:left="1440"/>
-        <w:rPr>
-          <w:rFonts w:asciiTheme="minorHAnsi" w:hAnsi="Calibri" w:cstheme="minorBidi"/>
-          <w:b/>
-          <w:bCs/>
-          <w:i/>
-          <w:iCs/>
-          <w:color w:val="000000" w:themeColor="text1"/>
-          <w:kern w:val="24"/>
-          <w:sz w:val="22"/>
-          <w:szCs w:val="22"/>
-        </w:rPr>
-      </w:pPr>
-    </w:p>
-    <w:p>
-      <w:pPr>
-        <w:pStyle w:val="NormalWeb"/>
-        <w:spacing w:before="0" w:beforeAutospacing="0" w:after="0" w:afterAutospacing="0"/>
-        <w:ind w:left="1440"/>
-        <w:rPr>
-          <w:rFonts w:asciiTheme="minorHAnsi" w:hAnsi="Calibri" w:cstheme="minorBidi"/>
-          <w:b/>
-          <w:bCs/>
-          <w:i/>
-          <w:iCs/>
-          <w:color w:val="000000" w:themeColor="text1"/>
-          <w:kern w:val="24"/>
-          <w:sz w:val="22"/>
-          <w:szCs w:val="22"/>
-        </w:rPr>
-      </w:pPr>
     </w:p>
     <w:p>
       <w:pPr>
@@ -12709,13 +12742,37 @@
         <w:rPr>
           <w:sz w:val="22"/>
         </w:rPr>
-        <w:t>For a given energy pool to be invested in total reproduction, there is a trade-off between total reproductive investment per seed produced and number of seeds produced. c) For a given energy pool to be invested to the point of pollination, there is a trade-off between pollen-attraction costs and the number of mature ovules produced. d</w:t>
+        <w:t xml:space="preserve">Three trade-offs are predicted: Trade-off 1. </w:t>
       </w:r>
       <w:r>
         <w:rPr>
           <w:sz w:val="22"/>
         </w:rPr>
-        <w:t>) A trade-off between “choosiness”</w:t>
+        <w:t>For a given energy pool to be invested in total reproduction, there is a trade-off between total reproductive investment per seed produced and number of seeds produced</w:t>
+      </w:r>
+      <w:r>
+        <w:rPr>
+          <w:sz w:val="22"/>
+        </w:rPr>
+        <w:t>; Trade-off 2.</w:t>
+      </w:r>
+      <w:r>
+        <w:rPr>
+          <w:sz w:val="22"/>
+        </w:rPr>
+        <w:t xml:space="preserve"> For a given energy pool to be invested to the point of pollination, there is a trade-off between pollen-attraction costs and the nu</w:t>
+      </w:r>
+      <w:r>
+        <w:rPr>
+          <w:sz w:val="22"/>
+        </w:rPr>
+        <w:t xml:space="preserve">mber of mature ovules produced; and Trade-off 3: A </w:t>
+      </w:r>
+      <w:r>
+        <w:rPr>
+          <w:sz w:val="22"/>
+        </w:rPr>
+        <w:t>trade-off between “choosiness”</w:t>
       </w:r>
       <w:r>
         <w:rPr>
@@ -12745,8 +12802,22 @@
         <w:rPr>
           <w:sz w:val="22"/>
         </w:rPr>
-        <w:t>e) Together, these trade-offs predict a syndrome of reproductive traits for large versus small-seeded species, for the three trade-offs are linked by natural selection and logic.</w:t>
+        <w:t>c</w:t>
       </w:r>
+      <w:r>
+        <w:rPr>
+          <w:sz w:val="22"/>
+        </w:rPr>
+        <w:t>) Together, these trade-offs predict a syndrome of reproductive traits for large versus small-seeded species, for the three trade-offs are linked by natural selection and logic.</w:t>
+      </w:r>
+      <w:r>
+        <w:rPr>
+          <w:sz w:val="22"/>
+        </w:rPr>
+        <w:t xml:space="preserve"> The figure depicts the end of each trade-off predicted for a large-seeded species. A small-seeded species is predicted to have cost and count values at the opposite end of each trade-off.</w:t>
+      </w:r>
+      <w:bookmarkStart w:id="0" w:name="_GoBack"/>
+      <w:bookmarkEnd w:id="0"/>
     </w:p>
     <w:p>
       <w:pPr>
@@ -12771,7 +12842,6 @@
           <w:sz w:val="22"/>
           <w:lang w:eastAsia="en-AU"/>
         </w:rPr>
-        <w:lastRenderedPageBreak/>
         <w:drawing>
           <wp:anchor distT="0" distB="0" distL="114300" distR="114300" simplePos="0" relativeHeight="251743232" behindDoc="0" locked="0" layoutInCell="1" allowOverlap="1" wp14:anchorId="56373396" wp14:editId="1A82597E">
             <wp:simplePos x="0" y="0"/>
@@ -12921,7 +12991,6 @@
           <w:noProof/>
           <w:lang w:eastAsia="en-AU"/>
         </w:rPr>
-        <w:lastRenderedPageBreak/>
         <w:drawing>
           <wp:anchor distT="0" distB="0" distL="114300" distR="114300" simplePos="0" relativeHeight="251744256" behindDoc="0" locked="0" layoutInCell="1" allowOverlap="1" wp14:anchorId="69BB783B" wp14:editId="7520FD30">
             <wp:simplePos x="0" y="0"/>
@@ -14274,7 +14343,7 @@
 </file>
 
 <file path=customXml/itemProps1.xml><?xml version="1.0" encoding="utf-8"?>
-<ds:datastoreItem xmlns:ds="http://schemas.openxmlformats.org/officeDocument/2006/customXml" ds:itemID="{79EC3E85-0A72-408F-95FF-1BD10595C789}">
+<ds:datastoreItem xmlns:ds="http://schemas.openxmlformats.org/officeDocument/2006/customXml" ds:itemID="{2F92FCE7-DA0E-4E8E-B75D-D631576C2C30}">
   <ds:schemaRefs>
     <ds:schemaRef ds:uri="http://schemas.openxmlformats.org/officeDocument/2006/bibliography"/>
   </ds:schemaRefs>

</xml_diff>